<commit_message>
Limpieza de cache y aplicacion de .gitignore correctamente
</commit_message>
<xml_diff>
--- a/sys/webapp/template/siasbo/ficha_pozo/template_pozo.docx
+++ b/sys/webapp/template/siasbo/ficha_pozo/template_pozo.docx
@@ -1,6 +1,6 @@
 
 <file path=word/document.xml><?xml version="1.0" encoding="utf-8"?>
-<w:document xmlns:wpc="http://schemas.microsoft.com/office/word/2010/wordprocessingCanvas" xmlns:cx="http://schemas.microsoft.com/office/drawing/2014/chartex" xmlns:mc="http://schemas.openxmlformats.org/markup-compatibility/2006" xmlns:o="urn:schemas-microsoft-com:office:office" xmlns:r="http://schemas.openxmlformats.org/officeDocument/2006/relationships" xmlns:m="http://schemas.openxmlformats.org/officeDocument/2006/math" xmlns:v="urn:schemas-microsoft-com:vml" xmlns:wp14="http://schemas.microsoft.com/office/word/2010/wordprocessingDrawing" xmlns:wp="http://schemas.openxmlformats.org/drawingml/2006/wordprocessingDrawing" xmlns:w10="urn:schemas-microsoft-com:office:word" xmlns:w="http://schemas.openxmlformats.org/wordprocessingml/2006/main" xmlns:w14="http://schemas.microsoft.com/office/word/2010/wordml" xmlns:w15="http://schemas.microsoft.com/office/word/2012/wordml" xmlns:w16se="http://schemas.microsoft.com/office/word/2015/wordml/symex" xmlns:wpg="http://schemas.microsoft.com/office/word/2010/wordprocessingGroup" xmlns:wpi="http://schemas.microsoft.com/office/word/2010/wordprocessingInk" xmlns:wne="http://schemas.microsoft.com/office/word/2006/wordml" xmlns:wps="http://schemas.microsoft.com/office/word/2010/wordprocessingShape" mc:Ignorable="w14 w15 w16se wp14">
+<w:document xmlns:wpc="http://schemas.microsoft.com/office/word/2010/wordprocessingCanvas" xmlns:cx="http://schemas.microsoft.com/office/drawing/2014/chartex" xmlns:cx1="http://schemas.microsoft.com/office/drawing/2015/9/8/chartex" xmlns:cx2="http://schemas.microsoft.com/office/drawing/2015/10/21/chartex" xmlns:cx3="http://schemas.microsoft.com/office/drawing/2016/5/9/chartex" xmlns:cx4="http://schemas.microsoft.com/office/drawing/2016/5/10/chartex" xmlns:cx5="http://schemas.microsoft.com/office/drawing/2016/5/11/chartex" xmlns:cx6="http://schemas.microsoft.com/office/drawing/2016/5/12/chartex" xmlns:cx7="http://schemas.microsoft.com/office/drawing/2016/5/13/chartex" xmlns:cx8="http://schemas.microsoft.com/office/drawing/2016/5/14/chartex" xmlns:mc="http://schemas.openxmlformats.org/markup-compatibility/2006" xmlns:aink="http://schemas.microsoft.com/office/drawing/2016/ink" xmlns:am3d="http://schemas.microsoft.com/office/drawing/2017/model3d" xmlns:o="urn:schemas-microsoft-com:office:office" xmlns:r="http://schemas.openxmlformats.org/officeDocument/2006/relationships" xmlns:m="http://schemas.openxmlformats.org/officeDocument/2006/math" xmlns:v="urn:schemas-microsoft-com:vml" xmlns:wp14="http://schemas.microsoft.com/office/word/2010/wordprocessingDrawing" xmlns:wp="http://schemas.openxmlformats.org/drawingml/2006/wordprocessingDrawing" xmlns:w10="urn:schemas-microsoft-com:office:word" xmlns:w="http://schemas.openxmlformats.org/wordprocessingml/2006/main" xmlns:w14="http://schemas.microsoft.com/office/word/2010/wordml" xmlns:w15="http://schemas.microsoft.com/office/word/2012/wordml" xmlns:w16cex="http://schemas.microsoft.com/office/word/2018/wordml/cex" xmlns:w16cid="http://schemas.microsoft.com/office/word/2016/wordml/cid" xmlns:w16="http://schemas.microsoft.com/office/word/2018/wordml" xmlns:w16sdtdh="http://schemas.microsoft.com/office/word/2020/wordml/sdtdatahash" xmlns:w16se="http://schemas.microsoft.com/office/word/2015/wordml/symex" xmlns:wpg="http://schemas.microsoft.com/office/word/2010/wordprocessingGroup" xmlns:wpi="http://schemas.microsoft.com/office/word/2010/wordprocessingInk" xmlns:wne="http://schemas.microsoft.com/office/word/2006/wordml" xmlns:wps="http://schemas.microsoft.com/office/word/2010/wordprocessingShape" mc:Ignorable="w14 w15 w16se w16cid w16 w16cex w16sdtdh wp14">
   <w:body>
     <w:p>
       <w:pPr>
@@ -4178,6 +4178,7 @@
               <w:t>${</w:t>
             </w:r>
             <w:proofErr w:type="spellStart"/>
+            <w:proofErr w:type="gramStart"/>
             <w:r>
               <w:rPr>
                 <w:rFonts w:ascii="Arial" w:hAnsi="Arial" w:cs="Arial"/>
@@ -4188,6 +4189,7 @@
               <w:t>diseno.rejillafiltro</w:t>
             </w:r>
             <w:proofErr w:type="spellEnd"/>
+            <w:proofErr w:type="gramEnd"/>
             <w:r>
               <w:rPr>
                 <w:rFonts w:ascii="Arial" w:hAnsi="Arial" w:cs="Arial"/>
@@ -4228,6 +4230,7 @@
               <w:t>${</w:t>
             </w:r>
             <w:proofErr w:type="spellStart"/>
+            <w:proofErr w:type="gramStart"/>
             <w:r>
               <w:rPr>
                 <w:rFonts w:ascii="Arial" w:hAnsi="Arial" w:cs="Arial"/>
@@ -4238,6 +4241,7 @@
               <w:t>diseno.abertura</w:t>
             </w:r>
             <w:proofErr w:type="spellEnd"/>
+            <w:proofErr w:type="gramEnd"/>
             <w:r>
               <w:rPr>
                 <w:rFonts w:ascii="Arial" w:hAnsi="Arial" w:cs="Arial"/>
@@ -4278,14 +4282,25 @@
               <w:t>${</w:t>
             </w:r>
             <w:proofErr w:type="spellStart"/>
-            <w:r>
-              <w:rPr>
-                <w:rFonts w:ascii="Arial" w:hAnsi="Arial" w:cs="Arial"/>
-                <w:sz w:val="16"/>
-                <w:szCs w:val="16"/>
-                <w:lang w:val="es-BO"/>
-              </w:rPr>
-              <w:t>diseno.profundidad_desde</w:t>
+            <w:proofErr w:type="gramStart"/>
+            <w:r>
+              <w:rPr>
+                <w:rFonts w:ascii="Arial" w:hAnsi="Arial" w:cs="Arial"/>
+                <w:sz w:val="16"/>
+                <w:szCs w:val="16"/>
+                <w:lang w:val="es-BO"/>
+              </w:rPr>
+              <w:t>diseno.profundidad</w:t>
+            </w:r>
+            <w:proofErr w:type="gramEnd"/>
+            <w:r>
+              <w:rPr>
+                <w:rFonts w:ascii="Arial" w:hAnsi="Arial" w:cs="Arial"/>
+                <w:sz w:val="16"/>
+                <w:szCs w:val="16"/>
+                <w:lang w:val="es-BO"/>
+              </w:rPr>
+              <w:t>_desde</w:t>
             </w:r>
             <w:proofErr w:type="spellEnd"/>
             <w:r>
@@ -4328,14 +4343,25 @@
               <w:t>${</w:t>
             </w:r>
             <w:proofErr w:type="spellStart"/>
-            <w:r>
-              <w:rPr>
-                <w:rFonts w:ascii="Arial" w:hAnsi="Arial" w:cs="Arial"/>
-                <w:sz w:val="16"/>
-                <w:szCs w:val="16"/>
-                <w:lang w:val="es-BO"/>
-              </w:rPr>
-              <w:t>diseno.profundidad_hasta</w:t>
+            <w:proofErr w:type="gramStart"/>
+            <w:r>
+              <w:rPr>
+                <w:rFonts w:ascii="Arial" w:hAnsi="Arial" w:cs="Arial"/>
+                <w:sz w:val="16"/>
+                <w:szCs w:val="16"/>
+                <w:lang w:val="es-BO"/>
+              </w:rPr>
+              <w:t>diseno.profundidad</w:t>
+            </w:r>
+            <w:proofErr w:type="gramEnd"/>
+            <w:r>
+              <w:rPr>
+                <w:rFonts w:ascii="Arial" w:hAnsi="Arial" w:cs="Arial"/>
+                <w:sz w:val="16"/>
+                <w:szCs w:val="16"/>
+                <w:lang w:val="es-BO"/>
+              </w:rPr>
+              <w:t>_hasta</w:t>
             </w:r>
             <w:proofErr w:type="spellEnd"/>
             <w:r>
@@ -4508,27 +4534,7 @@
                 <w:szCs w:val="16"/>
                 <w:lang w:val="es-BO"/>
               </w:rPr>
-              <w:t xml:space="preserve">Profundidad </w:t>
-            </w:r>
-            <w:r>
-              <w:rPr>
-                <w:rFonts w:ascii="Arial" w:hAnsi="Arial" w:cs="Arial"/>
-                <w:b/>
-                <w:sz w:val="16"/>
-                <w:szCs w:val="16"/>
-                <w:lang w:val="es-BO"/>
-              </w:rPr>
-              <w:t>Hasta</w:t>
-            </w:r>
-            <w:r>
-              <w:rPr>
-                <w:rFonts w:ascii="Arial" w:hAnsi="Arial" w:cs="Arial"/>
-                <w:b/>
-                <w:sz w:val="16"/>
-                <w:szCs w:val="16"/>
-                <w:lang w:val="es-BO"/>
-              </w:rPr>
-              <w:t xml:space="preserve"> (m)</w:t>
+              <w:t>Profundidad Hasta (m)</w:t>
             </w:r>
           </w:p>
         </w:tc>
@@ -4605,14 +4611,25 @@
               <w:t>${</w:t>
             </w:r>
             <w:proofErr w:type="spellStart"/>
-            <w:r>
-              <w:rPr>
-                <w:rFonts w:ascii="Arial" w:hAnsi="Arial" w:cs="Arial"/>
-                <w:sz w:val="16"/>
-                <w:szCs w:val="16"/>
-                <w:lang w:val="es-BO"/>
-              </w:rPr>
-              <w:t>litologia.profundidad_desde</w:t>
+            <w:proofErr w:type="gramStart"/>
+            <w:r>
+              <w:rPr>
+                <w:rFonts w:ascii="Arial" w:hAnsi="Arial" w:cs="Arial"/>
+                <w:sz w:val="16"/>
+                <w:szCs w:val="16"/>
+                <w:lang w:val="es-BO"/>
+              </w:rPr>
+              <w:t>litologia.profundidad</w:t>
+            </w:r>
+            <w:proofErr w:type="gramEnd"/>
+            <w:r>
+              <w:rPr>
+                <w:rFonts w:ascii="Arial" w:hAnsi="Arial" w:cs="Arial"/>
+                <w:sz w:val="16"/>
+                <w:szCs w:val="16"/>
+                <w:lang w:val="es-BO"/>
+              </w:rPr>
+              <w:t>_desde</w:t>
             </w:r>
             <w:proofErr w:type="spellEnd"/>
             <w:r>
@@ -4655,6 +4672,7 @@
               <w:t>${</w:t>
             </w:r>
             <w:proofErr w:type="spellStart"/>
+            <w:proofErr w:type="gramStart"/>
             <w:r>
               <w:rPr>
                 <w:rFonts w:ascii="Arial" w:hAnsi="Arial" w:cs="Arial"/>
@@ -4664,6 +4682,7 @@
               </w:rPr>
               <w:t>litologia.profundidad</w:t>
             </w:r>
+            <w:proofErr w:type="gramEnd"/>
             <w:r>
               <w:rPr>
                 <w:rFonts w:ascii="Arial" w:hAnsi="Arial" w:cs="Arial"/>
@@ -4714,36 +4733,18 @@
               <w:t>${</w:t>
             </w:r>
             <w:proofErr w:type="spellStart"/>
-            <w:r>
-              <w:rPr>
-                <w:rFonts w:ascii="Arial" w:hAnsi="Arial" w:cs="Arial"/>
-                <w:sz w:val="16"/>
-                <w:szCs w:val="16"/>
-                <w:lang w:val="es-BO"/>
-              </w:rPr>
-              <w:t>litologia.</w:t>
-            </w:r>
-            <w:r>
-              <w:rPr>
-                <w:rFonts w:ascii="Arial" w:hAnsi="Arial" w:cs="Arial"/>
-                <w:sz w:val="16"/>
-                <w:szCs w:val="16"/>
-                <w:lang w:val="es-BO"/>
-              </w:rPr>
-              <w:t>f</w:t>
-            </w:r>
-            <w:bookmarkStart w:id="0" w:name="_GoBack"/>
-            <w:bookmarkEnd w:id="0"/>
-            <w:r>
-              <w:rPr>
-                <w:rFonts w:ascii="Arial" w:hAnsi="Arial" w:cs="Arial"/>
-                <w:sz w:val="16"/>
-                <w:szCs w:val="16"/>
-                <w:lang w:val="es-BO"/>
-              </w:rPr>
-              <w:t>ormacion</w:t>
+            <w:proofErr w:type="gramStart"/>
+            <w:r>
+              <w:rPr>
+                <w:rFonts w:ascii="Arial" w:hAnsi="Arial" w:cs="Arial"/>
+                <w:sz w:val="16"/>
+                <w:szCs w:val="16"/>
+                <w:lang w:val="es-BO"/>
+              </w:rPr>
+              <w:t>litologia.formacion</w:t>
             </w:r>
             <w:proofErr w:type="spellEnd"/>
+            <w:proofErr w:type="gramEnd"/>
             <w:r>
               <w:rPr>
                 <w:rFonts w:ascii="Arial" w:hAnsi="Arial" w:cs="Arial"/>
@@ -5268,7 +5269,6 @@
                 <w:lang w:val="es-BO"/>
               </w:rPr>
             </w:pPr>
-            <w:proofErr w:type="spellStart"/>
             <w:r>
               <w:rPr>
                 <w:rFonts w:ascii="Arial" w:hAnsi="Arial" w:cs="Arial"/>
@@ -5279,7 +5279,6 @@
               </w:rPr>
               <w:t>Transmisividad</w:t>
             </w:r>
-            <w:proofErr w:type="spellEnd"/>
           </w:p>
         </w:tc>
         <w:tc>
@@ -5415,6 +5414,7 @@
               <w:t>${</w:t>
             </w:r>
             <w:proofErr w:type="spellStart"/>
+            <w:proofErr w:type="gramStart"/>
             <w:r>
               <w:rPr>
                 <w:rFonts w:ascii="Arial" w:hAnsi="Arial" w:cs="Arial"/>
@@ -5425,6 +5425,7 @@
               <w:t>pb.prueba</w:t>
             </w:r>
             <w:proofErr w:type="spellEnd"/>
+            <w:proofErr w:type="gramEnd"/>
             <w:r>
               <w:rPr>
                 <w:rFonts w:ascii="Arial" w:hAnsi="Arial" w:cs="Arial"/>
@@ -5471,6 +5472,7 @@
               <w:t>${</w:t>
             </w:r>
             <w:proofErr w:type="spellStart"/>
+            <w:proofErr w:type="gramStart"/>
             <w:r>
               <w:rPr>
                 <w:rFonts w:ascii="Arial" w:hAnsi="Arial" w:cs="Arial"/>
@@ -5481,6 +5483,7 @@
               <w:t>pb.conductivo</w:t>
             </w:r>
             <w:proofErr w:type="spellEnd"/>
+            <w:proofErr w:type="gramEnd"/>
             <w:r>
               <w:rPr>
                 <w:rFonts w:ascii="Arial" w:hAnsi="Arial" w:cs="Arial"/>
@@ -5526,6 +5529,7 @@
               <w:t>${</w:t>
             </w:r>
             <w:proofErr w:type="spellStart"/>
+            <w:proofErr w:type="gramStart"/>
             <w:r>
               <w:rPr>
                 <w:rFonts w:ascii="Arial" w:hAnsi="Arial" w:cs="Arial"/>
@@ -5536,6 +5540,7 @@
               <w:t>pb.transmisivo</w:t>
             </w:r>
             <w:proofErr w:type="spellEnd"/>
+            <w:proofErr w:type="gramEnd"/>
             <w:r>
               <w:rPr>
                 <w:rFonts w:ascii="Arial" w:hAnsi="Arial" w:cs="Arial"/>
@@ -5576,6 +5581,7 @@
               <w:t>${</w:t>
             </w:r>
             <w:proofErr w:type="spellStart"/>
+            <w:proofErr w:type="gramStart"/>
             <w:r>
               <w:rPr>
                 <w:rFonts w:ascii="Arial" w:hAnsi="Arial" w:cs="Arial"/>
@@ -5586,6 +5592,7 @@
               <w:t>pb.coeficiente</w:t>
             </w:r>
             <w:proofErr w:type="spellEnd"/>
+            <w:proofErr w:type="gramEnd"/>
             <w:r>
               <w:rPr>
                 <w:rFonts w:ascii="Arial" w:hAnsi="Arial" w:cs="Arial"/>
@@ -5626,6 +5633,7 @@
               <w:t>${</w:t>
             </w:r>
             <w:proofErr w:type="spellStart"/>
+            <w:proofErr w:type="gramStart"/>
             <w:r>
               <w:rPr>
                 <w:rFonts w:ascii="Arial" w:hAnsi="Arial" w:cs="Arial"/>
@@ -5636,6 +5644,7 @@
               <w:t>pb.radio</w:t>
             </w:r>
             <w:proofErr w:type="spellEnd"/>
+            <w:proofErr w:type="gramEnd"/>
             <w:r>
               <w:rPr>
                 <w:rFonts w:ascii="Arial" w:hAnsi="Arial" w:cs="Arial"/>
@@ -5676,6 +5685,7 @@
               <w:t>${</w:t>
             </w:r>
             <w:proofErr w:type="spellStart"/>
+            <w:proofErr w:type="gramStart"/>
             <w:r>
               <w:rPr>
                 <w:rFonts w:ascii="Arial" w:hAnsi="Arial" w:cs="Arial"/>
@@ -5686,6 +5696,7 @@
               <w:t>pb.porosidad</w:t>
             </w:r>
             <w:proofErr w:type="spellEnd"/>
+            <w:proofErr w:type="gramEnd"/>
             <w:r>
               <w:rPr>
                 <w:rFonts w:ascii="Arial" w:hAnsi="Arial" w:cs="Arial"/>
@@ -6253,6 +6264,7 @@
               <w:t>${</w:t>
             </w:r>
             <w:proofErr w:type="spellStart"/>
+            <w:proofErr w:type="gramStart"/>
             <w:r>
               <w:rPr>
                 <w:rFonts w:ascii="Arial" w:hAnsi="Arial" w:cs="Arial"/>
@@ -6263,6 +6275,7 @@
               <w:t>tb.tipo</w:t>
             </w:r>
             <w:proofErr w:type="spellEnd"/>
+            <w:proofErr w:type="gramEnd"/>
             <w:r>
               <w:rPr>
                 <w:rFonts w:ascii="Arial" w:hAnsi="Arial" w:cs="Arial"/>
@@ -6309,6 +6322,7 @@
               <w:t>${</w:t>
             </w:r>
             <w:proofErr w:type="spellStart"/>
+            <w:proofErr w:type="gramStart"/>
             <w:r>
               <w:rPr>
                 <w:rFonts w:ascii="Arial" w:hAnsi="Arial" w:cs="Arial"/>
@@ -6319,6 +6333,7 @@
               <w:t>tb.fecha</w:t>
             </w:r>
             <w:proofErr w:type="spellEnd"/>
+            <w:proofErr w:type="gramEnd"/>
             <w:r>
               <w:rPr>
                 <w:rFonts w:ascii="Arial" w:hAnsi="Arial" w:cs="Arial"/>
@@ -6364,6 +6379,7 @@
               <w:t>${</w:t>
             </w:r>
             <w:proofErr w:type="spellStart"/>
+            <w:proofErr w:type="gramStart"/>
             <w:r>
               <w:rPr>
                 <w:rFonts w:ascii="Arial" w:hAnsi="Arial" w:cs="Arial"/>
@@ -6380,7 +6396,17 @@
                 <w:szCs w:val="16"/>
                 <w:lang w:val="es-BO"/>
               </w:rPr>
-              <w:t>b.nivel_estatico</w:t>
+              <w:t>b.nivel</w:t>
+            </w:r>
+            <w:proofErr w:type="gramEnd"/>
+            <w:r>
+              <w:rPr>
+                <w:rFonts w:ascii="Arial" w:hAnsi="Arial" w:cs="Arial"/>
+                <w:sz w:val="16"/>
+                <w:szCs w:val="16"/>
+                <w:lang w:val="es-BO"/>
+              </w:rPr>
+              <w:t>_estatico</w:t>
             </w:r>
             <w:proofErr w:type="spellEnd"/>
             <w:r>
@@ -6423,6 +6449,7 @@
               <w:t>${</w:t>
             </w:r>
             <w:proofErr w:type="spellStart"/>
+            <w:proofErr w:type="gramStart"/>
             <w:r>
               <w:rPr>
                 <w:rFonts w:ascii="Arial" w:hAnsi="Arial" w:cs="Arial"/>
@@ -6450,6 +6477,7 @@
               </w:rPr>
               <w:t>nivel</w:t>
             </w:r>
+            <w:proofErr w:type="gramEnd"/>
             <w:r>
               <w:rPr>
                 <w:rFonts w:ascii="Arial" w:hAnsi="Arial" w:cs="Arial"/>
@@ -6509,6 +6537,7 @@
               <w:t>${</w:t>
             </w:r>
             <w:proofErr w:type="spellStart"/>
+            <w:proofErr w:type="gramStart"/>
             <w:r>
               <w:rPr>
                 <w:rFonts w:ascii="Arial" w:hAnsi="Arial" w:cs="Arial"/>
@@ -6519,6 +6548,7 @@
               <w:t>tb.duracion</w:t>
             </w:r>
             <w:proofErr w:type="spellEnd"/>
+            <w:proofErr w:type="gramEnd"/>
             <w:r>
               <w:rPr>
                 <w:rFonts w:ascii="Arial" w:hAnsi="Arial" w:cs="Arial"/>
@@ -6568,6 +6598,7 @@
               <w:t>{</w:t>
             </w:r>
             <w:proofErr w:type="spellStart"/>
+            <w:proofErr w:type="gramStart"/>
             <w:r>
               <w:rPr>
                 <w:rFonts w:ascii="Arial" w:hAnsi="Arial" w:cs="Arial"/>
@@ -6578,6 +6609,7 @@
               <w:t>tb.caudal</w:t>
             </w:r>
             <w:proofErr w:type="spellEnd"/>
+            <w:proofErr w:type="gramEnd"/>
             <w:r>
               <w:rPr>
                 <w:rFonts w:ascii="Arial" w:hAnsi="Arial" w:cs="Arial"/>
@@ -6627,6 +6659,7 @@
               <w:t>{</w:t>
             </w:r>
             <w:proofErr w:type="spellStart"/>
+            <w:proofErr w:type="gramStart"/>
             <w:r>
               <w:rPr>
                 <w:rFonts w:ascii="Arial" w:hAnsi="Arial" w:cs="Arial"/>
@@ -6646,6 +6679,7 @@
               <w:t>profundidad</w:t>
             </w:r>
             <w:proofErr w:type="spellEnd"/>
+            <w:proofErr w:type="gramEnd"/>
             <w:r>
               <w:rPr>
                 <w:rFonts w:ascii="Arial" w:hAnsi="Arial" w:cs="Arial"/>
@@ -6695,6 +6729,7 @@
               <w:t>{</w:t>
             </w:r>
             <w:proofErr w:type="spellStart"/>
+            <w:proofErr w:type="gramStart"/>
             <w:r>
               <w:rPr>
                 <w:rFonts w:ascii="Arial" w:hAnsi="Arial" w:cs="Arial"/>
@@ -6714,6 +6749,7 @@
               <w:t>potencia</w:t>
             </w:r>
             <w:proofErr w:type="spellEnd"/>
+            <w:proofErr w:type="gramEnd"/>
             <w:r>
               <w:rPr>
                 <w:rFonts w:ascii="Arial" w:hAnsi="Arial" w:cs="Arial"/>
@@ -6869,7 +6905,29 @@
                 <w:szCs w:val="16"/>
                 <w:lang w:val="es-BO"/>
               </w:rPr>
-              <w:t>Nivel Estático  (m.)</w:t>
+              <w:t xml:space="preserve">Nivel </w:t>
+            </w:r>
+            <w:proofErr w:type="gramStart"/>
+            <w:r>
+              <w:rPr>
+                <w:rFonts w:ascii="Arial" w:hAnsi="Arial" w:cs="Arial"/>
+                <w:b/>
+                <w:sz w:val="16"/>
+                <w:szCs w:val="16"/>
+                <w:lang w:val="es-BO"/>
+              </w:rPr>
+              <w:t>Estático  (</w:t>
+            </w:r>
+            <w:proofErr w:type="gramEnd"/>
+            <w:r>
+              <w:rPr>
+                <w:rFonts w:ascii="Arial" w:hAnsi="Arial" w:cs="Arial"/>
+                <w:b/>
+                <w:sz w:val="16"/>
+                <w:szCs w:val="16"/>
+                <w:lang w:val="es-BO"/>
+              </w:rPr>
+              <w:t>m.)</w:t>
             </w:r>
           </w:p>
         </w:tc>
@@ -6977,6 +7035,7 @@
               <w:t>${</w:t>
             </w:r>
             <w:proofErr w:type="spellStart"/>
+            <w:proofErr w:type="gramStart"/>
             <w:r>
               <w:rPr>
                 <w:rFonts w:ascii="Arial" w:hAnsi="Arial" w:cs="Arial"/>
@@ -6987,6 +7046,7 @@
               <w:t>pr.fecha</w:t>
             </w:r>
             <w:proofErr w:type="spellEnd"/>
+            <w:proofErr w:type="gramEnd"/>
             <w:r>
               <w:rPr>
                 <w:rFonts w:ascii="Arial" w:hAnsi="Arial" w:cs="Arial"/>
@@ -7033,14 +7093,25 @@
               <w:t>${</w:t>
             </w:r>
             <w:proofErr w:type="spellStart"/>
-            <w:r>
-              <w:rPr>
-                <w:rFonts w:ascii="Arial" w:hAnsi="Arial" w:cs="Arial"/>
-                <w:sz w:val="16"/>
-                <w:szCs w:val="16"/>
-                <w:lang w:val="es-BO"/>
-              </w:rPr>
-              <w:t>pr.nivel_estatico</w:t>
+            <w:proofErr w:type="gramStart"/>
+            <w:r>
+              <w:rPr>
+                <w:rFonts w:ascii="Arial" w:hAnsi="Arial" w:cs="Arial"/>
+                <w:sz w:val="16"/>
+                <w:szCs w:val="16"/>
+                <w:lang w:val="es-BO"/>
+              </w:rPr>
+              <w:t>pr.nivel</w:t>
+            </w:r>
+            <w:proofErr w:type="gramEnd"/>
+            <w:r>
+              <w:rPr>
+                <w:rFonts w:ascii="Arial" w:hAnsi="Arial" w:cs="Arial"/>
+                <w:sz w:val="16"/>
+                <w:szCs w:val="16"/>
+                <w:lang w:val="es-BO"/>
+              </w:rPr>
+              <w:t>_estatico</w:t>
             </w:r>
             <w:proofErr w:type="spellEnd"/>
             <w:r>
@@ -7088,14 +7159,25 @@
               <w:t>${</w:t>
             </w:r>
             <w:proofErr w:type="spellStart"/>
-            <w:r>
-              <w:rPr>
-                <w:rFonts w:ascii="Arial" w:hAnsi="Arial" w:cs="Arial"/>
-                <w:sz w:val="16"/>
-                <w:szCs w:val="16"/>
-                <w:lang w:val="es-BO"/>
-              </w:rPr>
-              <w:t>pr.nivel_dinamico</w:t>
+            <w:proofErr w:type="gramStart"/>
+            <w:r>
+              <w:rPr>
+                <w:rFonts w:ascii="Arial" w:hAnsi="Arial" w:cs="Arial"/>
+                <w:sz w:val="16"/>
+                <w:szCs w:val="16"/>
+                <w:lang w:val="es-BO"/>
+              </w:rPr>
+              <w:t>pr.nivel</w:t>
+            </w:r>
+            <w:proofErr w:type="gramEnd"/>
+            <w:r>
+              <w:rPr>
+                <w:rFonts w:ascii="Arial" w:hAnsi="Arial" w:cs="Arial"/>
+                <w:sz w:val="16"/>
+                <w:szCs w:val="16"/>
+                <w:lang w:val="es-BO"/>
+              </w:rPr>
+              <w:t>_dinamico</w:t>
             </w:r>
             <w:proofErr w:type="spellEnd"/>
             <w:r>
@@ -7138,6 +7220,7 @@
               <w:t>${</w:t>
             </w:r>
             <w:proofErr w:type="spellStart"/>
+            <w:proofErr w:type="gramStart"/>
             <w:r>
               <w:rPr>
                 <w:rFonts w:ascii="Arial" w:hAnsi="Arial" w:cs="Arial"/>
@@ -7148,6 +7231,7 @@
               <w:t>pr.duracion</w:t>
             </w:r>
             <w:proofErr w:type="spellEnd"/>
+            <w:proofErr w:type="gramEnd"/>
             <w:r>
               <w:rPr>
                 <w:rFonts w:ascii="Arial" w:hAnsi="Arial" w:cs="Arial"/>
@@ -7365,14 +7449,25 @@
               <w:t>${</w:t>
             </w:r>
             <w:proofErr w:type="spellStart"/>
-            <w:r>
-              <w:rPr>
-                <w:rFonts w:ascii="Arial" w:hAnsi="Arial" w:cs="Arial"/>
-                <w:sz w:val="16"/>
-                <w:szCs w:val="16"/>
-                <w:lang w:val="es-BO"/>
-              </w:rPr>
-              <w:t>field.imple_profundidad</w:t>
+            <w:proofErr w:type="gramStart"/>
+            <w:r>
+              <w:rPr>
+                <w:rFonts w:ascii="Arial" w:hAnsi="Arial" w:cs="Arial"/>
+                <w:sz w:val="16"/>
+                <w:szCs w:val="16"/>
+                <w:lang w:val="es-BO"/>
+              </w:rPr>
+              <w:t>field.imple</w:t>
+            </w:r>
+            <w:proofErr w:type="gramEnd"/>
+            <w:r>
+              <w:rPr>
+                <w:rFonts w:ascii="Arial" w:hAnsi="Arial" w:cs="Arial"/>
+                <w:sz w:val="16"/>
+                <w:szCs w:val="16"/>
+                <w:lang w:val="es-BO"/>
+              </w:rPr>
+              <w:t>_profundidad</w:t>
             </w:r>
             <w:proofErr w:type="spellEnd"/>
             <w:r>
@@ -7460,14 +7555,25 @@
               <w:t>${</w:t>
             </w:r>
             <w:proofErr w:type="spellStart"/>
-            <w:r>
-              <w:rPr>
-                <w:rFonts w:ascii="Arial" w:hAnsi="Arial" w:cs="Arial"/>
-                <w:sz w:val="16"/>
-                <w:szCs w:val="16"/>
-                <w:lang w:val="es-BO"/>
-              </w:rPr>
-              <w:t>field.imple_caudal</w:t>
+            <w:proofErr w:type="gramStart"/>
+            <w:r>
+              <w:rPr>
+                <w:rFonts w:ascii="Arial" w:hAnsi="Arial" w:cs="Arial"/>
+                <w:sz w:val="16"/>
+                <w:szCs w:val="16"/>
+                <w:lang w:val="es-BO"/>
+              </w:rPr>
+              <w:t>field.imple</w:t>
+            </w:r>
+            <w:proofErr w:type="gramEnd"/>
+            <w:r>
+              <w:rPr>
+                <w:rFonts w:ascii="Arial" w:hAnsi="Arial" w:cs="Arial"/>
+                <w:sz w:val="16"/>
+                <w:szCs w:val="16"/>
+                <w:lang w:val="es-BO"/>
+              </w:rPr>
+              <w:t>_caudal</w:t>
             </w:r>
             <w:proofErr w:type="spellEnd"/>
             <w:r>
@@ -7565,14 +7671,25 @@
               <w:t>${</w:t>
             </w:r>
             <w:proofErr w:type="spellStart"/>
-            <w:r>
-              <w:rPr>
-                <w:rFonts w:ascii="Arial" w:hAnsi="Arial" w:cs="Arial"/>
-                <w:sz w:val="16"/>
-                <w:szCs w:val="16"/>
-                <w:lang w:val="es-BO"/>
-              </w:rPr>
-              <w:t>field.imple_horario</w:t>
+            <w:proofErr w:type="gramStart"/>
+            <w:r>
+              <w:rPr>
+                <w:rFonts w:ascii="Arial" w:hAnsi="Arial" w:cs="Arial"/>
+                <w:sz w:val="16"/>
+                <w:szCs w:val="16"/>
+                <w:lang w:val="es-BO"/>
+              </w:rPr>
+              <w:t>field.imple</w:t>
+            </w:r>
+            <w:proofErr w:type="gramEnd"/>
+            <w:r>
+              <w:rPr>
+                <w:rFonts w:ascii="Arial" w:hAnsi="Arial" w:cs="Arial"/>
+                <w:sz w:val="16"/>
+                <w:szCs w:val="16"/>
+                <w:lang w:val="es-BO"/>
+              </w:rPr>
+              <w:t>_horario</w:t>
             </w:r>
             <w:proofErr w:type="spellEnd"/>
             <w:r>
@@ -7690,6 +7807,7 @@
               <w:t>${</w:t>
             </w:r>
             <w:proofErr w:type="spellStart"/>
+            <w:proofErr w:type="gramStart"/>
             <w:r>
               <w:rPr>
                 <w:rFonts w:ascii="Arial" w:hAnsi="Arial" w:cs="Arial"/>
@@ -7715,7 +7833,17 @@
                 <w:szCs w:val="16"/>
                 <w:lang w:val="es-BO"/>
               </w:rPr>
-              <w:t>.imple_potencia</w:t>
+              <w:t>.imple</w:t>
+            </w:r>
+            <w:proofErr w:type="gramEnd"/>
+            <w:r>
+              <w:rPr>
+                <w:rFonts w:ascii="Arial" w:hAnsi="Arial" w:cs="Arial"/>
+                <w:sz w:val="16"/>
+                <w:szCs w:val="16"/>
+                <w:lang w:val="es-BO"/>
+              </w:rPr>
+              <w:t>_potencia</w:t>
             </w:r>
             <w:proofErr w:type="spellEnd"/>
             <w:r>
@@ -7803,14 +7931,25 @@
               <w:t>${</w:t>
             </w:r>
             <w:proofErr w:type="spellStart"/>
-            <w:r>
-              <w:rPr>
-                <w:rFonts w:ascii="Arial" w:hAnsi="Arial" w:cs="Arial"/>
-                <w:sz w:val="16"/>
-                <w:szCs w:val="16"/>
-                <w:lang w:val="es-BO"/>
-              </w:rPr>
-              <w:t>field.imple_tipo_energia</w:t>
+            <w:proofErr w:type="gramStart"/>
+            <w:r>
+              <w:rPr>
+                <w:rFonts w:ascii="Arial" w:hAnsi="Arial" w:cs="Arial"/>
+                <w:sz w:val="16"/>
+                <w:szCs w:val="16"/>
+                <w:lang w:val="es-BO"/>
+              </w:rPr>
+              <w:t>field.imple</w:t>
+            </w:r>
+            <w:proofErr w:type="gramEnd"/>
+            <w:r>
+              <w:rPr>
+                <w:rFonts w:ascii="Arial" w:hAnsi="Arial" w:cs="Arial"/>
+                <w:sz w:val="16"/>
+                <w:szCs w:val="16"/>
+                <w:lang w:val="es-BO"/>
+              </w:rPr>
+              <w:t>_tipo_energia</w:t>
             </w:r>
             <w:proofErr w:type="spellEnd"/>
             <w:r>
@@ -7891,9 +8030,12 @@
         <w:tblLook w:val="04A0" w:firstRow="1" w:lastRow="0" w:firstColumn="1" w:lastColumn="0" w:noHBand="0" w:noVBand="1"/>
       </w:tblPr>
       <w:tblGrid>
-        <w:gridCol w:w="3318"/>
-        <w:gridCol w:w="3319"/>
-        <w:gridCol w:w="3325"/>
+        <w:gridCol w:w="1646"/>
+        <w:gridCol w:w="1646"/>
+        <w:gridCol w:w="1728"/>
+        <w:gridCol w:w="1646"/>
+        <w:gridCol w:w="1647"/>
+        <w:gridCol w:w="1649"/>
       </w:tblGrid>
       <w:tr>
         <w:trPr>
@@ -7901,7 +8043,7 @@
         </w:trPr>
         <w:tc>
           <w:tcPr>
-            <w:tcW w:w="1665" w:type="pct"/>
+            <w:tcW w:w="833" w:type="pct"/>
             <w:tcBorders>
               <w:top w:val="single" w:sz="18" w:space="0" w:color="A6A6A6" w:themeColor="background1" w:themeShade="A6"/>
               <w:bottom w:val="single" w:sz="2" w:space="0" w:color="A6A6A6" w:themeColor="background1" w:themeShade="A6"/>
@@ -7934,7 +8076,7 @@
         </w:tc>
         <w:tc>
           <w:tcPr>
-            <w:tcW w:w="1666" w:type="pct"/>
+            <w:tcW w:w="833" w:type="pct"/>
             <w:tcBorders>
               <w:top w:val="single" w:sz="18" w:space="0" w:color="A6A6A6" w:themeColor="background1" w:themeShade="A6"/>
               <w:bottom w:val="single" w:sz="2" w:space="0" w:color="A6A6A6" w:themeColor="background1" w:themeShade="A6"/>
@@ -7965,13 +8107,238 @@
                 <w:szCs w:val="16"/>
                 <w:lang w:val="es-BO"/>
               </w:rPr>
+              <w:t>Nivel freático</w:t>
+            </w:r>
+            <w:r>
+              <w:rPr>
+                <w:rFonts w:ascii="Arial" w:hAnsi="Arial" w:cs="Arial"/>
+                <w:b/>
+                <w:sz w:val="16"/>
+                <w:szCs w:val="16"/>
+                <w:lang w:val="es-BO"/>
+              </w:rPr>
+              <w:t xml:space="preserve"> </w:t>
+            </w:r>
+            <w:r>
+              <w:rPr>
+                <w:rFonts w:ascii="Arial" w:hAnsi="Arial" w:cs="Arial"/>
+                <w:b/>
+                <w:sz w:val="16"/>
+                <w:szCs w:val="16"/>
+                <w:lang w:val="es-BO"/>
+              </w:rPr>
+              <w:t>(</w:t>
+            </w:r>
+            <w:proofErr w:type="spellStart"/>
+            <w:r>
+              <w:rPr>
+                <w:rFonts w:ascii="Arial" w:hAnsi="Arial" w:cs="Arial"/>
+                <w:b/>
+                <w:sz w:val="16"/>
+                <w:szCs w:val="16"/>
+                <w:lang w:val="es-BO"/>
+              </w:rPr>
+              <w:t>m.b.b.p</w:t>
+            </w:r>
+            <w:proofErr w:type="spellEnd"/>
+            <w:r>
+              <w:rPr>
+                <w:rFonts w:ascii="Arial" w:hAnsi="Arial" w:cs="Arial"/>
+                <w:b/>
+                <w:sz w:val="16"/>
+                <w:szCs w:val="16"/>
+                <w:lang w:val="es-BO"/>
+              </w:rPr>
+              <w:t>.)</w:t>
+            </w:r>
+          </w:p>
+        </w:tc>
+        <w:tc>
+          <w:tcPr>
+            <w:tcW w:w="834" w:type="pct"/>
+            <w:tcBorders>
+              <w:top w:val="single" w:sz="18" w:space="0" w:color="A6A6A6" w:themeColor="background1" w:themeShade="A6"/>
+              <w:bottom w:val="single" w:sz="2" w:space="0" w:color="A6A6A6" w:themeColor="background1" w:themeShade="A6"/>
+            </w:tcBorders>
+            <w:shd w:val="clear" w:color="auto" w:fill="F2F2F2" w:themeFill="background1" w:themeFillShade="F2"/>
+          </w:tcPr>
+          <w:p>
+            <w:pPr>
+              <w:pStyle w:val="Sinespaciado"/>
+              <w:jc w:val="center"/>
+              <w:rPr>
+                <w:rFonts w:ascii="Arial" w:hAnsi="Arial" w:cs="Arial"/>
+                <w:b/>
+                <w:sz w:val="16"/>
+                <w:szCs w:val="16"/>
+                <w:lang w:val="es-BO"/>
+              </w:rPr>
+            </w:pPr>
+            <w:r>
+              <w:rPr>
+                <w:rFonts w:ascii="Arial" w:hAnsi="Arial" w:cs="Arial"/>
+                <w:b/>
+                <w:sz w:val="16"/>
+                <w:szCs w:val="16"/>
+                <w:lang w:val="es-BO"/>
+              </w:rPr>
+              <w:t>Nivel dinámico</w:t>
+            </w:r>
+            <w:r>
+              <w:rPr>
+                <w:rFonts w:ascii="Arial" w:hAnsi="Arial" w:cs="Arial"/>
+                <w:b/>
+                <w:sz w:val="16"/>
+                <w:szCs w:val="16"/>
+                <w:lang w:val="es-BO"/>
+              </w:rPr>
+              <w:t xml:space="preserve"> </w:t>
+            </w:r>
+            <w:r>
+              <w:rPr>
+                <w:rFonts w:ascii="Arial" w:hAnsi="Arial" w:cs="Arial"/>
+                <w:b/>
+                <w:sz w:val="16"/>
+                <w:szCs w:val="16"/>
+                <w:lang w:val="es-BO"/>
+              </w:rPr>
+              <w:t>(</w:t>
+            </w:r>
+            <w:proofErr w:type="spellStart"/>
+            <w:r>
+              <w:rPr>
+                <w:rFonts w:ascii="Arial" w:hAnsi="Arial" w:cs="Arial"/>
+                <w:b/>
+                <w:sz w:val="16"/>
+                <w:szCs w:val="16"/>
+                <w:lang w:val="es-BO"/>
+              </w:rPr>
+              <w:t>m.b.b.p</w:t>
+            </w:r>
+            <w:proofErr w:type="spellEnd"/>
+            <w:r>
+              <w:rPr>
+                <w:rFonts w:ascii="Arial" w:hAnsi="Arial" w:cs="Arial"/>
+                <w:b/>
+                <w:sz w:val="16"/>
+                <w:szCs w:val="16"/>
+                <w:lang w:val="es-BO"/>
+              </w:rPr>
+              <w:t>.)</w:t>
+            </w:r>
+          </w:p>
+        </w:tc>
+        <w:tc>
+          <w:tcPr>
+            <w:tcW w:w="833" w:type="pct"/>
+            <w:tcBorders>
+              <w:top w:val="single" w:sz="18" w:space="0" w:color="A6A6A6" w:themeColor="background1" w:themeShade="A6"/>
+              <w:bottom w:val="single" w:sz="2" w:space="0" w:color="A6A6A6" w:themeColor="background1" w:themeShade="A6"/>
+            </w:tcBorders>
+            <w:shd w:val="clear" w:color="auto" w:fill="F2F2F2" w:themeFill="background1" w:themeFillShade="F2"/>
+          </w:tcPr>
+          <w:p>
+            <w:pPr>
+              <w:pStyle w:val="Sinespaciado"/>
+              <w:jc w:val="center"/>
+              <w:rPr>
+                <w:rFonts w:ascii="Arial" w:hAnsi="Arial" w:cs="Arial"/>
+                <w:b/>
+                <w:sz w:val="16"/>
+                <w:szCs w:val="16"/>
+                <w:lang w:val="es-BO"/>
+              </w:rPr>
+            </w:pPr>
+            <w:r>
+              <w:rPr>
+                <w:rFonts w:ascii="Arial" w:hAnsi="Arial" w:cs="Arial"/>
+                <w:b/>
+                <w:sz w:val="16"/>
+                <w:szCs w:val="16"/>
+                <w:lang w:val="es-BO"/>
+              </w:rPr>
+              <w:t>Nivel estático</w:t>
+            </w:r>
+            <w:r>
+              <w:rPr>
+                <w:rFonts w:ascii="Arial" w:hAnsi="Arial" w:cs="Arial"/>
+                <w:b/>
+                <w:sz w:val="16"/>
+                <w:szCs w:val="16"/>
+                <w:lang w:val="es-BO"/>
+              </w:rPr>
+              <w:t xml:space="preserve"> </w:t>
+            </w:r>
+            <w:r>
+              <w:rPr>
+                <w:rFonts w:ascii="Arial" w:hAnsi="Arial" w:cs="Arial"/>
+                <w:b/>
+                <w:sz w:val="16"/>
+                <w:szCs w:val="16"/>
+                <w:lang w:val="es-BO"/>
+              </w:rPr>
+              <w:t>(</w:t>
+            </w:r>
+            <w:proofErr w:type="spellStart"/>
+            <w:r>
+              <w:rPr>
+                <w:rFonts w:ascii="Arial" w:hAnsi="Arial" w:cs="Arial"/>
+                <w:b/>
+                <w:sz w:val="16"/>
+                <w:szCs w:val="16"/>
+                <w:lang w:val="es-BO"/>
+              </w:rPr>
+              <w:t>m.b.b.p</w:t>
+            </w:r>
+            <w:proofErr w:type="spellEnd"/>
+            <w:r>
+              <w:rPr>
+                <w:rFonts w:ascii="Arial" w:hAnsi="Arial" w:cs="Arial"/>
+                <w:b/>
+                <w:sz w:val="16"/>
+                <w:szCs w:val="16"/>
+                <w:lang w:val="es-BO"/>
+              </w:rPr>
+              <w:t>.)</w:t>
+            </w:r>
+          </w:p>
+        </w:tc>
+        <w:tc>
+          <w:tcPr>
+            <w:tcW w:w="833" w:type="pct"/>
+            <w:tcBorders>
+              <w:top w:val="single" w:sz="18" w:space="0" w:color="A6A6A6" w:themeColor="background1" w:themeShade="A6"/>
+              <w:bottom w:val="single" w:sz="2" w:space="0" w:color="A6A6A6" w:themeColor="background1" w:themeShade="A6"/>
+            </w:tcBorders>
+            <w:shd w:val="clear" w:color="auto" w:fill="F2F2F2" w:themeFill="background1" w:themeFillShade="F2"/>
+          </w:tcPr>
+          <w:p>
+            <w:pPr>
+              <w:pStyle w:val="Sinespaciado"/>
+              <w:jc w:val="center"/>
+              <w:rPr>
+                <w:rFonts w:ascii="Arial" w:hAnsi="Arial" w:cs="Arial"/>
+                <w:b/>
+                <w:sz w:val="16"/>
+                <w:szCs w:val="16"/>
+                <w:lang w:val="es-BO"/>
+              </w:rPr>
+            </w:pPr>
+            <w:r>
+              <w:rPr>
+                <w:rFonts w:ascii="Arial" w:hAnsi="Arial" w:cs="Arial"/>
+                <w:b/>
+                <w:sz w:val="16"/>
+                <w:szCs w:val="16"/>
+                <w:lang w:val="es-BO"/>
+              </w:rPr>
               <w:t>Caudal de extracción (l/s)</w:t>
             </w:r>
           </w:p>
         </w:tc>
         <w:tc>
           <w:tcPr>
-            <w:tcW w:w="1669" w:type="pct"/>
+            <w:tcW w:w="834" w:type="pct"/>
             <w:tcBorders>
               <w:top w:val="single" w:sz="18" w:space="0" w:color="A6A6A6" w:themeColor="background1" w:themeShade="A6"/>
               <w:bottom w:val="single" w:sz="2" w:space="0" w:color="A6A6A6" w:themeColor="background1" w:themeShade="A6"/>
@@ -8013,7 +8380,7 @@
         </w:trPr>
         <w:tc>
           <w:tcPr>
-            <w:tcW w:w="1665" w:type="pct"/>
+            <w:tcW w:w="833" w:type="pct"/>
             <w:tcBorders>
               <w:top w:val="single" w:sz="2" w:space="0" w:color="A6A6A6" w:themeColor="background1" w:themeShade="A6"/>
               <w:bottom w:val="single" w:sz="2" w:space="0" w:color="A6A6A6" w:themeColor="background1" w:themeShade="A6"/>
@@ -8040,6 +8407,7 @@
               <w:t>${</w:t>
             </w:r>
             <w:proofErr w:type="spellStart"/>
+            <w:proofErr w:type="gramStart"/>
             <w:r>
               <w:rPr>
                 <w:rFonts w:ascii="Arial" w:hAnsi="Arial" w:cs="Arial"/>
@@ -8050,6 +8418,7 @@
               <w:t>mc.fecha</w:t>
             </w:r>
             <w:proofErr w:type="spellEnd"/>
+            <w:proofErr w:type="gramEnd"/>
             <w:r>
               <w:rPr>
                 <w:rFonts w:ascii="Arial" w:hAnsi="Arial" w:cs="Arial"/>
@@ -8063,7 +8432,7 @@
         </w:tc>
         <w:tc>
           <w:tcPr>
-            <w:tcW w:w="1666" w:type="pct"/>
+            <w:tcW w:w="833" w:type="pct"/>
             <w:tcBorders>
               <w:top w:val="single" w:sz="2" w:space="0" w:color="A6A6A6" w:themeColor="background1" w:themeShade="A6"/>
               <w:bottom w:val="single" w:sz="2" w:space="0" w:color="A6A6A6" w:themeColor="background1" w:themeShade="A6"/>
@@ -8096,6 +8465,205 @@
               <w:t>${</w:t>
             </w:r>
             <w:proofErr w:type="spellStart"/>
+            <w:proofErr w:type="gramStart"/>
+            <w:r>
+              <w:rPr>
+                <w:rFonts w:ascii="Arial" w:hAnsi="Arial" w:cs="Arial"/>
+                <w:sz w:val="16"/>
+                <w:szCs w:val="16"/>
+                <w:lang w:val="es-BO"/>
+              </w:rPr>
+              <w:t>mc.nivel</w:t>
+            </w:r>
+            <w:proofErr w:type="gramEnd"/>
+            <w:r>
+              <w:rPr>
+                <w:rFonts w:ascii="Arial" w:hAnsi="Arial" w:cs="Arial"/>
+                <w:sz w:val="16"/>
+                <w:szCs w:val="16"/>
+                <w:lang w:val="es-BO"/>
+              </w:rPr>
+              <w:t>_freatico</w:t>
+            </w:r>
+            <w:proofErr w:type="spellEnd"/>
+            <w:r>
+              <w:rPr>
+                <w:rFonts w:ascii="Arial" w:hAnsi="Arial" w:cs="Arial"/>
+                <w:sz w:val="16"/>
+                <w:szCs w:val="16"/>
+                <w:lang w:val="es-BO"/>
+              </w:rPr>
+              <w:t>}</w:t>
+            </w:r>
+          </w:p>
+        </w:tc>
+        <w:tc>
+          <w:tcPr>
+            <w:tcW w:w="834" w:type="pct"/>
+            <w:tcBorders>
+              <w:top w:val="single" w:sz="2" w:space="0" w:color="A6A6A6" w:themeColor="background1" w:themeShade="A6"/>
+              <w:bottom w:val="single" w:sz="2" w:space="0" w:color="A6A6A6" w:themeColor="background1" w:themeShade="A6"/>
+            </w:tcBorders>
+            <w:shd w:val="clear" w:color="auto" w:fill="auto"/>
+          </w:tcPr>
+          <w:p>
+            <w:pPr>
+              <w:pStyle w:val="Sinespaciado"/>
+              <w:jc w:val="center"/>
+              <w:rPr>
+                <w:rFonts w:ascii="Arial" w:hAnsi="Arial" w:cs="Arial"/>
+                <w:b/>
+                <w:sz w:val="16"/>
+                <w:szCs w:val="16"/>
+                <w:lang w:val="es-BO"/>
+              </w:rPr>
+            </w:pPr>
+            <w:r>
+              <w:rPr>
+                <w:rFonts w:ascii="Arial" w:hAnsi="Arial" w:cs="Arial"/>
+                <w:sz w:val="16"/>
+                <w:szCs w:val="16"/>
+                <w:lang w:val="es-BO"/>
+              </w:rPr>
+              <w:t>${</w:t>
+            </w:r>
+            <w:proofErr w:type="spellStart"/>
+            <w:proofErr w:type="gramStart"/>
+            <w:r>
+              <w:rPr>
+                <w:rFonts w:ascii="Arial" w:hAnsi="Arial" w:cs="Arial"/>
+                <w:sz w:val="16"/>
+                <w:szCs w:val="16"/>
+                <w:lang w:val="es-BO"/>
+              </w:rPr>
+              <w:t>mc.nivel</w:t>
+            </w:r>
+            <w:proofErr w:type="gramEnd"/>
+            <w:r>
+              <w:rPr>
+                <w:rFonts w:ascii="Arial" w:hAnsi="Arial" w:cs="Arial"/>
+                <w:sz w:val="16"/>
+                <w:szCs w:val="16"/>
+                <w:lang w:val="es-BO"/>
+              </w:rPr>
+              <w:t>_</w:t>
+            </w:r>
+            <w:r>
+              <w:rPr>
+                <w:rFonts w:ascii="Arial" w:hAnsi="Arial" w:cs="Arial"/>
+                <w:sz w:val="16"/>
+                <w:szCs w:val="16"/>
+                <w:lang w:val="es-BO"/>
+              </w:rPr>
+              <w:t>dinamico</w:t>
+            </w:r>
+            <w:proofErr w:type="spellEnd"/>
+            <w:r>
+              <w:rPr>
+                <w:rFonts w:ascii="Arial" w:hAnsi="Arial" w:cs="Arial"/>
+                <w:sz w:val="16"/>
+                <w:szCs w:val="16"/>
+                <w:lang w:val="es-BO"/>
+              </w:rPr>
+              <w:t>}</w:t>
+            </w:r>
+          </w:p>
+        </w:tc>
+        <w:tc>
+          <w:tcPr>
+            <w:tcW w:w="833" w:type="pct"/>
+            <w:tcBorders>
+              <w:top w:val="single" w:sz="2" w:space="0" w:color="A6A6A6" w:themeColor="background1" w:themeShade="A6"/>
+              <w:bottom w:val="single" w:sz="2" w:space="0" w:color="A6A6A6" w:themeColor="background1" w:themeShade="A6"/>
+            </w:tcBorders>
+            <w:shd w:val="clear" w:color="auto" w:fill="auto"/>
+          </w:tcPr>
+          <w:p>
+            <w:pPr>
+              <w:pStyle w:val="Sinespaciado"/>
+              <w:jc w:val="center"/>
+              <w:rPr>
+                <w:rFonts w:ascii="Arial" w:hAnsi="Arial" w:cs="Arial"/>
+                <w:b/>
+                <w:sz w:val="16"/>
+                <w:szCs w:val="16"/>
+                <w:lang w:val="es-BO"/>
+              </w:rPr>
+            </w:pPr>
+            <w:r>
+              <w:rPr>
+                <w:rFonts w:ascii="Arial" w:hAnsi="Arial" w:cs="Arial"/>
+                <w:sz w:val="16"/>
+                <w:szCs w:val="16"/>
+                <w:lang w:val="es-BO"/>
+              </w:rPr>
+              <w:t>${</w:t>
+            </w:r>
+            <w:proofErr w:type="spellStart"/>
+            <w:proofErr w:type="gramStart"/>
+            <w:r>
+              <w:rPr>
+                <w:rFonts w:ascii="Arial" w:hAnsi="Arial" w:cs="Arial"/>
+                <w:sz w:val="16"/>
+                <w:szCs w:val="16"/>
+                <w:lang w:val="es-BO"/>
+              </w:rPr>
+              <w:t>mc.nivel</w:t>
+            </w:r>
+            <w:proofErr w:type="gramEnd"/>
+            <w:r>
+              <w:rPr>
+                <w:rFonts w:ascii="Arial" w:hAnsi="Arial" w:cs="Arial"/>
+                <w:sz w:val="16"/>
+                <w:szCs w:val="16"/>
+                <w:lang w:val="es-BO"/>
+              </w:rPr>
+              <w:t>_estatico</w:t>
+            </w:r>
+            <w:proofErr w:type="spellEnd"/>
+            <w:r>
+              <w:rPr>
+                <w:rFonts w:ascii="Arial" w:hAnsi="Arial" w:cs="Arial"/>
+                <w:sz w:val="16"/>
+                <w:szCs w:val="16"/>
+                <w:lang w:val="es-BO"/>
+              </w:rPr>
+              <w:t>}</w:t>
+            </w:r>
+          </w:p>
+        </w:tc>
+        <w:tc>
+          <w:tcPr>
+            <w:tcW w:w="833" w:type="pct"/>
+            <w:tcBorders>
+              <w:top w:val="single" w:sz="2" w:space="0" w:color="A6A6A6" w:themeColor="background1" w:themeShade="A6"/>
+              <w:bottom w:val="single" w:sz="2" w:space="0" w:color="A6A6A6" w:themeColor="background1" w:themeShade="A6"/>
+            </w:tcBorders>
+            <w:shd w:val="clear" w:color="auto" w:fill="auto"/>
+          </w:tcPr>
+          <w:p>
+            <w:pPr>
+              <w:pStyle w:val="Sinespaciado"/>
+              <w:jc w:val="center"/>
+              <w:rPr>
+                <w:rFonts w:ascii="Arial" w:hAnsi="Arial" w:cs="Arial"/>
+                <w:b/>
+                <w:sz w:val="16"/>
+                <w:szCs w:val="16"/>
+                <w:lang w:val="es-BO"/>
+              </w:rPr>
+            </w:pPr>
+            <w:r>
+              <w:rPr>
+                <w:rFonts w:ascii="Arial" w:hAnsi="Arial" w:cs="Arial"/>
+                <w:sz w:val="16"/>
+                <w:szCs w:val="16"/>
+                <w:lang w:val="es-BO"/>
+              </w:rPr>
+              <w:t>${</w:t>
+            </w:r>
+            <w:proofErr w:type="spellStart"/>
+            <w:proofErr w:type="gramStart"/>
             <w:r>
               <w:rPr>
                 <w:rFonts w:ascii="Arial" w:hAnsi="Arial" w:cs="Arial"/>
@@ -8106,6 +8674,7 @@
               <w:t>mc.caudal</w:t>
             </w:r>
             <w:proofErr w:type="spellEnd"/>
+            <w:proofErr w:type="gramEnd"/>
             <w:r>
               <w:rPr>
                 <w:rFonts w:ascii="Arial" w:hAnsi="Arial" w:cs="Arial"/>
@@ -8119,7 +8688,7 @@
         </w:tc>
         <w:tc>
           <w:tcPr>
-            <w:tcW w:w="1669" w:type="pct"/>
+            <w:tcW w:w="834" w:type="pct"/>
             <w:tcBorders>
               <w:top w:val="single" w:sz="2" w:space="0" w:color="A6A6A6" w:themeColor="background1" w:themeShade="A6"/>
               <w:bottom w:val="single" w:sz="2" w:space="0" w:color="A6A6A6" w:themeColor="background1" w:themeShade="A6"/>
@@ -8158,16 +8727,7 @@
                 <w:szCs w:val="16"/>
                 <w:lang w:val="es-BO"/>
               </w:rPr>
-              <w:t>mc.</w:t>
-            </w:r>
-            <w:r>
-              <w:rPr>
-                <w:rFonts w:ascii="Arial" w:hAnsi="Arial" w:cs="Arial"/>
-                <w:sz w:val="16"/>
-                <w:szCs w:val="16"/>
-                <w:lang w:val="es-BO"/>
-              </w:rPr>
-              <w:t>obs</w:t>
+              <w:t>mc.obs</w:t>
             </w:r>
             <w:proofErr w:type="spellEnd"/>
             <w:r>
@@ -8476,6 +9036,7 @@
               <w:t>${</w:t>
             </w:r>
             <w:proofErr w:type="spellStart"/>
+            <w:proofErr w:type="gramStart"/>
             <w:r>
               <w:rPr>
                 <w:rFonts w:ascii="Arial" w:hAnsi="Arial" w:cs="Arial"/>
@@ -8486,6 +9047,7 @@
               <w:t>mcal.fecha</w:t>
             </w:r>
             <w:proofErr w:type="spellEnd"/>
+            <w:proofErr w:type="gramEnd"/>
             <w:r>
               <w:rPr>
                 <w:rFonts w:ascii="Arial" w:hAnsi="Arial" w:cs="Arial"/>
@@ -8532,6 +9094,7 @@
               <w:t>${</w:t>
             </w:r>
             <w:proofErr w:type="spellStart"/>
+            <w:proofErr w:type="gramStart"/>
             <w:r>
               <w:rPr>
                 <w:rFonts w:ascii="Arial" w:hAnsi="Arial" w:cs="Arial"/>
@@ -8542,6 +9105,7 @@
               <w:t>mcal.hora</w:t>
             </w:r>
             <w:proofErr w:type="spellEnd"/>
+            <w:proofErr w:type="gramEnd"/>
             <w:r>
               <w:rPr>
                 <w:rFonts w:ascii="Arial" w:hAnsi="Arial" w:cs="Arial"/>
@@ -8587,6 +9151,7 @@
               <w:t>${</w:t>
             </w:r>
             <w:proofErr w:type="spellStart"/>
+            <w:proofErr w:type="gramStart"/>
             <w:r>
               <w:rPr>
                 <w:rFonts w:ascii="Arial" w:hAnsi="Arial" w:cs="Arial"/>
@@ -8597,6 +9162,7 @@
               <w:t>mcal.epoca</w:t>
             </w:r>
             <w:proofErr w:type="spellEnd"/>
+            <w:proofErr w:type="gramEnd"/>
             <w:r>
               <w:rPr>
                 <w:rFonts w:ascii="Arial" w:hAnsi="Arial" w:cs="Arial"/>
@@ -8637,6 +9203,7 @@
               <w:t>${</w:t>
             </w:r>
             <w:proofErr w:type="spellStart"/>
+            <w:proofErr w:type="gramStart"/>
             <w:r>
               <w:rPr>
                 <w:rFonts w:ascii="Arial" w:hAnsi="Arial" w:cs="Arial"/>
@@ -8647,6 +9214,7 @@
               <w:t>mcal.entidad</w:t>
             </w:r>
             <w:proofErr w:type="spellEnd"/>
+            <w:proofErr w:type="gramEnd"/>
             <w:r>
               <w:rPr>
                 <w:rFonts w:ascii="Arial" w:hAnsi="Arial" w:cs="Arial"/>
@@ -8687,6 +9255,7 @@
               <w:t>${</w:t>
             </w:r>
             <w:proofErr w:type="spellStart"/>
+            <w:proofErr w:type="gramStart"/>
             <w:r>
               <w:rPr>
                 <w:rFonts w:ascii="Arial" w:hAnsi="Arial" w:cs="Arial"/>
@@ -8706,6 +9275,7 @@
               <w:t>.codigo</w:t>
             </w:r>
             <w:proofErr w:type="spellEnd"/>
+            <w:proofErr w:type="gramEnd"/>
             <w:r>
               <w:rPr>
                 <w:rFonts w:ascii="Arial" w:hAnsi="Arial" w:cs="Arial"/>
@@ -9036,14 +9606,25 @@
               <w:t>${</w:t>
             </w:r>
             <w:proofErr w:type="spellStart"/>
-            <w:r>
-              <w:rPr>
-                <w:rFonts w:ascii="Arial" w:hAnsi="Arial" w:cs="Arial"/>
-                <w:sz w:val="16"/>
-                <w:szCs w:val="16"/>
-                <w:lang w:val="es-BO"/>
-              </w:rPr>
-              <w:t>mcal.fecha_analisis</w:t>
+            <w:proofErr w:type="gramStart"/>
+            <w:r>
+              <w:rPr>
+                <w:rFonts w:ascii="Arial" w:hAnsi="Arial" w:cs="Arial"/>
+                <w:sz w:val="16"/>
+                <w:szCs w:val="16"/>
+                <w:lang w:val="es-BO"/>
+              </w:rPr>
+              <w:t>mcal.fecha</w:t>
+            </w:r>
+            <w:proofErr w:type="gramEnd"/>
+            <w:r>
+              <w:rPr>
+                <w:rFonts w:ascii="Arial" w:hAnsi="Arial" w:cs="Arial"/>
+                <w:sz w:val="16"/>
+                <w:szCs w:val="16"/>
+                <w:lang w:val="es-BO"/>
+              </w:rPr>
+              <w:t>_analisis</w:t>
             </w:r>
             <w:proofErr w:type="spellEnd"/>
             <w:r>
@@ -9092,14 +9673,25 @@
               <w:t>${</w:t>
             </w:r>
             <w:proofErr w:type="spellStart"/>
-            <w:r>
-              <w:rPr>
-                <w:rFonts w:ascii="Arial" w:hAnsi="Arial" w:cs="Arial"/>
-                <w:sz w:val="16"/>
-                <w:szCs w:val="16"/>
-                <w:lang w:val="es-BO"/>
-              </w:rPr>
-              <w:t>mcal.hora_analisi</w:t>
+            <w:proofErr w:type="gramStart"/>
+            <w:r>
+              <w:rPr>
+                <w:rFonts w:ascii="Arial" w:hAnsi="Arial" w:cs="Arial"/>
+                <w:sz w:val="16"/>
+                <w:szCs w:val="16"/>
+                <w:lang w:val="es-BO"/>
+              </w:rPr>
+              <w:t>mcal.hora</w:t>
+            </w:r>
+            <w:proofErr w:type="gramEnd"/>
+            <w:r>
+              <w:rPr>
+                <w:rFonts w:ascii="Arial" w:hAnsi="Arial" w:cs="Arial"/>
+                <w:sz w:val="16"/>
+                <w:szCs w:val="16"/>
+                <w:lang w:val="es-BO"/>
+              </w:rPr>
+              <w:t>_analisi</w:t>
             </w:r>
             <w:r>
               <w:rPr>
@@ -9156,14 +9748,25 @@
               <w:t>${</w:t>
             </w:r>
             <w:proofErr w:type="spellStart"/>
-            <w:r>
-              <w:rPr>
-                <w:rFonts w:ascii="Arial" w:hAnsi="Arial" w:cs="Arial"/>
-                <w:sz w:val="16"/>
-                <w:szCs w:val="16"/>
-                <w:lang w:val="es-BO"/>
-              </w:rPr>
-              <w:t>mcal.nombre_lab</w:t>
+            <w:proofErr w:type="gramStart"/>
+            <w:r>
+              <w:rPr>
+                <w:rFonts w:ascii="Arial" w:hAnsi="Arial" w:cs="Arial"/>
+                <w:sz w:val="16"/>
+                <w:szCs w:val="16"/>
+                <w:lang w:val="es-BO"/>
+              </w:rPr>
+              <w:t>mcal.nombre</w:t>
+            </w:r>
+            <w:proofErr w:type="gramEnd"/>
+            <w:r>
+              <w:rPr>
+                <w:rFonts w:ascii="Arial" w:hAnsi="Arial" w:cs="Arial"/>
+                <w:sz w:val="16"/>
+                <w:szCs w:val="16"/>
+                <w:lang w:val="es-BO"/>
+              </w:rPr>
+              <w:t>_lab</w:t>
             </w:r>
             <w:proofErr w:type="spellEnd"/>
             <w:r>
@@ -9206,14 +9809,25 @@
               <w:t>${</w:t>
             </w:r>
             <w:proofErr w:type="spellStart"/>
-            <w:r>
-              <w:rPr>
-                <w:rFonts w:ascii="Arial" w:hAnsi="Arial" w:cs="Arial"/>
-                <w:sz w:val="16"/>
-                <w:szCs w:val="16"/>
-                <w:lang w:val="es-BO"/>
-              </w:rPr>
-              <w:t>mcal.codigo_lab</w:t>
+            <w:proofErr w:type="gramStart"/>
+            <w:r>
+              <w:rPr>
+                <w:rFonts w:ascii="Arial" w:hAnsi="Arial" w:cs="Arial"/>
+                <w:sz w:val="16"/>
+                <w:szCs w:val="16"/>
+                <w:lang w:val="es-BO"/>
+              </w:rPr>
+              <w:t>mcal.codigo</w:t>
+            </w:r>
+            <w:proofErr w:type="gramEnd"/>
+            <w:r>
+              <w:rPr>
+                <w:rFonts w:ascii="Arial" w:hAnsi="Arial" w:cs="Arial"/>
+                <w:sz w:val="16"/>
+                <w:szCs w:val="16"/>
+                <w:lang w:val="es-BO"/>
+              </w:rPr>
+              <w:t>_lab</w:t>
             </w:r>
             <w:proofErr w:type="spellEnd"/>
             <w:r>
@@ -9256,6 +9870,7 @@
               <w:t>${</w:t>
             </w:r>
             <w:proofErr w:type="spellStart"/>
+            <w:proofErr w:type="gramStart"/>
             <w:r>
               <w:rPr>
                 <w:rFonts w:ascii="Arial" w:hAnsi="Arial" w:cs="Arial"/>
@@ -9266,6 +9881,7 @@
               <w:t>mcal.profundidad</w:t>
             </w:r>
             <w:proofErr w:type="spellEnd"/>
+            <w:proofErr w:type="gramEnd"/>
             <w:r>
               <w:rPr>
                 <w:rFonts w:ascii="Arial" w:hAnsi="Arial" w:cs="Arial"/>
@@ -9354,7 +9970,7 @@
 </file>
 
 <file path=word/endnotes.xml><?xml version="1.0" encoding="utf-8"?>
-<w:endnotes xmlns:wpc="http://schemas.microsoft.com/office/word/2010/wordprocessingCanvas" xmlns:cx="http://schemas.microsoft.com/office/drawing/2014/chartex" xmlns:mc="http://schemas.openxmlformats.org/markup-compatibility/2006" xmlns:o="urn:schemas-microsoft-com:office:office" xmlns:r="http://schemas.openxmlformats.org/officeDocument/2006/relationships" xmlns:m="http://schemas.openxmlformats.org/officeDocument/2006/math" xmlns:v="urn:schemas-microsoft-com:vml" xmlns:wp14="http://schemas.microsoft.com/office/word/2010/wordprocessingDrawing" xmlns:wp="http://schemas.openxmlformats.org/drawingml/2006/wordprocessingDrawing" xmlns:w10="urn:schemas-microsoft-com:office:word" xmlns:w="http://schemas.openxmlformats.org/wordprocessingml/2006/main" xmlns:w14="http://schemas.microsoft.com/office/word/2010/wordml" xmlns:w15="http://schemas.microsoft.com/office/word/2012/wordml" xmlns:w16se="http://schemas.microsoft.com/office/word/2015/wordml/symex" xmlns:wpg="http://schemas.microsoft.com/office/word/2010/wordprocessingGroup" xmlns:wpi="http://schemas.microsoft.com/office/word/2010/wordprocessingInk" xmlns:wne="http://schemas.microsoft.com/office/word/2006/wordml" xmlns:wps="http://schemas.microsoft.com/office/word/2010/wordprocessingShape" mc:Ignorable="w14 w15 w16se wp14">
+<w:endnotes xmlns:wpc="http://schemas.microsoft.com/office/word/2010/wordprocessingCanvas" xmlns:cx="http://schemas.microsoft.com/office/drawing/2014/chartex" xmlns:cx1="http://schemas.microsoft.com/office/drawing/2015/9/8/chartex" xmlns:cx2="http://schemas.microsoft.com/office/drawing/2015/10/21/chartex" xmlns:cx3="http://schemas.microsoft.com/office/drawing/2016/5/9/chartex" xmlns:cx4="http://schemas.microsoft.com/office/drawing/2016/5/10/chartex" xmlns:cx5="http://schemas.microsoft.com/office/drawing/2016/5/11/chartex" xmlns:cx6="http://schemas.microsoft.com/office/drawing/2016/5/12/chartex" xmlns:cx7="http://schemas.microsoft.com/office/drawing/2016/5/13/chartex" xmlns:cx8="http://schemas.microsoft.com/office/drawing/2016/5/14/chartex" xmlns:mc="http://schemas.openxmlformats.org/markup-compatibility/2006" xmlns:aink="http://schemas.microsoft.com/office/drawing/2016/ink" xmlns:am3d="http://schemas.microsoft.com/office/drawing/2017/model3d" xmlns:o="urn:schemas-microsoft-com:office:office" xmlns:r="http://schemas.openxmlformats.org/officeDocument/2006/relationships" xmlns:m="http://schemas.openxmlformats.org/officeDocument/2006/math" xmlns:v="urn:schemas-microsoft-com:vml" xmlns:wp14="http://schemas.microsoft.com/office/word/2010/wordprocessingDrawing" xmlns:wp="http://schemas.openxmlformats.org/drawingml/2006/wordprocessingDrawing" xmlns:w10="urn:schemas-microsoft-com:office:word" xmlns:w="http://schemas.openxmlformats.org/wordprocessingml/2006/main" xmlns:w14="http://schemas.microsoft.com/office/word/2010/wordml" xmlns:w15="http://schemas.microsoft.com/office/word/2012/wordml" xmlns:w16cex="http://schemas.microsoft.com/office/word/2018/wordml/cex" xmlns:w16cid="http://schemas.microsoft.com/office/word/2016/wordml/cid" xmlns:w16="http://schemas.microsoft.com/office/word/2018/wordml" xmlns:w16sdtdh="http://schemas.microsoft.com/office/word/2020/wordml/sdtdatahash" xmlns:w16se="http://schemas.microsoft.com/office/word/2015/wordml/symex" xmlns:wpg="http://schemas.microsoft.com/office/word/2010/wordprocessingGroup" xmlns:wpi="http://schemas.microsoft.com/office/word/2010/wordprocessingInk" xmlns:wne="http://schemas.microsoft.com/office/word/2006/wordml" xmlns:wps="http://schemas.microsoft.com/office/word/2010/wordprocessingShape" mc:Ignorable="w14 w15 w16se w16cid w16 w16cex w16sdtdh wp14">
   <w:endnote w:type="separator" w:id="-1">
     <w:p>
       <w:pPr>
@@ -9379,7 +9995,7 @@
 </file>
 
 <file path=word/footer1.xml><?xml version="1.0" encoding="utf-8"?>
-<w:ftr xmlns:wpc="http://schemas.microsoft.com/office/word/2010/wordprocessingCanvas" xmlns:cx="http://schemas.microsoft.com/office/drawing/2014/chartex" xmlns:mc="http://schemas.openxmlformats.org/markup-compatibility/2006" xmlns:o="urn:schemas-microsoft-com:office:office" xmlns:r="http://schemas.openxmlformats.org/officeDocument/2006/relationships" xmlns:m="http://schemas.openxmlformats.org/officeDocument/2006/math" xmlns:v="urn:schemas-microsoft-com:vml" xmlns:wp14="http://schemas.microsoft.com/office/word/2010/wordprocessingDrawing" xmlns:wp="http://schemas.openxmlformats.org/drawingml/2006/wordprocessingDrawing" xmlns:w10="urn:schemas-microsoft-com:office:word" xmlns:w="http://schemas.openxmlformats.org/wordprocessingml/2006/main" xmlns:w14="http://schemas.microsoft.com/office/word/2010/wordml" xmlns:w15="http://schemas.microsoft.com/office/word/2012/wordml" xmlns:w16se="http://schemas.microsoft.com/office/word/2015/wordml/symex" xmlns:wpg="http://schemas.microsoft.com/office/word/2010/wordprocessingGroup" xmlns:wpi="http://schemas.microsoft.com/office/word/2010/wordprocessingInk" xmlns:wne="http://schemas.microsoft.com/office/word/2006/wordml" xmlns:wps="http://schemas.microsoft.com/office/word/2010/wordprocessingShape" mc:Ignorable="w14 w15 w16se wp14">
+<w:ftr xmlns:wpc="http://schemas.microsoft.com/office/word/2010/wordprocessingCanvas" xmlns:cx="http://schemas.microsoft.com/office/drawing/2014/chartex" xmlns:cx1="http://schemas.microsoft.com/office/drawing/2015/9/8/chartex" xmlns:cx2="http://schemas.microsoft.com/office/drawing/2015/10/21/chartex" xmlns:cx3="http://schemas.microsoft.com/office/drawing/2016/5/9/chartex" xmlns:cx4="http://schemas.microsoft.com/office/drawing/2016/5/10/chartex" xmlns:cx5="http://schemas.microsoft.com/office/drawing/2016/5/11/chartex" xmlns:cx6="http://schemas.microsoft.com/office/drawing/2016/5/12/chartex" xmlns:cx7="http://schemas.microsoft.com/office/drawing/2016/5/13/chartex" xmlns:cx8="http://schemas.microsoft.com/office/drawing/2016/5/14/chartex" xmlns:mc="http://schemas.openxmlformats.org/markup-compatibility/2006" xmlns:aink="http://schemas.microsoft.com/office/drawing/2016/ink" xmlns:am3d="http://schemas.microsoft.com/office/drawing/2017/model3d" xmlns:o="urn:schemas-microsoft-com:office:office" xmlns:r="http://schemas.openxmlformats.org/officeDocument/2006/relationships" xmlns:m="http://schemas.openxmlformats.org/officeDocument/2006/math" xmlns:v="urn:schemas-microsoft-com:vml" xmlns:wp14="http://schemas.microsoft.com/office/word/2010/wordprocessingDrawing" xmlns:wp="http://schemas.openxmlformats.org/drawingml/2006/wordprocessingDrawing" xmlns:w10="urn:schemas-microsoft-com:office:word" xmlns:w="http://schemas.openxmlformats.org/wordprocessingml/2006/main" xmlns:w14="http://schemas.microsoft.com/office/word/2010/wordml" xmlns:w15="http://schemas.microsoft.com/office/word/2012/wordml" xmlns:w16cex="http://schemas.microsoft.com/office/word/2018/wordml/cex" xmlns:w16cid="http://schemas.microsoft.com/office/word/2016/wordml/cid" xmlns:w16="http://schemas.microsoft.com/office/word/2018/wordml" xmlns:w16sdtdh="http://schemas.microsoft.com/office/word/2020/wordml/sdtdatahash" xmlns:w16se="http://schemas.microsoft.com/office/word/2015/wordml/symex" xmlns:wpg="http://schemas.microsoft.com/office/word/2010/wordprocessingGroup" xmlns:wpi="http://schemas.microsoft.com/office/word/2010/wordprocessingInk" xmlns:wne="http://schemas.microsoft.com/office/word/2006/wordml" xmlns:wps="http://schemas.microsoft.com/office/word/2010/wordprocessingShape" mc:Ignorable="w14 w15 w16se w16cid w16 w16cex w16sdtdh wp14">
   <w:sdt>
     <w:sdtPr>
       <w:rPr>
@@ -9464,7 +10080,7 @@
 </file>
 
 <file path=word/footnotes.xml><?xml version="1.0" encoding="utf-8"?>
-<w:footnotes xmlns:wpc="http://schemas.microsoft.com/office/word/2010/wordprocessingCanvas" xmlns:cx="http://schemas.microsoft.com/office/drawing/2014/chartex" xmlns:mc="http://schemas.openxmlformats.org/markup-compatibility/2006" xmlns:o="urn:schemas-microsoft-com:office:office" xmlns:r="http://schemas.openxmlformats.org/officeDocument/2006/relationships" xmlns:m="http://schemas.openxmlformats.org/officeDocument/2006/math" xmlns:v="urn:schemas-microsoft-com:vml" xmlns:wp14="http://schemas.microsoft.com/office/word/2010/wordprocessingDrawing" xmlns:wp="http://schemas.openxmlformats.org/drawingml/2006/wordprocessingDrawing" xmlns:w10="urn:schemas-microsoft-com:office:word" xmlns:w="http://schemas.openxmlformats.org/wordprocessingml/2006/main" xmlns:w14="http://schemas.microsoft.com/office/word/2010/wordml" xmlns:w15="http://schemas.microsoft.com/office/word/2012/wordml" xmlns:w16se="http://schemas.microsoft.com/office/word/2015/wordml/symex" xmlns:wpg="http://schemas.microsoft.com/office/word/2010/wordprocessingGroup" xmlns:wpi="http://schemas.microsoft.com/office/word/2010/wordprocessingInk" xmlns:wne="http://schemas.microsoft.com/office/word/2006/wordml" xmlns:wps="http://schemas.microsoft.com/office/word/2010/wordprocessingShape" mc:Ignorable="w14 w15 w16se wp14">
+<w:footnotes xmlns:wpc="http://schemas.microsoft.com/office/word/2010/wordprocessingCanvas" xmlns:cx="http://schemas.microsoft.com/office/drawing/2014/chartex" xmlns:cx1="http://schemas.microsoft.com/office/drawing/2015/9/8/chartex" xmlns:cx2="http://schemas.microsoft.com/office/drawing/2015/10/21/chartex" xmlns:cx3="http://schemas.microsoft.com/office/drawing/2016/5/9/chartex" xmlns:cx4="http://schemas.microsoft.com/office/drawing/2016/5/10/chartex" xmlns:cx5="http://schemas.microsoft.com/office/drawing/2016/5/11/chartex" xmlns:cx6="http://schemas.microsoft.com/office/drawing/2016/5/12/chartex" xmlns:cx7="http://schemas.microsoft.com/office/drawing/2016/5/13/chartex" xmlns:cx8="http://schemas.microsoft.com/office/drawing/2016/5/14/chartex" xmlns:mc="http://schemas.openxmlformats.org/markup-compatibility/2006" xmlns:aink="http://schemas.microsoft.com/office/drawing/2016/ink" xmlns:am3d="http://schemas.microsoft.com/office/drawing/2017/model3d" xmlns:o="urn:schemas-microsoft-com:office:office" xmlns:r="http://schemas.openxmlformats.org/officeDocument/2006/relationships" xmlns:m="http://schemas.openxmlformats.org/officeDocument/2006/math" xmlns:v="urn:schemas-microsoft-com:vml" xmlns:wp14="http://schemas.microsoft.com/office/word/2010/wordprocessingDrawing" xmlns:wp="http://schemas.openxmlformats.org/drawingml/2006/wordprocessingDrawing" xmlns:w10="urn:schemas-microsoft-com:office:word" xmlns:w="http://schemas.openxmlformats.org/wordprocessingml/2006/main" xmlns:w14="http://schemas.microsoft.com/office/word/2010/wordml" xmlns:w15="http://schemas.microsoft.com/office/word/2012/wordml" xmlns:w16cex="http://schemas.microsoft.com/office/word/2018/wordml/cex" xmlns:w16cid="http://schemas.microsoft.com/office/word/2016/wordml/cid" xmlns:w16="http://schemas.microsoft.com/office/word/2018/wordml" xmlns:w16sdtdh="http://schemas.microsoft.com/office/word/2020/wordml/sdtdatahash" xmlns:w16se="http://schemas.microsoft.com/office/word/2015/wordml/symex" xmlns:wpg="http://schemas.microsoft.com/office/word/2010/wordprocessingGroup" xmlns:wpi="http://schemas.microsoft.com/office/word/2010/wordprocessingInk" xmlns:wne="http://schemas.microsoft.com/office/word/2006/wordml" xmlns:wps="http://schemas.microsoft.com/office/word/2010/wordprocessingShape" mc:Ignorable="w14 w15 w16se w16cid w16 w16cex w16sdtdh wp14">
   <w:footnote w:type="separator" w:id="-1">
     <w:p>
       <w:pPr>
@@ -9489,7 +10105,7 @@
 </file>
 
 <file path=word/header1.xml><?xml version="1.0" encoding="utf-8"?>
-<w:hdr xmlns:wpc="http://schemas.microsoft.com/office/word/2010/wordprocessingCanvas" xmlns:cx="http://schemas.microsoft.com/office/drawing/2014/chartex" xmlns:mc="http://schemas.openxmlformats.org/markup-compatibility/2006" xmlns:o="urn:schemas-microsoft-com:office:office" xmlns:r="http://schemas.openxmlformats.org/officeDocument/2006/relationships" xmlns:m="http://schemas.openxmlformats.org/officeDocument/2006/math" xmlns:v="urn:schemas-microsoft-com:vml" xmlns:wp14="http://schemas.microsoft.com/office/word/2010/wordprocessingDrawing" xmlns:wp="http://schemas.openxmlformats.org/drawingml/2006/wordprocessingDrawing" xmlns:w10="urn:schemas-microsoft-com:office:word" xmlns:w="http://schemas.openxmlformats.org/wordprocessingml/2006/main" xmlns:w14="http://schemas.microsoft.com/office/word/2010/wordml" xmlns:w15="http://schemas.microsoft.com/office/word/2012/wordml" xmlns:w16se="http://schemas.microsoft.com/office/word/2015/wordml/symex" xmlns:wpg="http://schemas.microsoft.com/office/word/2010/wordprocessingGroup" xmlns:wpi="http://schemas.microsoft.com/office/word/2010/wordprocessingInk" xmlns:wne="http://schemas.microsoft.com/office/word/2006/wordml" xmlns:wps="http://schemas.microsoft.com/office/word/2010/wordprocessingShape" mc:Ignorable="w14 w15 w16se wp14">
+<w:hdr xmlns:wpc="http://schemas.microsoft.com/office/word/2010/wordprocessingCanvas" xmlns:cx="http://schemas.microsoft.com/office/drawing/2014/chartex" xmlns:cx1="http://schemas.microsoft.com/office/drawing/2015/9/8/chartex" xmlns:cx2="http://schemas.microsoft.com/office/drawing/2015/10/21/chartex" xmlns:cx3="http://schemas.microsoft.com/office/drawing/2016/5/9/chartex" xmlns:cx4="http://schemas.microsoft.com/office/drawing/2016/5/10/chartex" xmlns:cx5="http://schemas.microsoft.com/office/drawing/2016/5/11/chartex" xmlns:cx6="http://schemas.microsoft.com/office/drawing/2016/5/12/chartex" xmlns:cx7="http://schemas.microsoft.com/office/drawing/2016/5/13/chartex" xmlns:cx8="http://schemas.microsoft.com/office/drawing/2016/5/14/chartex" xmlns:mc="http://schemas.openxmlformats.org/markup-compatibility/2006" xmlns:aink="http://schemas.microsoft.com/office/drawing/2016/ink" xmlns:am3d="http://schemas.microsoft.com/office/drawing/2017/model3d" xmlns:o="urn:schemas-microsoft-com:office:office" xmlns:r="http://schemas.openxmlformats.org/officeDocument/2006/relationships" xmlns:m="http://schemas.openxmlformats.org/officeDocument/2006/math" xmlns:v="urn:schemas-microsoft-com:vml" xmlns:wp14="http://schemas.microsoft.com/office/word/2010/wordprocessingDrawing" xmlns:wp="http://schemas.openxmlformats.org/drawingml/2006/wordprocessingDrawing" xmlns:w10="urn:schemas-microsoft-com:office:word" xmlns:w="http://schemas.openxmlformats.org/wordprocessingml/2006/main" xmlns:w14="http://schemas.microsoft.com/office/word/2010/wordml" xmlns:w15="http://schemas.microsoft.com/office/word/2012/wordml" xmlns:w16cex="http://schemas.microsoft.com/office/word/2018/wordml/cex" xmlns:w16cid="http://schemas.microsoft.com/office/word/2016/wordml/cid" xmlns:w16="http://schemas.microsoft.com/office/word/2018/wordml" xmlns:w16sdtdh="http://schemas.microsoft.com/office/word/2020/wordml/sdtdatahash" xmlns:w16se="http://schemas.microsoft.com/office/word/2015/wordml/symex" xmlns:wpg="http://schemas.microsoft.com/office/word/2010/wordprocessingGroup" xmlns:wpi="http://schemas.microsoft.com/office/word/2010/wordprocessingInk" xmlns:wne="http://schemas.microsoft.com/office/word/2006/wordml" xmlns:wps="http://schemas.microsoft.com/office/word/2010/wordprocessingShape" mc:Ignorable="w14 w15 w16se w16cid w16 w16cex w16sdtdh wp14">
   <w:tbl>
     <w:tblPr>
       <w:tblStyle w:val="Tablaconcuadrcula"/>
@@ -9533,7 +10149,7 @@
               <w:szCs w:val="24"/>
             </w:rPr>
             <w:drawing>
-              <wp:inline distT="0" distB="0" distL="0" distR="0" wp14:anchorId="05B54FB6" wp14:editId="17BFA6FA">
+              <wp:inline distT="0" distB="0" distL="0" distR="0" wp14:anchorId="76B3B226" wp14:editId="66C66273">
                 <wp:extent cx="592531" cy="498674"/>
                 <wp:effectExtent l="0" t="0" r="0" b="0"/>
                 <wp:docPr id="3" name="Imagen 3" descr="C:\Users\ECB\AppData\Local\Microsoft\Windows\INetCache\Content.Word\Escudo-Nacional-de-Bolivia.jpg"/>
@@ -9679,7 +10295,7 @@
               <w:szCs w:val="14"/>
             </w:rPr>
             <w:drawing>
-              <wp:inline distT="0" distB="0" distL="0" distR="0" wp14:anchorId="2E757E97" wp14:editId="6C86426A">
+              <wp:inline distT="0" distB="0" distL="0" distR="0" wp14:anchorId="63BBBF59" wp14:editId="34A8B6EA">
                 <wp:extent cx="1264060" cy="412308"/>
                 <wp:effectExtent l="0" t="0" r="0" b="6985"/>
                 <wp:docPr id="1" name="Imagen 1" descr="C:\Users\ECB\AppData\Local\Microsoft\Windows\INetCache\Content.Word\logo_mmaya2018.png"/>
@@ -9743,7 +10359,7 @@
 </file>
 
 <file path=word/styles.xml><?xml version="1.0" encoding="utf-8"?>
-<w:styles xmlns:mc="http://schemas.openxmlformats.org/markup-compatibility/2006" xmlns:r="http://schemas.openxmlformats.org/officeDocument/2006/relationships" xmlns:w="http://schemas.openxmlformats.org/wordprocessingml/2006/main" xmlns:w14="http://schemas.microsoft.com/office/word/2010/wordml" xmlns:w15="http://schemas.microsoft.com/office/word/2012/wordml" xmlns:w16se="http://schemas.microsoft.com/office/word/2015/wordml/symex" mc:Ignorable="w14 w15 w16se">
+<w:styles xmlns:mc="http://schemas.openxmlformats.org/markup-compatibility/2006" xmlns:r="http://schemas.openxmlformats.org/officeDocument/2006/relationships" xmlns:w="http://schemas.openxmlformats.org/wordprocessingml/2006/main" xmlns:w14="http://schemas.microsoft.com/office/word/2010/wordml" xmlns:w15="http://schemas.microsoft.com/office/word/2012/wordml" xmlns:w16cex="http://schemas.microsoft.com/office/word/2018/wordml/cex" xmlns:w16cid="http://schemas.microsoft.com/office/word/2016/wordml/cid" xmlns:w16="http://schemas.microsoft.com/office/word/2018/wordml" xmlns:w16sdtdh="http://schemas.microsoft.com/office/word/2020/wordml/sdtdatahash" xmlns:w16se="http://schemas.microsoft.com/office/word/2015/wordml/symex" mc:Ignorable="w14 w15 w16se w16cid w16 w16cex w16sdtdh">
   <w:docDefaults>
     <w:rPrDefault>
       <w:rPr>
@@ -9759,7 +10375,7 @@
       </w:pPr>
     </w:pPrDefault>
   </w:docDefaults>
-  <w:latentStyles w:defLockedState="0" w:defUIPriority="99" w:defSemiHidden="0" w:defUnhideWhenUsed="0" w:defQFormat="0" w:count="371">
+  <w:latentStyles w:defLockedState="0" w:defUIPriority="99" w:defSemiHidden="0" w:defUnhideWhenUsed="0" w:defQFormat="0" w:count="376">
     <w:lsdException w:name="Normal" w:uiPriority="0" w:qFormat="1"/>
     <w:lsdException w:name="heading 1" w:uiPriority="9" w:qFormat="1"/>
     <w:lsdException w:name="heading 2" w:semiHidden="1" w:uiPriority="9" w:unhideWhenUsed="1" w:qFormat="1"/>
@@ -10131,6 +10747,11 @@
     <w:lsdException w:name="List Table 5 Dark Accent 6" w:uiPriority="50"/>
     <w:lsdException w:name="List Table 6 Colorful Accent 6" w:uiPriority="51"/>
     <w:lsdException w:name="List Table 7 Colorful Accent 6" w:uiPriority="52"/>
+    <w:lsdException w:name="Mention" w:semiHidden="1" w:unhideWhenUsed="1"/>
+    <w:lsdException w:name="Smart Hyperlink" w:semiHidden="1" w:unhideWhenUsed="1"/>
+    <w:lsdException w:name="Hashtag" w:semiHidden="1" w:unhideWhenUsed="1"/>
+    <w:lsdException w:name="Unresolved Mention" w:semiHidden="1" w:unhideWhenUsed="1"/>
+    <w:lsdException w:name="Smart Link" w:semiHidden="1" w:unhideWhenUsed="1"/>
   </w:latentStyles>
   <w:style w:type="paragraph" w:default="1" w:styleId="Normal">
     <w:name w:val="Normal"/>

</xml_diff>

<commit_message>
Solucion requerimientos 2.25, 2.26 y 2.27 relacionados con la adicion de datos a las plantillas de la ficha de pozo en word
</commit_message>
<xml_diff>
--- a/sys/webapp/template/siasbo/ficha_pozo/template_pozo.docx
+++ b/sys/webapp/template/siasbo/ficha_pozo/template_pozo.docx
@@ -4460,9 +4460,10 @@
         <w:tblLook w:val="04A0" w:firstRow="1" w:lastRow="0" w:firstColumn="1" w:lastColumn="0" w:noHBand="0" w:noVBand="1"/>
       </w:tblPr>
       <w:tblGrid>
-        <w:gridCol w:w="2478"/>
-        <w:gridCol w:w="2479"/>
-        <w:gridCol w:w="5005"/>
+        <w:gridCol w:w="2490"/>
+        <w:gridCol w:w="2490"/>
+        <w:gridCol w:w="2491"/>
+        <w:gridCol w:w="2491"/>
       </w:tblGrid>
       <w:tr>
         <w:trPr>
@@ -4470,7 +4471,7 @@
         </w:trPr>
         <w:tc>
           <w:tcPr>
-            <w:tcW w:w="1244" w:type="pct"/>
+            <w:tcW w:w="1250" w:type="pct"/>
             <w:tcBorders>
               <w:top w:val="single" w:sz="18" w:space="0" w:color="A6A6A6" w:themeColor="background1" w:themeShade="A6"/>
               <w:bottom w:val="single" w:sz="2" w:space="0" w:color="A6A6A6" w:themeColor="background1" w:themeShade="A6"/>
@@ -4507,7 +4508,7 @@
         </w:tc>
         <w:tc>
           <w:tcPr>
-            <w:tcW w:w="1244" w:type="pct"/>
+            <w:tcW w:w="1250" w:type="pct"/>
             <w:tcBorders>
               <w:top w:val="single" w:sz="18" w:space="0" w:color="A6A6A6" w:themeColor="background1" w:themeShade="A6"/>
               <w:bottom w:val="single" w:sz="2" w:space="0" w:color="A6A6A6" w:themeColor="background1" w:themeShade="A6"/>
@@ -4540,7 +4541,40 @@
         </w:tc>
         <w:tc>
           <w:tcPr>
-            <w:tcW w:w="2512" w:type="pct"/>
+            <w:tcW w:w="1250" w:type="pct"/>
+            <w:tcBorders>
+              <w:top w:val="single" w:sz="18" w:space="0" w:color="A6A6A6" w:themeColor="background1" w:themeShade="A6"/>
+              <w:bottom w:val="single" w:sz="2" w:space="0" w:color="A6A6A6" w:themeColor="background1" w:themeShade="A6"/>
+            </w:tcBorders>
+            <w:shd w:val="clear" w:color="auto" w:fill="F2F2F2" w:themeFill="background1" w:themeFillShade="F2"/>
+          </w:tcPr>
+          <w:p>
+            <w:pPr>
+              <w:pStyle w:val="Sinespaciado"/>
+              <w:jc w:val="center"/>
+              <w:rPr>
+                <w:rFonts w:ascii="Arial" w:hAnsi="Arial" w:cs="Arial"/>
+                <w:b/>
+                <w:sz w:val="16"/>
+                <w:szCs w:val="16"/>
+                <w:lang w:val="es-BO"/>
+              </w:rPr>
+            </w:pPr>
+            <w:r>
+              <w:rPr>
+                <w:rFonts w:ascii="Arial" w:hAnsi="Arial" w:cs="Arial"/>
+                <w:b/>
+                <w:sz w:val="16"/>
+                <w:szCs w:val="16"/>
+                <w:lang w:val="es-BO"/>
+              </w:rPr>
+              <w:t>Formación</w:t>
+            </w:r>
+          </w:p>
+        </w:tc>
+        <w:tc>
+          <w:tcPr>
+            <w:tcW w:w="1250" w:type="pct"/>
             <w:tcBorders>
               <w:top w:val="single" w:sz="18" w:space="0" w:color="A6A6A6" w:themeColor="background1" w:themeShade="A6"/>
               <w:bottom w:val="single" w:sz="2" w:space="0" w:color="A6A6A6" w:themeColor="background1" w:themeShade="A6"/>
@@ -4578,7 +4612,7 @@
         </w:trPr>
         <w:tc>
           <w:tcPr>
-            <w:tcW w:w="1244" w:type="pct"/>
+            <w:tcW w:w="1250" w:type="pct"/>
             <w:tcBorders>
               <w:top w:val="single" w:sz="2" w:space="0" w:color="A6A6A6" w:themeColor="background1" w:themeShade="A6"/>
               <w:bottom w:val="single" w:sz="2" w:space="0" w:color="A6A6A6" w:themeColor="background1" w:themeShade="A6"/>
@@ -4645,7 +4679,7 @@
         </w:tc>
         <w:tc>
           <w:tcPr>
-            <w:tcW w:w="1244" w:type="pct"/>
+            <w:tcW w:w="1250" w:type="pct"/>
             <w:tcBorders>
               <w:top w:val="single" w:sz="2" w:space="0" w:color="A6A6A6" w:themeColor="background1" w:themeShade="A6"/>
               <w:bottom w:val="single" w:sz="2" w:space="0" w:color="A6A6A6" w:themeColor="background1" w:themeShade="A6"/>
@@ -4706,7 +4740,7 @@
         </w:tc>
         <w:tc>
           <w:tcPr>
-            <w:tcW w:w="2512" w:type="pct"/>
+            <w:tcW w:w="1250" w:type="pct"/>
             <w:tcBorders>
               <w:top w:val="single" w:sz="2" w:space="0" w:color="A6A6A6" w:themeColor="background1" w:themeShade="A6"/>
               <w:bottom w:val="single" w:sz="2" w:space="0" w:color="A6A6A6" w:themeColor="background1" w:themeShade="A6"/>
@@ -4748,6 +4782,82 @@
             <w:r>
               <w:rPr>
                 <w:rFonts w:ascii="Arial" w:hAnsi="Arial" w:cs="Arial"/>
+                <w:sz w:val="16"/>
+                <w:szCs w:val="16"/>
+                <w:lang w:val="es-BO"/>
+              </w:rPr>
+              <w:t>}</w:t>
+            </w:r>
+          </w:p>
+        </w:tc>
+        <w:tc>
+          <w:tcPr>
+            <w:tcW w:w="1250" w:type="pct"/>
+            <w:tcBorders>
+              <w:top w:val="single" w:sz="2" w:space="0" w:color="A6A6A6" w:themeColor="background1" w:themeShade="A6"/>
+              <w:bottom w:val="single" w:sz="2" w:space="0" w:color="A6A6A6" w:themeColor="background1" w:themeShade="A6"/>
+            </w:tcBorders>
+          </w:tcPr>
+          <w:p>
+            <w:pPr>
+              <w:pStyle w:val="Sinespaciado"/>
+              <w:rPr>
+                <w:rFonts w:ascii="Arial" w:hAnsi="Arial" w:cs="Arial"/>
+                <w:bCs/>
+                <w:sz w:val="16"/>
+                <w:szCs w:val="16"/>
+                <w:u w:val="single"/>
+                <w:lang w:val="es-BO"/>
+              </w:rPr>
+            </w:pPr>
+            <w:r>
+              <w:rPr>
+                <w:rFonts w:ascii="Arial" w:hAnsi="Arial" w:cs="Arial"/>
+                <w:bCs/>
+                <w:sz w:val="16"/>
+                <w:szCs w:val="16"/>
+                <w:lang w:val="es-BO"/>
+              </w:rPr>
+              <w:t>${</w:t>
+            </w:r>
+            <w:proofErr w:type="spellStart"/>
+            <w:proofErr w:type="gramStart"/>
+            <w:r>
+              <w:rPr>
+                <w:rFonts w:ascii="Arial" w:hAnsi="Arial" w:cs="Arial"/>
+                <w:bCs/>
+                <w:sz w:val="16"/>
+                <w:szCs w:val="16"/>
+                <w:lang w:val="es-BO"/>
+              </w:rPr>
+              <w:t>litolog</w:t>
+            </w:r>
+            <w:r>
+              <w:rPr>
+                <w:rFonts w:ascii="Arial" w:hAnsi="Arial" w:cs="Arial"/>
+                <w:bCs/>
+                <w:sz w:val="16"/>
+                <w:szCs w:val="16"/>
+                <w:lang w:val="es-BO"/>
+              </w:rPr>
+              <w:t>i</w:t>
+            </w:r>
+            <w:r>
+              <w:rPr>
+                <w:rFonts w:ascii="Arial" w:hAnsi="Arial" w:cs="Arial"/>
+                <w:bCs/>
+                <w:sz w:val="16"/>
+                <w:szCs w:val="16"/>
+                <w:lang w:val="es-BO"/>
+              </w:rPr>
+              <w:t>a.imagen</w:t>
+            </w:r>
+            <w:proofErr w:type="spellEnd"/>
+            <w:proofErr w:type="gramEnd"/>
+            <w:r>
+              <w:rPr>
+                <w:rFonts w:ascii="Arial" w:hAnsi="Arial" w:cs="Arial"/>
+                <w:bCs/>
                 <w:sz w:val="16"/>
                 <w:szCs w:val="16"/>
                 <w:lang w:val="es-BO"/>
@@ -6907,18 +7017,16 @@
               </w:rPr>
               <w:t xml:space="preserve">Nivel </w:t>
             </w:r>
-            <w:proofErr w:type="gramStart"/>
-            <w:r>
-              <w:rPr>
-                <w:rFonts w:ascii="Arial" w:hAnsi="Arial" w:cs="Arial"/>
-                <w:b/>
-                <w:sz w:val="16"/>
-                <w:szCs w:val="16"/>
-                <w:lang w:val="es-BO"/>
-              </w:rPr>
-              <w:t>Estático  (</w:t>
-            </w:r>
-            <w:proofErr w:type="gramEnd"/>
+            <w:r>
+              <w:rPr>
+                <w:rFonts w:ascii="Arial" w:hAnsi="Arial" w:cs="Arial"/>
+                <w:b/>
+                <w:sz w:val="16"/>
+                <w:szCs w:val="16"/>
+                <w:lang w:val="es-BO"/>
+              </w:rPr>
+              <w:t>Estático (</w:t>
+            </w:r>
             <w:r>
               <w:rPr>
                 <w:rFonts w:ascii="Arial" w:hAnsi="Arial" w:cs="Arial"/>
@@ -8750,19 +8858,6 @@
           <w:rFonts w:ascii="Arial" w:hAnsi="Arial" w:cs="Arial"/>
           <w:sz w:val="16"/>
           <w:szCs w:val="16"/>
-          <w:u w:val="single"/>
-          <w:lang w:val="es-BO"/>
-        </w:rPr>
-      </w:pPr>
-    </w:p>
-    <w:p>
-      <w:pPr>
-        <w:pStyle w:val="Sinespaciado"/>
-        <w:rPr>
-          <w:rFonts w:ascii="Arial" w:hAnsi="Arial" w:cs="Arial"/>
-          <w:sz w:val="16"/>
-          <w:szCs w:val="16"/>
-          <w:u w:val="single"/>
           <w:lang w:val="es-BO"/>
         </w:rPr>
       </w:pPr>
@@ -8791,527 +8886,6 @@
         </w:rPr>
         <w:t>MONITOREO DE CALIDAD</w:t>
       </w:r>
-      <w:r>
-        <w:rPr>
-          <w:rFonts w:ascii="Arial" w:hAnsi="Arial" w:cs="Arial"/>
-          <w:b/>
-          <w:color w:val="2F5496" w:themeColor="accent5" w:themeShade="BF"/>
-          <w:sz w:val="16"/>
-          <w:szCs w:val="16"/>
-          <w:lang w:val="es-BO"/>
-        </w:rPr>
-        <w:t xml:space="preserve"> (MUESTREO)</w:t>
-      </w:r>
-    </w:p>
-    <w:tbl>
-      <w:tblPr>
-        <w:tblStyle w:val="Tablaconcuadrcula"/>
-        <w:tblW w:w="5000" w:type="pct"/>
-        <w:jc w:val="right"/>
-        <w:tblBorders>
-          <w:top w:val="single" w:sz="4" w:space="0" w:color="A6A6A6" w:themeColor="background1" w:themeShade="A6"/>
-          <w:left w:val="single" w:sz="4" w:space="0" w:color="A6A6A6" w:themeColor="background1" w:themeShade="A6"/>
-          <w:bottom w:val="single" w:sz="4" w:space="0" w:color="A6A6A6" w:themeColor="background1" w:themeShade="A6"/>
-          <w:right w:val="single" w:sz="4" w:space="0" w:color="A6A6A6" w:themeColor="background1" w:themeShade="A6"/>
-          <w:insideH w:val="single" w:sz="4" w:space="0" w:color="A6A6A6" w:themeColor="background1" w:themeShade="A6"/>
-          <w:insideV w:val="single" w:sz="4" w:space="0" w:color="A6A6A6" w:themeColor="background1" w:themeShade="A6"/>
-        </w:tblBorders>
-        <w:tblLook w:val="04A0" w:firstRow="1" w:lastRow="0" w:firstColumn="1" w:lastColumn="0" w:noHBand="0" w:noVBand="1"/>
-      </w:tblPr>
-      <w:tblGrid>
-        <w:gridCol w:w="1885"/>
-        <w:gridCol w:w="1771"/>
-        <w:gridCol w:w="2237"/>
-        <w:gridCol w:w="2381"/>
-        <w:gridCol w:w="1688"/>
-      </w:tblGrid>
-      <w:tr>
-        <w:trPr>
-          <w:jc w:val="right"/>
-        </w:trPr>
-        <w:tc>
-          <w:tcPr>
-            <w:tcW w:w="946" w:type="pct"/>
-            <w:tcBorders>
-              <w:top w:val="single" w:sz="18" w:space="0" w:color="A6A6A6" w:themeColor="background1" w:themeShade="A6"/>
-              <w:bottom w:val="single" w:sz="2" w:space="0" w:color="A6A6A6" w:themeColor="background1" w:themeShade="A6"/>
-            </w:tcBorders>
-            <w:shd w:val="clear" w:color="auto" w:fill="F2F2F2" w:themeFill="background1" w:themeFillShade="F2"/>
-          </w:tcPr>
-          <w:p>
-            <w:pPr>
-              <w:pStyle w:val="Sinespaciado"/>
-              <w:jc w:val="center"/>
-              <w:rPr>
-                <w:rFonts w:ascii="Arial" w:hAnsi="Arial" w:cs="Arial"/>
-                <w:b/>
-                <w:sz w:val="16"/>
-                <w:szCs w:val="16"/>
-                <w:lang w:val="es-BO"/>
-              </w:rPr>
-            </w:pPr>
-            <w:r>
-              <w:rPr>
-                <w:rFonts w:ascii="Arial" w:hAnsi="Arial" w:cs="Arial"/>
-                <w:b/>
-                <w:sz w:val="16"/>
-                <w:szCs w:val="16"/>
-                <w:lang w:val="es-BO"/>
-              </w:rPr>
-              <w:t>Fecha de muestreo</w:t>
-            </w:r>
-          </w:p>
-        </w:tc>
-        <w:tc>
-          <w:tcPr>
-            <w:tcW w:w="889" w:type="pct"/>
-            <w:tcBorders>
-              <w:top w:val="single" w:sz="18" w:space="0" w:color="A6A6A6" w:themeColor="background1" w:themeShade="A6"/>
-              <w:bottom w:val="single" w:sz="2" w:space="0" w:color="A6A6A6" w:themeColor="background1" w:themeShade="A6"/>
-            </w:tcBorders>
-            <w:shd w:val="clear" w:color="auto" w:fill="F2F2F2" w:themeFill="background1" w:themeFillShade="F2"/>
-            <w:tcMar>
-              <w:top w:w="85" w:type="dxa"/>
-              <w:bottom w:w="85" w:type="dxa"/>
-            </w:tcMar>
-          </w:tcPr>
-          <w:p>
-            <w:pPr>
-              <w:pStyle w:val="Sinespaciado"/>
-              <w:jc w:val="center"/>
-              <w:rPr>
-                <w:rFonts w:ascii="Arial" w:hAnsi="Arial" w:cs="Arial"/>
-                <w:b/>
-                <w:sz w:val="16"/>
-                <w:szCs w:val="16"/>
-                <w:lang w:val="es-BO"/>
-              </w:rPr>
-            </w:pPr>
-            <w:r>
-              <w:rPr>
-                <w:rFonts w:ascii="Arial" w:hAnsi="Arial" w:cs="Arial"/>
-                <w:b/>
-                <w:sz w:val="16"/>
-                <w:szCs w:val="16"/>
-                <w:lang w:val="es-BO"/>
-              </w:rPr>
-              <w:t>Hora de muestreo</w:t>
-            </w:r>
-          </w:p>
-        </w:tc>
-        <w:tc>
-          <w:tcPr>
-            <w:tcW w:w="1123" w:type="pct"/>
-            <w:tcBorders>
-              <w:top w:val="single" w:sz="18" w:space="0" w:color="A6A6A6" w:themeColor="background1" w:themeShade="A6"/>
-              <w:bottom w:val="single" w:sz="2" w:space="0" w:color="A6A6A6" w:themeColor="background1" w:themeShade="A6"/>
-            </w:tcBorders>
-            <w:shd w:val="clear" w:color="auto" w:fill="F2F2F2" w:themeFill="background1" w:themeFillShade="F2"/>
-            <w:tcMar>
-              <w:top w:w="85" w:type="dxa"/>
-              <w:bottom w:w="85" w:type="dxa"/>
-            </w:tcMar>
-          </w:tcPr>
-          <w:p>
-            <w:pPr>
-              <w:pStyle w:val="Sinespaciado"/>
-              <w:jc w:val="center"/>
-              <w:rPr>
-                <w:rFonts w:ascii="Arial" w:hAnsi="Arial" w:cs="Arial"/>
-                <w:b/>
-                <w:sz w:val="16"/>
-                <w:szCs w:val="16"/>
-                <w:lang w:val="es-BO"/>
-              </w:rPr>
-            </w:pPr>
-            <w:r>
-              <w:rPr>
-                <w:rFonts w:ascii="Arial" w:hAnsi="Arial" w:cs="Arial"/>
-                <w:b/>
-                <w:sz w:val="16"/>
-                <w:szCs w:val="16"/>
-                <w:lang w:val="es-BO"/>
-              </w:rPr>
-              <w:t>Época</w:t>
-            </w:r>
-          </w:p>
-        </w:tc>
-        <w:tc>
-          <w:tcPr>
-            <w:tcW w:w="1195" w:type="pct"/>
-            <w:tcBorders>
-              <w:top w:val="single" w:sz="18" w:space="0" w:color="A6A6A6" w:themeColor="background1" w:themeShade="A6"/>
-              <w:bottom w:val="single" w:sz="2" w:space="0" w:color="A6A6A6" w:themeColor="background1" w:themeShade="A6"/>
-            </w:tcBorders>
-            <w:shd w:val="clear" w:color="auto" w:fill="F2F2F2" w:themeFill="background1" w:themeFillShade="F2"/>
-          </w:tcPr>
-          <w:p>
-            <w:pPr>
-              <w:pStyle w:val="Sinespaciado"/>
-              <w:jc w:val="center"/>
-              <w:rPr>
-                <w:rFonts w:ascii="Arial" w:hAnsi="Arial" w:cs="Arial"/>
-                <w:b/>
-                <w:sz w:val="16"/>
-                <w:szCs w:val="16"/>
-                <w:lang w:val="es-BO"/>
-              </w:rPr>
-            </w:pPr>
-            <w:r>
-              <w:rPr>
-                <w:rFonts w:ascii="Arial" w:hAnsi="Arial" w:cs="Arial"/>
-                <w:b/>
-                <w:sz w:val="16"/>
-                <w:szCs w:val="16"/>
-                <w:lang w:val="es-BO"/>
-              </w:rPr>
-              <w:t>Entidad que muestrea</w:t>
-            </w:r>
-          </w:p>
-        </w:tc>
-        <w:tc>
-          <w:tcPr>
-            <w:tcW w:w="847" w:type="pct"/>
-            <w:tcBorders>
-              <w:top w:val="single" w:sz="18" w:space="0" w:color="A6A6A6" w:themeColor="background1" w:themeShade="A6"/>
-              <w:bottom w:val="single" w:sz="2" w:space="0" w:color="A6A6A6" w:themeColor="background1" w:themeShade="A6"/>
-            </w:tcBorders>
-            <w:shd w:val="clear" w:color="auto" w:fill="F2F2F2" w:themeFill="background1" w:themeFillShade="F2"/>
-          </w:tcPr>
-          <w:p>
-            <w:pPr>
-              <w:pStyle w:val="Sinespaciado"/>
-              <w:jc w:val="center"/>
-              <w:rPr>
-                <w:rFonts w:ascii="Arial" w:hAnsi="Arial" w:cs="Arial"/>
-                <w:b/>
-                <w:sz w:val="16"/>
-                <w:szCs w:val="16"/>
-                <w:lang w:val="es-BO"/>
-              </w:rPr>
-            </w:pPr>
-            <w:r>
-              <w:rPr>
-                <w:rFonts w:ascii="Arial" w:hAnsi="Arial" w:cs="Arial"/>
-                <w:b/>
-                <w:sz w:val="16"/>
-                <w:szCs w:val="16"/>
-                <w:lang w:val="es-BO"/>
-              </w:rPr>
-              <w:t>Código de la muestra/campo</w:t>
-            </w:r>
-          </w:p>
-        </w:tc>
-      </w:tr>
-      <w:tr>
-        <w:trPr>
-          <w:jc w:val="right"/>
-        </w:trPr>
-        <w:tc>
-          <w:tcPr>
-            <w:tcW w:w="946" w:type="pct"/>
-            <w:tcBorders>
-              <w:top w:val="single" w:sz="2" w:space="0" w:color="A6A6A6" w:themeColor="background1" w:themeShade="A6"/>
-              <w:bottom w:val="single" w:sz="2" w:space="0" w:color="A6A6A6" w:themeColor="background1" w:themeShade="A6"/>
-            </w:tcBorders>
-          </w:tcPr>
-          <w:p>
-            <w:pPr>
-              <w:pStyle w:val="Sinespaciado"/>
-              <w:jc w:val="center"/>
-              <w:rPr>
-                <w:rFonts w:ascii="Arial" w:hAnsi="Arial" w:cs="Arial"/>
-                <w:sz w:val="16"/>
-                <w:szCs w:val="16"/>
-                <w:lang w:val="es-BO"/>
-              </w:rPr>
-            </w:pPr>
-            <w:r>
-              <w:rPr>
-                <w:rFonts w:ascii="Arial" w:hAnsi="Arial" w:cs="Arial"/>
-                <w:sz w:val="16"/>
-                <w:szCs w:val="16"/>
-                <w:lang w:val="es-BO"/>
-              </w:rPr>
-              <w:t>${</w:t>
-            </w:r>
-            <w:proofErr w:type="spellStart"/>
-            <w:proofErr w:type="gramStart"/>
-            <w:r>
-              <w:rPr>
-                <w:rFonts w:ascii="Arial" w:hAnsi="Arial" w:cs="Arial"/>
-                <w:sz w:val="16"/>
-                <w:szCs w:val="16"/>
-                <w:lang w:val="es-BO"/>
-              </w:rPr>
-              <w:t>mcal.fecha</w:t>
-            </w:r>
-            <w:proofErr w:type="spellEnd"/>
-            <w:proofErr w:type="gramEnd"/>
-            <w:r>
-              <w:rPr>
-                <w:rFonts w:ascii="Arial" w:hAnsi="Arial" w:cs="Arial"/>
-                <w:sz w:val="16"/>
-                <w:szCs w:val="16"/>
-                <w:lang w:val="es-BO"/>
-              </w:rPr>
-              <w:t>}</w:t>
-            </w:r>
-          </w:p>
-        </w:tc>
-        <w:tc>
-          <w:tcPr>
-            <w:tcW w:w="889" w:type="pct"/>
-            <w:tcBorders>
-              <w:top w:val="single" w:sz="2" w:space="0" w:color="A6A6A6" w:themeColor="background1" w:themeShade="A6"/>
-              <w:bottom w:val="single" w:sz="2" w:space="0" w:color="A6A6A6" w:themeColor="background1" w:themeShade="A6"/>
-            </w:tcBorders>
-            <w:shd w:val="clear" w:color="auto" w:fill="auto"/>
-            <w:tcMar>
-              <w:top w:w="85" w:type="dxa"/>
-              <w:bottom w:w="85" w:type="dxa"/>
-            </w:tcMar>
-          </w:tcPr>
-          <w:p>
-            <w:pPr>
-              <w:pStyle w:val="Sinespaciado"/>
-              <w:jc w:val="center"/>
-              <w:rPr>
-                <w:rFonts w:ascii="Arial" w:hAnsi="Arial" w:cs="Arial"/>
-                <w:b/>
-                <w:sz w:val="16"/>
-                <w:szCs w:val="16"/>
-                <w:lang w:val="es-BO"/>
-              </w:rPr>
-            </w:pPr>
-            <w:r>
-              <w:rPr>
-                <w:rFonts w:ascii="Arial" w:hAnsi="Arial" w:cs="Arial"/>
-                <w:sz w:val="16"/>
-                <w:szCs w:val="16"/>
-                <w:lang w:val="es-BO"/>
-              </w:rPr>
-              <w:t>${</w:t>
-            </w:r>
-            <w:proofErr w:type="spellStart"/>
-            <w:proofErr w:type="gramStart"/>
-            <w:r>
-              <w:rPr>
-                <w:rFonts w:ascii="Arial" w:hAnsi="Arial" w:cs="Arial"/>
-                <w:sz w:val="16"/>
-                <w:szCs w:val="16"/>
-                <w:lang w:val="es-BO"/>
-              </w:rPr>
-              <w:t>mcal.hora</w:t>
-            </w:r>
-            <w:proofErr w:type="spellEnd"/>
-            <w:proofErr w:type="gramEnd"/>
-            <w:r>
-              <w:rPr>
-                <w:rFonts w:ascii="Arial" w:hAnsi="Arial" w:cs="Arial"/>
-                <w:sz w:val="16"/>
-                <w:szCs w:val="16"/>
-                <w:lang w:val="es-BO"/>
-              </w:rPr>
-              <w:t>}</w:t>
-            </w:r>
-          </w:p>
-        </w:tc>
-        <w:tc>
-          <w:tcPr>
-            <w:tcW w:w="1123" w:type="pct"/>
-            <w:tcBorders>
-              <w:top w:val="single" w:sz="2" w:space="0" w:color="A6A6A6" w:themeColor="background1" w:themeShade="A6"/>
-              <w:bottom w:val="single" w:sz="2" w:space="0" w:color="A6A6A6" w:themeColor="background1" w:themeShade="A6"/>
-            </w:tcBorders>
-            <w:shd w:val="clear" w:color="auto" w:fill="auto"/>
-            <w:tcMar>
-              <w:top w:w="85" w:type="dxa"/>
-              <w:bottom w:w="85" w:type="dxa"/>
-            </w:tcMar>
-          </w:tcPr>
-          <w:p>
-            <w:pPr>
-              <w:pStyle w:val="Sinespaciado"/>
-              <w:jc w:val="center"/>
-              <w:rPr>
-                <w:rFonts w:ascii="Arial" w:hAnsi="Arial" w:cs="Arial"/>
-                <w:sz w:val="16"/>
-                <w:szCs w:val="16"/>
-                <w:lang w:val="es-BO"/>
-              </w:rPr>
-            </w:pPr>
-            <w:r>
-              <w:rPr>
-                <w:rFonts w:ascii="Arial" w:hAnsi="Arial" w:cs="Arial"/>
-                <w:sz w:val="16"/>
-                <w:szCs w:val="16"/>
-                <w:lang w:val="es-BO"/>
-              </w:rPr>
-              <w:t>${</w:t>
-            </w:r>
-            <w:proofErr w:type="spellStart"/>
-            <w:proofErr w:type="gramStart"/>
-            <w:r>
-              <w:rPr>
-                <w:rFonts w:ascii="Arial" w:hAnsi="Arial" w:cs="Arial"/>
-                <w:sz w:val="16"/>
-                <w:szCs w:val="16"/>
-                <w:lang w:val="es-BO"/>
-              </w:rPr>
-              <w:t>mcal.epoca</w:t>
-            </w:r>
-            <w:proofErr w:type="spellEnd"/>
-            <w:proofErr w:type="gramEnd"/>
-            <w:r>
-              <w:rPr>
-                <w:rFonts w:ascii="Arial" w:hAnsi="Arial" w:cs="Arial"/>
-                <w:sz w:val="16"/>
-                <w:szCs w:val="16"/>
-                <w:lang w:val="es-BO"/>
-              </w:rPr>
-              <w:t>}</w:t>
-            </w:r>
-          </w:p>
-        </w:tc>
-        <w:tc>
-          <w:tcPr>
-            <w:tcW w:w="1195" w:type="pct"/>
-            <w:tcBorders>
-              <w:top w:val="single" w:sz="2" w:space="0" w:color="A6A6A6" w:themeColor="background1" w:themeShade="A6"/>
-              <w:bottom w:val="single" w:sz="2" w:space="0" w:color="A6A6A6" w:themeColor="background1" w:themeShade="A6"/>
-            </w:tcBorders>
-          </w:tcPr>
-          <w:p>
-            <w:pPr>
-              <w:pStyle w:val="Sinespaciado"/>
-              <w:jc w:val="center"/>
-              <w:rPr>
-                <w:rFonts w:ascii="Arial" w:hAnsi="Arial" w:cs="Arial"/>
-                <w:sz w:val="16"/>
-                <w:szCs w:val="16"/>
-                <w:lang w:val="es-BO"/>
-              </w:rPr>
-            </w:pPr>
-            <w:r>
-              <w:rPr>
-                <w:rFonts w:ascii="Arial" w:hAnsi="Arial" w:cs="Arial"/>
-                <w:sz w:val="16"/>
-                <w:szCs w:val="16"/>
-                <w:lang w:val="es-BO"/>
-              </w:rPr>
-              <w:t>${</w:t>
-            </w:r>
-            <w:proofErr w:type="spellStart"/>
-            <w:proofErr w:type="gramStart"/>
-            <w:r>
-              <w:rPr>
-                <w:rFonts w:ascii="Arial" w:hAnsi="Arial" w:cs="Arial"/>
-                <w:sz w:val="16"/>
-                <w:szCs w:val="16"/>
-                <w:lang w:val="es-BO"/>
-              </w:rPr>
-              <w:t>mcal.entidad</w:t>
-            </w:r>
-            <w:proofErr w:type="spellEnd"/>
-            <w:proofErr w:type="gramEnd"/>
-            <w:r>
-              <w:rPr>
-                <w:rFonts w:ascii="Arial" w:hAnsi="Arial" w:cs="Arial"/>
-                <w:sz w:val="16"/>
-                <w:szCs w:val="16"/>
-                <w:lang w:val="es-BO"/>
-              </w:rPr>
-              <w:t>}</w:t>
-            </w:r>
-          </w:p>
-        </w:tc>
-        <w:tc>
-          <w:tcPr>
-            <w:tcW w:w="847" w:type="pct"/>
-            <w:tcBorders>
-              <w:top w:val="single" w:sz="2" w:space="0" w:color="A6A6A6" w:themeColor="background1" w:themeShade="A6"/>
-              <w:bottom w:val="single" w:sz="2" w:space="0" w:color="A6A6A6" w:themeColor="background1" w:themeShade="A6"/>
-            </w:tcBorders>
-          </w:tcPr>
-          <w:p>
-            <w:pPr>
-              <w:pStyle w:val="Sinespaciado"/>
-              <w:jc w:val="center"/>
-              <w:rPr>
-                <w:rFonts w:ascii="Arial" w:hAnsi="Arial" w:cs="Arial"/>
-                <w:sz w:val="16"/>
-                <w:szCs w:val="16"/>
-                <w:lang w:val="es-BO"/>
-              </w:rPr>
-            </w:pPr>
-            <w:r>
-              <w:rPr>
-                <w:rFonts w:ascii="Arial" w:hAnsi="Arial" w:cs="Arial"/>
-                <w:sz w:val="16"/>
-                <w:szCs w:val="16"/>
-                <w:lang w:val="es-BO"/>
-              </w:rPr>
-              <w:t>${</w:t>
-            </w:r>
-            <w:proofErr w:type="spellStart"/>
-            <w:proofErr w:type="gramStart"/>
-            <w:r>
-              <w:rPr>
-                <w:rFonts w:ascii="Arial" w:hAnsi="Arial" w:cs="Arial"/>
-                <w:sz w:val="16"/>
-                <w:szCs w:val="16"/>
-                <w:lang w:val="es-BO"/>
-              </w:rPr>
-              <w:t>mcal</w:t>
-            </w:r>
-            <w:r>
-              <w:rPr>
-                <w:rFonts w:ascii="Arial" w:hAnsi="Arial" w:cs="Arial"/>
-                <w:sz w:val="16"/>
-                <w:szCs w:val="16"/>
-                <w:lang w:val="es-BO"/>
-              </w:rPr>
-              <w:t>.codigo</w:t>
-            </w:r>
-            <w:proofErr w:type="spellEnd"/>
-            <w:proofErr w:type="gramEnd"/>
-            <w:r>
-              <w:rPr>
-                <w:rFonts w:ascii="Arial" w:hAnsi="Arial" w:cs="Arial"/>
-                <w:sz w:val="16"/>
-                <w:szCs w:val="16"/>
-                <w:lang w:val="es-BO"/>
-              </w:rPr>
-              <w:t>}</w:t>
-            </w:r>
-          </w:p>
-        </w:tc>
-      </w:tr>
-    </w:tbl>
-    <w:p>
-      <w:pPr>
-        <w:pStyle w:val="Sinespaciado"/>
-        <w:rPr>
-          <w:rFonts w:ascii="Arial" w:hAnsi="Arial" w:cs="Arial"/>
-          <w:sz w:val="16"/>
-          <w:szCs w:val="16"/>
-          <w:u w:val="single"/>
-          <w:lang w:val="es-BO"/>
-        </w:rPr>
-      </w:pPr>
-    </w:p>
-    <w:p>
-      <w:pPr>
-        <w:pStyle w:val="Sinespaciado"/>
-        <w:rPr>
-          <w:rFonts w:ascii="Arial" w:hAnsi="Arial" w:cs="Arial"/>
-          <w:sz w:val="16"/>
-          <w:szCs w:val="16"/>
-          <w:u w:val="single"/>
-          <w:lang w:val="es-BO"/>
-        </w:rPr>
-      </w:pPr>
     </w:p>
     <w:p>
       <w:pPr>
@@ -9329,13 +8903,33 @@
       <w:r>
         <w:rPr>
           <w:rFonts w:ascii="Arial" w:hAnsi="Arial" w:cs="Arial"/>
-          <w:b/>
-          <w:color w:val="2F5496" w:themeColor="accent5" w:themeShade="BF"/>
           <w:sz w:val="16"/>
           <w:szCs w:val="16"/>
           <w:lang w:val="es-BO"/>
         </w:rPr>
-        <w:t>MONITOREO DE CALIDAD (LABORATORIO)</w:t>
+        <w:t>${</w:t>
+      </w:r>
+      <w:proofErr w:type="spellStart"/>
+      <w:proofErr w:type="gramStart"/>
+      <w:r>
+        <w:rPr>
+          <w:rFonts w:ascii="Arial" w:hAnsi="Arial" w:cs="Arial"/>
+          <w:sz w:val="16"/>
+          <w:szCs w:val="16"/>
+          <w:lang w:val="es-BO"/>
+        </w:rPr>
+        <w:t>mcal.registros</w:t>
+      </w:r>
+      <w:proofErr w:type="spellEnd"/>
+      <w:proofErr w:type="gramEnd"/>
+      <w:r>
+        <w:rPr>
+          <w:rFonts w:ascii="Arial" w:hAnsi="Arial" w:cs="Arial"/>
+          <w:sz w:val="16"/>
+          <w:szCs w:val="16"/>
+          <w:lang w:val="es-BO"/>
+        </w:rPr>
+        <w:t>}</w:t>
       </w:r>
     </w:p>
     <w:tbl>
@@ -9352,238 +8946,253 @@
           <w:insideV w:val="single" w:sz="4" w:space="0" w:color="A6A6A6" w:themeColor="background1" w:themeShade="A6"/>
         </w:tblBorders>
         <w:tblLayout w:type="fixed"/>
-        <w:tblLook w:val="04A0" w:firstRow="1" w:lastRow="0" w:firstColumn="1" w:lastColumn="0" w:noHBand="0" w:noVBand="1"/>
+        <w:tblLook w:val="00A0" w:firstRow="1" w:lastRow="0" w:firstColumn="1" w:lastColumn="0" w:noHBand="0" w:noVBand="0"/>
       </w:tblPr>
       <w:tblGrid>
-        <w:gridCol w:w="1128"/>
-        <w:gridCol w:w="1276"/>
-        <w:gridCol w:w="2412"/>
-        <w:gridCol w:w="1702"/>
-        <w:gridCol w:w="1700"/>
-        <w:gridCol w:w="1748"/>
+        <w:gridCol w:w="1660"/>
+        <w:gridCol w:w="333"/>
+        <w:gridCol w:w="498"/>
+        <w:gridCol w:w="829"/>
+        <w:gridCol w:w="666"/>
+        <w:gridCol w:w="997"/>
+        <w:gridCol w:w="997"/>
+        <w:gridCol w:w="664"/>
+        <w:gridCol w:w="831"/>
+        <w:gridCol w:w="498"/>
+        <w:gridCol w:w="331"/>
+        <w:gridCol w:w="1662"/>
       </w:tblGrid>
+      <w:tr>
+        <w:trPr>
+          <w:trHeight w:val="354"/>
+          <w:jc w:val="right"/>
+        </w:trPr>
+        <w:tc>
+          <w:tcPr>
+            <w:tcW w:w="5000" w:type="pct"/>
+            <w:gridSpan w:val="12"/>
+            <w:tcBorders>
+              <w:top w:val="single" w:sz="18" w:space="0" w:color="A6A6A6" w:themeColor="background1" w:themeShade="A6"/>
+              <w:bottom w:val="single" w:sz="6" w:space="0" w:color="A6A6A6" w:themeColor="background1" w:themeShade="A6"/>
+            </w:tcBorders>
+            <w:shd w:val="clear" w:color="auto" w:fill="F2F2F2" w:themeFill="background1" w:themeFillShade="F2"/>
+            <w:vAlign w:val="center"/>
+          </w:tcPr>
+          <w:p>
+            <w:pPr>
+              <w:pStyle w:val="Sinespaciado"/>
+              <w:rPr>
+                <w:rFonts w:ascii="Arial" w:hAnsi="Arial" w:cs="Arial"/>
+                <w:b/>
+                <w:sz w:val="16"/>
+                <w:szCs w:val="16"/>
+                <w:lang w:val="es-BO"/>
+              </w:rPr>
+            </w:pPr>
+            <w:bookmarkStart w:id="0" w:name="_Hlk207616267"/>
+            <w:r>
+              <w:rPr>
+                <w:rFonts w:ascii="Arial" w:hAnsi="Arial" w:cs="Arial"/>
+                <w:b/>
+                <w:sz w:val="16"/>
+                <w:szCs w:val="16"/>
+                <w:lang w:val="es-BO"/>
+              </w:rPr>
+              <w:t>MUESTREO</w:t>
+            </w:r>
+          </w:p>
+        </w:tc>
+      </w:tr>
+      <w:bookmarkEnd w:id="0"/>
       <w:tr>
         <w:trPr>
           <w:jc w:val="right"/>
         </w:trPr>
         <w:tc>
           <w:tcPr>
-            <w:tcW w:w="566" w:type="pct"/>
-            <w:tcBorders>
-              <w:top w:val="single" w:sz="18" w:space="0" w:color="A6A6A6" w:themeColor="background1" w:themeShade="A6"/>
+            <w:tcW w:w="1000" w:type="pct"/>
+            <w:gridSpan w:val="2"/>
+            <w:tcBorders>
+              <w:top w:val="single" w:sz="6" w:space="0" w:color="A6A6A6" w:themeColor="background1" w:themeShade="A6"/>
               <w:bottom w:val="single" w:sz="2" w:space="0" w:color="A6A6A6" w:themeColor="background1" w:themeShade="A6"/>
             </w:tcBorders>
             <w:shd w:val="clear" w:color="auto" w:fill="F2F2F2" w:themeFill="background1" w:themeFillShade="F2"/>
-          </w:tcPr>
-          <w:p>
-            <w:pPr>
-              <w:pStyle w:val="Sinespaciado"/>
-              <w:jc w:val="center"/>
-              <w:rPr>
-                <w:rFonts w:ascii="Arial" w:hAnsi="Arial" w:cs="Arial"/>
-                <w:b/>
-                <w:sz w:val="16"/>
-                <w:szCs w:val="16"/>
-                <w:lang w:val="es-BO"/>
-              </w:rPr>
-            </w:pPr>
-            <w:r>
-              <w:rPr>
-                <w:rFonts w:ascii="Arial" w:hAnsi="Arial" w:cs="Arial"/>
-                <w:b/>
-                <w:sz w:val="16"/>
-                <w:szCs w:val="16"/>
-                <w:lang w:val="es-BO"/>
-              </w:rPr>
-              <w:t>Fecha de análisis</w:t>
-            </w:r>
-          </w:p>
-        </w:tc>
-        <w:tc>
-          <w:tcPr>
-            <w:tcW w:w="640" w:type="pct"/>
-            <w:tcBorders>
-              <w:top w:val="single" w:sz="18" w:space="0" w:color="A6A6A6" w:themeColor="background1" w:themeShade="A6"/>
+            <w:vAlign w:val="center"/>
+          </w:tcPr>
+          <w:p>
+            <w:pPr>
+              <w:pStyle w:val="Sinespaciado"/>
+              <w:jc w:val="center"/>
+              <w:rPr>
+                <w:rFonts w:ascii="Arial" w:hAnsi="Arial" w:cs="Arial"/>
+                <w:sz w:val="16"/>
+                <w:szCs w:val="16"/>
+                <w:lang w:val="es-BO"/>
+              </w:rPr>
+            </w:pPr>
+            <w:r>
+              <w:rPr>
+                <w:rFonts w:ascii="Arial" w:hAnsi="Arial" w:cs="Arial"/>
+                <w:b/>
+                <w:sz w:val="16"/>
+                <w:szCs w:val="16"/>
+                <w:lang w:val="es-BO"/>
+              </w:rPr>
+              <w:t>Fecha de muestreo</w:t>
+            </w:r>
+          </w:p>
+        </w:tc>
+        <w:tc>
+          <w:tcPr>
+            <w:tcW w:w="1000" w:type="pct"/>
+            <w:gridSpan w:val="3"/>
+            <w:tcBorders>
+              <w:top w:val="single" w:sz="6" w:space="0" w:color="A6A6A6" w:themeColor="background1" w:themeShade="A6"/>
               <w:bottom w:val="single" w:sz="2" w:space="0" w:color="A6A6A6" w:themeColor="background1" w:themeShade="A6"/>
             </w:tcBorders>
             <w:shd w:val="clear" w:color="auto" w:fill="F2F2F2" w:themeFill="background1" w:themeFillShade="F2"/>
-            <w:tcMar>
-              <w:top w:w="85" w:type="dxa"/>
-              <w:bottom w:w="85" w:type="dxa"/>
-            </w:tcMar>
-          </w:tcPr>
-          <w:p>
-            <w:pPr>
-              <w:pStyle w:val="Sinespaciado"/>
-              <w:jc w:val="center"/>
-              <w:rPr>
-                <w:rFonts w:ascii="Arial" w:hAnsi="Arial" w:cs="Arial"/>
-                <w:b/>
-                <w:sz w:val="16"/>
-                <w:szCs w:val="16"/>
-                <w:lang w:val="es-BO"/>
-              </w:rPr>
-            </w:pPr>
-            <w:r>
-              <w:rPr>
-                <w:rFonts w:ascii="Arial" w:hAnsi="Arial" w:cs="Arial"/>
-                <w:b/>
-                <w:sz w:val="16"/>
-                <w:szCs w:val="16"/>
-                <w:lang w:val="es-BO"/>
-              </w:rPr>
-              <w:t>Hora de análisis</w:t>
-            </w:r>
-          </w:p>
-        </w:tc>
-        <w:tc>
-          <w:tcPr>
-            <w:tcW w:w="1210" w:type="pct"/>
-            <w:tcBorders>
-              <w:top w:val="single" w:sz="18" w:space="0" w:color="A6A6A6" w:themeColor="background1" w:themeShade="A6"/>
+            <w:vAlign w:val="center"/>
+          </w:tcPr>
+          <w:p>
+            <w:pPr>
+              <w:pStyle w:val="Sinespaciado"/>
+              <w:jc w:val="center"/>
+              <w:rPr>
+                <w:rFonts w:ascii="Arial" w:hAnsi="Arial" w:cs="Arial"/>
+                <w:sz w:val="16"/>
+                <w:szCs w:val="16"/>
+                <w:lang w:val="es-BO"/>
+              </w:rPr>
+            </w:pPr>
+            <w:r>
+              <w:rPr>
+                <w:rFonts w:ascii="Arial" w:hAnsi="Arial" w:cs="Arial"/>
+                <w:b/>
+                <w:sz w:val="16"/>
+                <w:szCs w:val="16"/>
+                <w:lang w:val="es-BO"/>
+              </w:rPr>
+              <w:t>Hora de muestreo</w:t>
+            </w:r>
+          </w:p>
+        </w:tc>
+        <w:tc>
+          <w:tcPr>
+            <w:tcW w:w="1000" w:type="pct"/>
+            <w:gridSpan w:val="2"/>
+            <w:tcBorders>
+              <w:top w:val="single" w:sz="6" w:space="0" w:color="A6A6A6" w:themeColor="background1" w:themeShade="A6"/>
               <w:bottom w:val="single" w:sz="2" w:space="0" w:color="A6A6A6" w:themeColor="background1" w:themeShade="A6"/>
             </w:tcBorders>
             <w:shd w:val="clear" w:color="auto" w:fill="F2F2F2" w:themeFill="background1" w:themeFillShade="F2"/>
-            <w:tcMar>
-              <w:top w:w="85" w:type="dxa"/>
-              <w:bottom w:w="85" w:type="dxa"/>
-            </w:tcMar>
-          </w:tcPr>
-          <w:p>
-            <w:pPr>
-              <w:pStyle w:val="Sinespaciado"/>
-              <w:jc w:val="center"/>
-              <w:rPr>
-                <w:rFonts w:ascii="Arial" w:hAnsi="Arial" w:cs="Arial"/>
-                <w:b/>
-                <w:sz w:val="16"/>
-                <w:szCs w:val="16"/>
-                <w:lang w:val="es-BO"/>
-              </w:rPr>
-            </w:pPr>
-            <w:r>
-              <w:rPr>
-                <w:rFonts w:ascii="Arial" w:hAnsi="Arial" w:cs="Arial"/>
-                <w:b/>
-                <w:sz w:val="16"/>
-                <w:szCs w:val="16"/>
-                <w:lang w:val="es-BO"/>
-              </w:rPr>
-              <w:t>Nombre de laboratorio</w:t>
-            </w:r>
-          </w:p>
-        </w:tc>
-        <w:tc>
-          <w:tcPr>
-            <w:tcW w:w="854" w:type="pct"/>
-            <w:tcBorders>
-              <w:top w:val="single" w:sz="18" w:space="0" w:color="A6A6A6" w:themeColor="background1" w:themeShade="A6"/>
+            <w:vAlign w:val="center"/>
+          </w:tcPr>
+          <w:p>
+            <w:pPr>
+              <w:pStyle w:val="Sinespaciado"/>
+              <w:jc w:val="center"/>
+              <w:rPr>
+                <w:rFonts w:ascii="Arial" w:hAnsi="Arial" w:cs="Arial"/>
+                <w:sz w:val="16"/>
+                <w:szCs w:val="16"/>
+                <w:lang w:val="es-BO"/>
+              </w:rPr>
+            </w:pPr>
+            <w:r>
+              <w:rPr>
+                <w:rFonts w:ascii="Arial" w:hAnsi="Arial" w:cs="Arial"/>
+                <w:b/>
+                <w:sz w:val="16"/>
+                <w:szCs w:val="16"/>
+                <w:lang w:val="es-BO"/>
+              </w:rPr>
+              <w:t>Época</w:t>
+            </w:r>
+          </w:p>
+        </w:tc>
+        <w:tc>
+          <w:tcPr>
+            <w:tcW w:w="1000" w:type="pct"/>
+            <w:gridSpan w:val="3"/>
+            <w:tcBorders>
+              <w:top w:val="single" w:sz="6" w:space="0" w:color="A6A6A6" w:themeColor="background1" w:themeShade="A6"/>
               <w:bottom w:val="single" w:sz="2" w:space="0" w:color="A6A6A6" w:themeColor="background1" w:themeShade="A6"/>
             </w:tcBorders>
             <w:shd w:val="clear" w:color="auto" w:fill="F2F2F2" w:themeFill="background1" w:themeFillShade="F2"/>
-          </w:tcPr>
-          <w:p>
-            <w:pPr>
-              <w:pStyle w:val="Sinespaciado"/>
-              <w:jc w:val="center"/>
-              <w:rPr>
-                <w:rFonts w:ascii="Arial" w:hAnsi="Arial" w:cs="Arial"/>
-                <w:b/>
-                <w:sz w:val="16"/>
-                <w:szCs w:val="16"/>
-                <w:lang w:val="es-BO"/>
-              </w:rPr>
-            </w:pPr>
-            <w:r>
-              <w:rPr>
-                <w:rFonts w:ascii="Arial" w:hAnsi="Arial" w:cs="Arial"/>
-                <w:b/>
-                <w:sz w:val="16"/>
-                <w:szCs w:val="16"/>
-                <w:lang w:val="es-BO"/>
-              </w:rPr>
-              <w:t>Código muestra laboratorio</w:t>
-            </w:r>
-          </w:p>
-        </w:tc>
-        <w:tc>
-          <w:tcPr>
-            <w:tcW w:w="853" w:type="pct"/>
-            <w:tcBorders>
-              <w:top w:val="single" w:sz="18" w:space="0" w:color="A6A6A6" w:themeColor="background1" w:themeShade="A6"/>
+            <w:vAlign w:val="center"/>
+          </w:tcPr>
+          <w:p>
+            <w:pPr>
+              <w:pStyle w:val="Sinespaciado"/>
+              <w:jc w:val="center"/>
+              <w:rPr>
+                <w:rFonts w:ascii="Arial" w:hAnsi="Arial" w:cs="Arial"/>
+                <w:sz w:val="16"/>
+                <w:szCs w:val="16"/>
+                <w:lang w:val="es-BO"/>
+              </w:rPr>
+            </w:pPr>
+            <w:r>
+              <w:rPr>
+                <w:rFonts w:ascii="Arial" w:hAnsi="Arial" w:cs="Arial"/>
+                <w:b/>
+                <w:sz w:val="16"/>
+                <w:szCs w:val="16"/>
+                <w:lang w:val="es-BO"/>
+              </w:rPr>
+              <w:t>Entidad que muestrea</w:t>
+            </w:r>
+          </w:p>
+        </w:tc>
+        <w:tc>
+          <w:tcPr>
+            <w:tcW w:w="1000" w:type="pct"/>
+            <w:gridSpan w:val="2"/>
+            <w:tcBorders>
+              <w:top w:val="single" w:sz="6" w:space="0" w:color="A6A6A6" w:themeColor="background1" w:themeShade="A6"/>
               <w:bottom w:val="single" w:sz="2" w:space="0" w:color="A6A6A6" w:themeColor="background1" w:themeShade="A6"/>
             </w:tcBorders>
             <w:shd w:val="clear" w:color="auto" w:fill="F2F2F2" w:themeFill="background1" w:themeFillShade="F2"/>
-          </w:tcPr>
-          <w:p>
-            <w:pPr>
-              <w:pStyle w:val="Sinespaciado"/>
-              <w:jc w:val="center"/>
-              <w:rPr>
-                <w:rFonts w:ascii="Arial" w:hAnsi="Arial" w:cs="Arial"/>
-                <w:b/>
-                <w:sz w:val="16"/>
-                <w:szCs w:val="16"/>
-                <w:lang w:val="es-BO"/>
-              </w:rPr>
-            </w:pPr>
-            <w:r>
-              <w:rPr>
-                <w:rFonts w:ascii="Arial" w:hAnsi="Arial" w:cs="Arial"/>
-                <w:b/>
-                <w:sz w:val="16"/>
-                <w:szCs w:val="16"/>
-                <w:lang w:val="es-BO"/>
-              </w:rPr>
-              <w:t>Profundidad toma de muestra</w:t>
-            </w:r>
-          </w:p>
-        </w:tc>
-        <w:tc>
-          <w:tcPr>
-            <w:tcW w:w="877" w:type="pct"/>
-            <w:tcBorders>
-              <w:top w:val="single" w:sz="18" w:space="0" w:color="A6A6A6" w:themeColor="background1" w:themeShade="A6"/>
-              <w:bottom w:val="single" w:sz="2" w:space="0" w:color="A6A6A6" w:themeColor="background1" w:themeShade="A6"/>
-            </w:tcBorders>
-            <w:shd w:val="clear" w:color="auto" w:fill="F2F2F2" w:themeFill="background1" w:themeFillShade="F2"/>
-          </w:tcPr>
-          <w:p>
-            <w:pPr>
-              <w:pStyle w:val="Sinespaciado"/>
-              <w:jc w:val="center"/>
-              <w:rPr>
-                <w:rFonts w:ascii="Arial" w:hAnsi="Arial" w:cs="Arial"/>
-                <w:b/>
-                <w:sz w:val="16"/>
-                <w:szCs w:val="16"/>
-                <w:lang w:val="es-BO"/>
-              </w:rPr>
-            </w:pPr>
-            <w:r>
-              <w:rPr>
-                <w:rFonts w:ascii="Arial" w:hAnsi="Arial" w:cs="Arial"/>
-                <w:b/>
-                <w:sz w:val="16"/>
-                <w:szCs w:val="16"/>
-                <w:lang w:val="es-BO"/>
-              </w:rPr>
-              <w:t>Observaciones</w:t>
+            <w:vAlign w:val="center"/>
+          </w:tcPr>
+          <w:p>
+            <w:pPr>
+              <w:pStyle w:val="Sinespaciado"/>
+              <w:jc w:val="center"/>
+              <w:rPr>
+                <w:rFonts w:ascii="Arial" w:hAnsi="Arial" w:cs="Arial"/>
+                <w:sz w:val="16"/>
+                <w:szCs w:val="16"/>
+                <w:lang w:val="es-BO"/>
+              </w:rPr>
+            </w:pPr>
+            <w:r>
+              <w:rPr>
+                <w:rFonts w:ascii="Arial" w:hAnsi="Arial" w:cs="Arial"/>
+                <w:b/>
+                <w:sz w:val="16"/>
+                <w:szCs w:val="16"/>
+                <w:lang w:val="es-BO"/>
+              </w:rPr>
+              <w:t>Código de la muestra/campo</w:t>
             </w:r>
           </w:p>
         </w:tc>
       </w:tr>
       <w:tr>
         <w:trPr>
+          <w:trHeight w:val="433"/>
           <w:jc w:val="right"/>
         </w:trPr>
         <w:tc>
           <w:tcPr>
-            <w:tcW w:w="566" w:type="pct"/>
+            <w:tcW w:w="1000" w:type="pct"/>
+            <w:gridSpan w:val="2"/>
             <w:tcBorders>
               <w:top w:val="single" w:sz="2" w:space="0" w:color="A6A6A6" w:themeColor="background1" w:themeShade="A6"/>
-              <w:bottom w:val="single" w:sz="2" w:space="0" w:color="A6A6A6" w:themeColor="background1" w:themeShade="A6"/>
-            </w:tcBorders>
+              <w:bottom w:val="single" w:sz="6" w:space="0" w:color="A6A6A6" w:themeColor="background1" w:themeShade="A6"/>
+            </w:tcBorders>
+            <w:vAlign w:val="center"/>
           </w:tcPr>
           <w:p>
             <w:pPr>
@@ -9616,6 +9225,7 @@
               </w:rPr>
               <w:t>mcal.fecha</w:t>
             </w:r>
+            <w:proofErr w:type="spellEnd"/>
             <w:proofErr w:type="gramEnd"/>
             <w:r>
               <w:rPr>
@@ -9624,40 +9234,26 @@
                 <w:szCs w:val="16"/>
                 <w:lang w:val="es-BO"/>
               </w:rPr>
-              <w:t>_analisis</w:t>
-            </w:r>
-            <w:proofErr w:type="spellEnd"/>
-            <w:r>
-              <w:rPr>
-                <w:rFonts w:ascii="Arial" w:hAnsi="Arial" w:cs="Arial"/>
-                <w:sz w:val="16"/>
-                <w:szCs w:val="16"/>
-                <w:lang w:val="es-BO"/>
-              </w:rPr>
               <w:t>}</w:t>
             </w:r>
           </w:p>
         </w:tc>
         <w:tc>
           <w:tcPr>
-            <w:tcW w:w="640" w:type="pct"/>
+            <w:tcW w:w="1000" w:type="pct"/>
+            <w:gridSpan w:val="3"/>
             <w:tcBorders>
               <w:top w:val="single" w:sz="2" w:space="0" w:color="A6A6A6" w:themeColor="background1" w:themeShade="A6"/>
-              <w:bottom w:val="single" w:sz="2" w:space="0" w:color="A6A6A6" w:themeColor="background1" w:themeShade="A6"/>
-            </w:tcBorders>
-            <w:shd w:val="clear" w:color="auto" w:fill="auto"/>
-            <w:tcMar>
-              <w:top w:w="85" w:type="dxa"/>
-              <w:bottom w:w="85" w:type="dxa"/>
-            </w:tcMar>
-          </w:tcPr>
-          <w:p>
-            <w:pPr>
-              <w:pStyle w:val="Sinespaciado"/>
-              <w:jc w:val="center"/>
-              <w:rPr>
-                <w:rFonts w:ascii="Arial" w:hAnsi="Arial" w:cs="Arial"/>
-                <w:b/>
+              <w:bottom w:val="single" w:sz="6" w:space="0" w:color="A6A6A6" w:themeColor="background1" w:themeShade="A6"/>
+            </w:tcBorders>
+            <w:vAlign w:val="center"/>
+          </w:tcPr>
+          <w:p>
+            <w:pPr>
+              <w:pStyle w:val="Sinespaciado"/>
+              <w:jc w:val="center"/>
+              <w:rPr>
+                <w:rFonts w:ascii="Arial" w:hAnsi="Arial" w:cs="Arial"/>
                 <w:sz w:val="16"/>
                 <w:szCs w:val="16"/>
                 <w:lang w:val="es-BO"/>
@@ -9683,6 +9279,7 @@
               </w:rPr>
               <w:t>mcal.hora</w:t>
             </w:r>
+            <w:proofErr w:type="spellEnd"/>
             <w:proofErr w:type="gramEnd"/>
             <w:r>
               <w:rPr>
@@ -9691,41 +9288,19 @@
                 <w:szCs w:val="16"/>
                 <w:lang w:val="es-BO"/>
               </w:rPr>
-              <w:t>_analisi</w:t>
-            </w:r>
-            <w:r>
-              <w:rPr>
-                <w:rFonts w:ascii="Arial" w:hAnsi="Arial" w:cs="Arial"/>
-                <w:sz w:val="16"/>
-                <w:szCs w:val="16"/>
-                <w:lang w:val="es-BO"/>
-              </w:rPr>
-              <w:t>s</w:t>
-            </w:r>
-            <w:proofErr w:type="spellEnd"/>
-            <w:r>
-              <w:rPr>
-                <w:rFonts w:ascii="Arial" w:hAnsi="Arial" w:cs="Arial"/>
-                <w:sz w:val="16"/>
-                <w:szCs w:val="16"/>
-                <w:lang w:val="es-BO"/>
-              </w:rPr>
               <w:t>}</w:t>
             </w:r>
           </w:p>
         </w:tc>
         <w:tc>
           <w:tcPr>
-            <w:tcW w:w="1210" w:type="pct"/>
+            <w:tcW w:w="1000" w:type="pct"/>
+            <w:gridSpan w:val="2"/>
             <w:tcBorders>
               <w:top w:val="single" w:sz="2" w:space="0" w:color="A6A6A6" w:themeColor="background1" w:themeShade="A6"/>
-              <w:bottom w:val="single" w:sz="2" w:space="0" w:color="A6A6A6" w:themeColor="background1" w:themeShade="A6"/>
-            </w:tcBorders>
-            <w:shd w:val="clear" w:color="auto" w:fill="auto"/>
-            <w:tcMar>
-              <w:top w:w="85" w:type="dxa"/>
-              <w:bottom w:w="85" w:type="dxa"/>
-            </w:tcMar>
+              <w:bottom w:val="single" w:sz="6" w:space="0" w:color="A6A6A6" w:themeColor="background1" w:themeShade="A6"/>
+            </w:tcBorders>
+            <w:vAlign w:val="center"/>
           </w:tcPr>
           <w:p>
             <w:pPr>
@@ -9756,8 +9331,9 @@
                 <w:szCs w:val="16"/>
                 <w:lang w:val="es-BO"/>
               </w:rPr>
-              <w:t>mcal.nombre</w:t>
-            </w:r>
+              <w:t>mcal.epoca</w:t>
+            </w:r>
+            <w:proofErr w:type="spellEnd"/>
             <w:proofErr w:type="gramEnd"/>
             <w:r>
               <w:rPr>
@@ -9766,27 +9342,19 @@
                 <w:szCs w:val="16"/>
                 <w:lang w:val="es-BO"/>
               </w:rPr>
-              <w:t>_lab</w:t>
-            </w:r>
-            <w:proofErr w:type="spellEnd"/>
-            <w:r>
-              <w:rPr>
-                <w:rFonts w:ascii="Arial" w:hAnsi="Arial" w:cs="Arial"/>
-                <w:sz w:val="16"/>
-                <w:szCs w:val="16"/>
-                <w:lang w:val="es-BO"/>
-              </w:rPr>
               <w:t>}</w:t>
             </w:r>
           </w:p>
         </w:tc>
         <w:tc>
           <w:tcPr>
-            <w:tcW w:w="854" w:type="pct"/>
+            <w:tcW w:w="1000" w:type="pct"/>
+            <w:gridSpan w:val="3"/>
             <w:tcBorders>
               <w:top w:val="single" w:sz="2" w:space="0" w:color="A6A6A6" w:themeColor="background1" w:themeShade="A6"/>
-              <w:bottom w:val="single" w:sz="2" w:space="0" w:color="A6A6A6" w:themeColor="background1" w:themeShade="A6"/>
-            </w:tcBorders>
+              <w:bottom w:val="single" w:sz="6" w:space="0" w:color="A6A6A6" w:themeColor="background1" w:themeShade="A6"/>
+            </w:tcBorders>
+            <w:vAlign w:val="center"/>
           </w:tcPr>
           <w:p>
             <w:pPr>
@@ -9817,8 +9385,9 @@
                 <w:szCs w:val="16"/>
                 <w:lang w:val="es-BO"/>
               </w:rPr>
-              <w:t>mcal.codigo</w:t>
-            </w:r>
+              <w:t>mcal.entidad</w:t>
+            </w:r>
+            <w:proofErr w:type="spellEnd"/>
             <w:proofErr w:type="gramEnd"/>
             <w:r>
               <w:rPr>
@@ -9827,27 +9396,19 @@
                 <w:szCs w:val="16"/>
                 <w:lang w:val="es-BO"/>
               </w:rPr>
-              <w:t>_lab</w:t>
-            </w:r>
-            <w:proofErr w:type="spellEnd"/>
-            <w:r>
-              <w:rPr>
-                <w:rFonts w:ascii="Arial" w:hAnsi="Arial" w:cs="Arial"/>
-                <w:sz w:val="16"/>
-                <w:szCs w:val="16"/>
-                <w:lang w:val="es-BO"/>
-              </w:rPr>
               <w:t>}</w:t>
             </w:r>
           </w:p>
         </w:tc>
         <w:tc>
           <w:tcPr>
-            <w:tcW w:w="853" w:type="pct"/>
+            <w:tcW w:w="1000" w:type="pct"/>
+            <w:gridSpan w:val="2"/>
             <w:tcBorders>
               <w:top w:val="single" w:sz="2" w:space="0" w:color="A6A6A6" w:themeColor="background1" w:themeShade="A6"/>
-              <w:bottom w:val="single" w:sz="2" w:space="0" w:color="A6A6A6" w:themeColor="background1" w:themeShade="A6"/>
-            </w:tcBorders>
+              <w:bottom w:val="single" w:sz="6" w:space="0" w:color="A6A6A6" w:themeColor="background1" w:themeShade="A6"/>
+            </w:tcBorders>
+            <w:vAlign w:val="center"/>
           </w:tcPr>
           <w:p>
             <w:pPr>
@@ -9878,7 +9439,7 @@
                 <w:szCs w:val="16"/>
                 <w:lang w:val="es-BO"/>
               </w:rPr>
-              <w:t>mcal.profundidad</w:t>
+              <w:t>mcal.codigo</w:t>
             </w:r>
             <w:proofErr w:type="spellEnd"/>
             <w:proofErr w:type="gramEnd"/>
@@ -9893,13 +9454,271 @@
             </w:r>
           </w:p>
         </w:tc>
-        <w:tc>
-          <w:tcPr>
-            <w:tcW w:w="877" w:type="pct"/>
-            <w:tcBorders>
-              <w:top w:val="single" w:sz="2" w:space="0" w:color="A6A6A6" w:themeColor="background1" w:themeShade="A6"/>
-              <w:bottom w:val="single" w:sz="2" w:space="0" w:color="A6A6A6" w:themeColor="background1" w:themeShade="A6"/>
-            </w:tcBorders>
+      </w:tr>
+      <w:tr>
+        <w:trPr>
+          <w:trHeight w:val="384"/>
+          <w:jc w:val="right"/>
+        </w:trPr>
+        <w:tc>
+          <w:tcPr>
+            <w:tcW w:w="5000" w:type="pct"/>
+            <w:gridSpan w:val="12"/>
+            <w:tcBorders>
+              <w:top w:val="single" w:sz="6" w:space="0" w:color="A6A6A6" w:themeColor="background1" w:themeShade="A6"/>
+              <w:left w:val="single" w:sz="6" w:space="0" w:color="A6A6A6" w:themeColor="background1" w:themeShade="A6"/>
+              <w:bottom w:val="single" w:sz="6" w:space="0" w:color="A6A6A6" w:themeColor="background1" w:themeShade="A6"/>
+              <w:right w:val="single" w:sz="6" w:space="0" w:color="A6A6A6" w:themeColor="background1" w:themeShade="A6"/>
+            </w:tcBorders>
+            <w:shd w:val="clear" w:color="auto" w:fill="F2F2F2" w:themeFill="background1" w:themeFillShade="F2"/>
+            <w:vAlign w:val="center"/>
+          </w:tcPr>
+          <w:p>
+            <w:pPr>
+              <w:pStyle w:val="Sinespaciado"/>
+              <w:rPr>
+                <w:rFonts w:ascii="Arial" w:hAnsi="Arial" w:cs="Arial"/>
+                <w:sz w:val="16"/>
+                <w:szCs w:val="16"/>
+                <w:lang w:val="es-BO"/>
+              </w:rPr>
+            </w:pPr>
+            <w:r>
+              <w:rPr>
+                <w:rFonts w:ascii="Arial" w:hAnsi="Arial" w:cs="Arial"/>
+                <w:b/>
+                <w:sz w:val="16"/>
+                <w:szCs w:val="16"/>
+                <w:lang w:val="es-BO"/>
+              </w:rPr>
+              <w:t>LABORATORIO</w:t>
+            </w:r>
+          </w:p>
+        </w:tc>
+      </w:tr>
+      <w:tr>
+        <w:trPr>
+          <w:trHeight w:val="518"/>
+          <w:jc w:val="right"/>
+        </w:trPr>
+        <w:tc>
+          <w:tcPr>
+            <w:tcW w:w="833" w:type="pct"/>
+            <w:tcBorders>
+              <w:top w:val="single" w:sz="6" w:space="0" w:color="A6A6A6" w:themeColor="background1" w:themeShade="A6"/>
+              <w:left w:val="single" w:sz="6" w:space="0" w:color="A6A6A6" w:themeColor="background1" w:themeShade="A6"/>
+              <w:bottom w:val="single" w:sz="6" w:space="0" w:color="A6A6A6" w:themeColor="background1" w:themeShade="A6"/>
+            </w:tcBorders>
+            <w:shd w:val="clear" w:color="auto" w:fill="F2F2F2" w:themeFill="background1" w:themeFillShade="F2"/>
+            <w:vAlign w:val="center"/>
+          </w:tcPr>
+          <w:p>
+            <w:pPr>
+              <w:pStyle w:val="Sinespaciado"/>
+              <w:jc w:val="center"/>
+              <w:rPr>
+                <w:rFonts w:ascii="Arial" w:hAnsi="Arial" w:cs="Arial"/>
+                <w:sz w:val="16"/>
+                <w:szCs w:val="16"/>
+                <w:lang w:val="es-BO"/>
+              </w:rPr>
+            </w:pPr>
+            <w:r>
+              <w:rPr>
+                <w:rFonts w:ascii="Arial" w:hAnsi="Arial" w:cs="Arial"/>
+                <w:b/>
+                <w:sz w:val="16"/>
+                <w:szCs w:val="16"/>
+                <w:lang w:val="es-BO"/>
+              </w:rPr>
+              <w:t>Fecha de análisis</w:t>
+            </w:r>
+          </w:p>
+        </w:tc>
+        <w:tc>
+          <w:tcPr>
+            <w:tcW w:w="833" w:type="pct"/>
+            <w:gridSpan w:val="3"/>
+            <w:tcBorders>
+              <w:top w:val="single" w:sz="6" w:space="0" w:color="A6A6A6" w:themeColor="background1" w:themeShade="A6"/>
+              <w:bottom w:val="single" w:sz="6" w:space="0" w:color="A6A6A6" w:themeColor="background1" w:themeShade="A6"/>
+            </w:tcBorders>
+            <w:shd w:val="clear" w:color="auto" w:fill="F2F2F2" w:themeFill="background1" w:themeFillShade="F2"/>
+            <w:vAlign w:val="center"/>
+          </w:tcPr>
+          <w:p>
+            <w:pPr>
+              <w:pStyle w:val="Sinespaciado"/>
+              <w:jc w:val="center"/>
+              <w:rPr>
+                <w:rFonts w:ascii="Arial" w:hAnsi="Arial" w:cs="Arial"/>
+                <w:sz w:val="16"/>
+                <w:szCs w:val="16"/>
+                <w:lang w:val="es-BO"/>
+              </w:rPr>
+            </w:pPr>
+            <w:r>
+              <w:rPr>
+                <w:rFonts w:ascii="Arial" w:hAnsi="Arial" w:cs="Arial"/>
+                <w:b/>
+                <w:sz w:val="16"/>
+                <w:szCs w:val="16"/>
+                <w:lang w:val="es-BO"/>
+              </w:rPr>
+              <w:t>Hora de análisis</w:t>
+            </w:r>
+          </w:p>
+        </w:tc>
+        <w:tc>
+          <w:tcPr>
+            <w:tcW w:w="834" w:type="pct"/>
+            <w:gridSpan w:val="2"/>
+            <w:tcBorders>
+              <w:top w:val="single" w:sz="6" w:space="0" w:color="A6A6A6" w:themeColor="background1" w:themeShade="A6"/>
+              <w:bottom w:val="single" w:sz="6" w:space="0" w:color="A6A6A6" w:themeColor="background1" w:themeShade="A6"/>
+            </w:tcBorders>
+            <w:shd w:val="clear" w:color="auto" w:fill="F2F2F2" w:themeFill="background1" w:themeFillShade="F2"/>
+            <w:vAlign w:val="center"/>
+          </w:tcPr>
+          <w:p>
+            <w:pPr>
+              <w:pStyle w:val="Sinespaciado"/>
+              <w:jc w:val="center"/>
+              <w:rPr>
+                <w:rFonts w:ascii="Arial" w:hAnsi="Arial" w:cs="Arial"/>
+                <w:sz w:val="16"/>
+                <w:szCs w:val="16"/>
+                <w:lang w:val="es-BO"/>
+              </w:rPr>
+            </w:pPr>
+            <w:r>
+              <w:rPr>
+                <w:rFonts w:ascii="Arial" w:hAnsi="Arial" w:cs="Arial"/>
+                <w:b/>
+                <w:sz w:val="16"/>
+                <w:szCs w:val="16"/>
+                <w:lang w:val="es-BO"/>
+              </w:rPr>
+              <w:t>Nombre de laboratorio</w:t>
+            </w:r>
+          </w:p>
+        </w:tc>
+        <w:tc>
+          <w:tcPr>
+            <w:tcW w:w="833" w:type="pct"/>
+            <w:gridSpan w:val="2"/>
+            <w:tcBorders>
+              <w:top w:val="single" w:sz="6" w:space="0" w:color="A6A6A6" w:themeColor="background1" w:themeShade="A6"/>
+              <w:bottom w:val="single" w:sz="6" w:space="0" w:color="A6A6A6" w:themeColor="background1" w:themeShade="A6"/>
+            </w:tcBorders>
+            <w:shd w:val="clear" w:color="auto" w:fill="F2F2F2" w:themeFill="background1" w:themeFillShade="F2"/>
+            <w:vAlign w:val="center"/>
+          </w:tcPr>
+          <w:p>
+            <w:pPr>
+              <w:pStyle w:val="Sinespaciado"/>
+              <w:jc w:val="center"/>
+              <w:rPr>
+                <w:rFonts w:ascii="Arial" w:hAnsi="Arial" w:cs="Arial"/>
+                <w:sz w:val="16"/>
+                <w:szCs w:val="16"/>
+                <w:lang w:val="es-BO"/>
+              </w:rPr>
+            </w:pPr>
+            <w:r>
+              <w:rPr>
+                <w:rFonts w:ascii="Arial" w:hAnsi="Arial" w:cs="Arial"/>
+                <w:b/>
+                <w:sz w:val="16"/>
+                <w:szCs w:val="16"/>
+                <w:lang w:val="es-BO"/>
+              </w:rPr>
+              <w:t>Código muestra laboratorio</w:t>
+            </w:r>
+          </w:p>
+        </w:tc>
+        <w:tc>
+          <w:tcPr>
+            <w:tcW w:w="833" w:type="pct"/>
+            <w:gridSpan w:val="3"/>
+            <w:tcBorders>
+              <w:top w:val="single" w:sz="6" w:space="0" w:color="A6A6A6" w:themeColor="background1" w:themeShade="A6"/>
+              <w:bottom w:val="single" w:sz="6" w:space="0" w:color="A6A6A6" w:themeColor="background1" w:themeShade="A6"/>
+            </w:tcBorders>
+            <w:shd w:val="clear" w:color="auto" w:fill="F2F2F2" w:themeFill="background1" w:themeFillShade="F2"/>
+            <w:vAlign w:val="center"/>
+          </w:tcPr>
+          <w:p>
+            <w:pPr>
+              <w:pStyle w:val="Sinespaciado"/>
+              <w:jc w:val="center"/>
+              <w:rPr>
+                <w:rFonts w:ascii="Arial" w:hAnsi="Arial" w:cs="Arial"/>
+                <w:sz w:val="16"/>
+                <w:szCs w:val="16"/>
+                <w:lang w:val="es-BO"/>
+              </w:rPr>
+            </w:pPr>
+            <w:r>
+              <w:rPr>
+                <w:rFonts w:ascii="Arial" w:hAnsi="Arial" w:cs="Arial"/>
+                <w:b/>
+                <w:sz w:val="16"/>
+                <w:szCs w:val="16"/>
+                <w:lang w:val="es-BO"/>
+              </w:rPr>
+              <w:t>Profundidad toma de muestra</w:t>
+            </w:r>
+          </w:p>
+        </w:tc>
+        <w:tc>
+          <w:tcPr>
+            <w:tcW w:w="834" w:type="pct"/>
+            <w:tcBorders>
+              <w:top w:val="single" w:sz="6" w:space="0" w:color="A6A6A6" w:themeColor="background1" w:themeShade="A6"/>
+              <w:bottom w:val="single" w:sz="6" w:space="0" w:color="A6A6A6" w:themeColor="background1" w:themeShade="A6"/>
+              <w:right w:val="single" w:sz="6" w:space="0" w:color="A6A6A6" w:themeColor="background1" w:themeShade="A6"/>
+            </w:tcBorders>
+            <w:shd w:val="clear" w:color="auto" w:fill="F2F2F2" w:themeFill="background1" w:themeFillShade="F2"/>
+            <w:vAlign w:val="center"/>
+          </w:tcPr>
+          <w:p>
+            <w:pPr>
+              <w:pStyle w:val="Sinespaciado"/>
+              <w:jc w:val="center"/>
+              <w:rPr>
+                <w:rFonts w:ascii="Arial" w:hAnsi="Arial" w:cs="Arial"/>
+                <w:sz w:val="16"/>
+                <w:szCs w:val="16"/>
+                <w:lang w:val="es-BO"/>
+              </w:rPr>
+            </w:pPr>
+            <w:r>
+              <w:rPr>
+                <w:rFonts w:ascii="Arial" w:hAnsi="Arial" w:cs="Arial"/>
+                <w:b/>
+                <w:sz w:val="16"/>
+                <w:szCs w:val="16"/>
+                <w:lang w:val="es-BO"/>
+              </w:rPr>
+              <w:t>Observaciones</w:t>
+            </w:r>
+          </w:p>
+        </w:tc>
+      </w:tr>
+      <w:tr>
+        <w:trPr>
+          <w:trHeight w:val="390"/>
+          <w:jc w:val="right"/>
+        </w:trPr>
+        <w:tc>
+          <w:tcPr>
+            <w:tcW w:w="833" w:type="pct"/>
+            <w:tcBorders>
+              <w:top w:val="single" w:sz="6" w:space="0" w:color="A6A6A6" w:themeColor="background1" w:themeShade="A6"/>
+              <w:bottom w:val="single" w:sz="6" w:space="0" w:color="A6A6A6" w:themeColor="background1" w:themeShade="A6"/>
+            </w:tcBorders>
+            <w:vAlign w:val="center"/>
           </w:tcPr>
           <w:p>
             <w:pPr>
@@ -9922,6 +9741,311 @@
               <w:t>${</w:t>
             </w:r>
             <w:proofErr w:type="spellStart"/>
+            <w:proofErr w:type="gramStart"/>
+            <w:r>
+              <w:rPr>
+                <w:rFonts w:ascii="Arial" w:hAnsi="Arial" w:cs="Arial"/>
+                <w:sz w:val="16"/>
+                <w:szCs w:val="16"/>
+                <w:lang w:val="es-BO"/>
+              </w:rPr>
+              <w:t>mcal.fecha</w:t>
+            </w:r>
+            <w:proofErr w:type="gramEnd"/>
+            <w:r>
+              <w:rPr>
+                <w:rFonts w:ascii="Arial" w:hAnsi="Arial" w:cs="Arial"/>
+                <w:sz w:val="16"/>
+                <w:szCs w:val="16"/>
+                <w:lang w:val="es-BO"/>
+              </w:rPr>
+              <w:t>_analisis</w:t>
+            </w:r>
+            <w:proofErr w:type="spellEnd"/>
+            <w:r>
+              <w:rPr>
+                <w:rFonts w:ascii="Arial" w:hAnsi="Arial" w:cs="Arial"/>
+                <w:sz w:val="16"/>
+                <w:szCs w:val="16"/>
+                <w:lang w:val="es-BO"/>
+              </w:rPr>
+              <w:t>}</w:t>
+            </w:r>
+          </w:p>
+        </w:tc>
+        <w:tc>
+          <w:tcPr>
+            <w:tcW w:w="833" w:type="pct"/>
+            <w:gridSpan w:val="3"/>
+            <w:tcBorders>
+              <w:top w:val="single" w:sz="6" w:space="0" w:color="A6A6A6" w:themeColor="background1" w:themeShade="A6"/>
+              <w:bottom w:val="single" w:sz="6" w:space="0" w:color="A6A6A6" w:themeColor="background1" w:themeShade="A6"/>
+            </w:tcBorders>
+            <w:vAlign w:val="center"/>
+          </w:tcPr>
+          <w:p>
+            <w:pPr>
+              <w:pStyle w:val="Sinespaciado"/>
+              <w:jc w:val="center"/>
+              <w:rPr>
+                <w:rFonts w:ascii="Arial" w:hAnsi="Arial" w:cs="Arial"/>
+                <w:sz w:val="16"/>
+                <w:szCs w:val="16"/>
+                <w:lang w:val="es-BO"/>
+              </w:rPr>
+            </w:pPr>
+            <w:r>
+              <w:rPr>
+                <w:rFonts w:ascii="Arial" w:hAnsi="Arial" w:cs="Arial"/>
+                <w:sz w:val="16"/>
+                <w:szCs w:val="16"/>
+                <w:lang w:val="es-BO"/>
+              </w:rPr>
+              <w:t>${</w:t>
+            </w:r>
+            <w:proofErr w:type="spellStart"/>
+            <w:proofErr w:type="gramStart"/>
+            <w:r>
+              <w:rPr>
+                <w:rFonts w:ascii="Arial" w:hAnsi="Arial" w:cs="Arial"/>
+                <w:sz w:val="16"/>
+                <w:szCs w:val="16"/>
+                <w:lang w:val="es-BO"/>
+              </w:rPr>
+              <w:t>mcal.hora</w:t>
+            </w:r>
+            <w:proofErr w:type="gramEnd"/>
+            <w:r>
+              <w:rPr>
+                <w:rFonts w:ascii="Arial" w:hAnsi="Arial" w:cs="Arial"/>
+                <w:sz w:val="16"/>
+                <w:szCs w:val="16"/>
+                <w:lang w:val="es-BO"/>
+              </w:rPr>
+              <w:t>_analisis</w:t>
+            </w:r>
+            <w:proofErr w:type="spellEnd"/>
+            <w:r>
+              <w:rPr>
+                <w:rFonts w:ascii="Arial" w:hAnsi="Arial" w:cs="Arial"/>
+                <w:sz w:val="16"/>
+                <w:szCs w:val="16"/>
+                <w:lang w:val="es-BO"/>
+              </w:rPr>
+              <w:t>}</w:t>
+            </w:r>
+          </w:p>
+        </w:tc>
+        <w:tc>
+          <w:tcPr>
+            <w:tcW w:w="834" w:type="pct"/>
+            <w:gridSpan w:val="2"/>
+            <w:tcBorders>
+              <w:top w:val="single" w:sz="6" w:space="0" w:color="A6A6A6" w:themeColor="background1" w:themeShade="A6"/>
+              <w:bottom w:val="single" w:sz="6" w:space="0" w:color="A6A6A6" w:themeColor="background1" w:themeShade="A6"/>
+            </w:tcBorders>
+            <w:vAlign w:val="center"/>
+          </w:tcPr>
+          <w:p>
+            <w:pPr>
+              <w:pStyle w:val="Sinespaciado"/>
+              <w:jc w:val="center"/>
+              <w:rPr>
+                <w:rFonts w:ascii="Arial" w:hAnsi="Arial" w:cs="Arial"/>
+                <w:sz w:val="16"/>
+                <w:szCs w:val="16"/>
+                <w:lang w:val="es-BO"/>
+              </w:rPr>
+            </w:pPr>
+            <w:r>
+              <w:rPr>
+                <w:rFonts w:ascii="Arial" w:hAnsi="Arial" w:cs="Arial"/>
+                <w:sz w:val="16"/>
+                <w:szCs w:val="16"/>
+                <w:lang w:val="es-BO"/>
+              </w:rPr>
+              <w:t>${</w:t>
+            </w:r>
+            <w:proofErr w:type="spellStart"/>
+            <w:proofErr w:type="gramStart"/>
+            <w:r>
+              <w:rPr>
+                <w:rFonts w:ascii="Arial" w:hAnsi="Arial" w:cs="Arial"/>
+                <w:sz w:val="16"/>
+                <w:szCs w:val="16"/>
+                <w:lang w:val="es-BO"/>
+              </w:rPr>
+              <w:t>mcal.nombre</w:t>
+            </w:r>
+            <w:proofErr w:type="gramEnd"/>
+            <w:r>
+              <w:rPr>
+                <w:rFonts w:ascii="Arial" w:hAnsi="Arial" w:cs="Arial"/>
+                <w:sz w:val="16"/>
+                <w:szCs w:val="16"/>
+                <w:lang w:val="es-BO"/>
+              </w:rPr>
+              <w:t>_lab</w:t>
+            </w:r>
+            <w:proofErr w:type="spellEnd"/>
+            <w:r>
+              <w:rPr>
+                <w:rFonts w:ascii="Arial" w:hAnsi="Arial" w:cs="Arial"/>
+                <w:sz w:val="16"/>
+                <w:szCs w:val="16"/>
+                <w:lang w:val="es-BO"/>
+              </w:rPr>
+              <w:t>}</w:t>
+            </w:r>
+          </w:p>
+        </w:tc>
+        <w:tc>
+          <w:tcPr>
+            <w:tcW w:w="833" w:type="pct"/>
+            <w:gridSpan w:val="2"/>
+            <w:tcBorders>
+              <w:top w:val="single" w:sz="6" w:space="0" w:color="A6A6A6" w:themeColor="background1" w:themeShade="A6"/>
+              <w:bottom w:val="single" w:sz="6" w:space="0" w:color="A6A6A6" w:themeColor="background1" w:themeShade="A6"/>
+            </w:tcBorders>
+            <w:vAlign w:val="center"/>
+          </w:tcPr>
+          <w:p>
+            <w:pPr>
+              <w:pStyle w:val="Sinespaciado"/>
+              <w:jc w:val="center"/>
+              <w:rPr>
+                <w:rFonts w:ascii="Arial" w:hAnsi="Arial" w:cs="Arial"/>
+                <w:sz w:val="16"/>
+                <w:szCs w:val="16"/>
+                <w:lang w:val="es-BO"/>
+              </w:rPr>
+            </w:pPr>
+            <w:r>
+              <w:rPr>
+                <w:rFonts w:ascii="Arial" w:hAnsi="Arial" w:cs="Arial"/>
+                <w:sz w:val="16"/>
+                <w:szCs w:val="16"/>
+                <w:lang w:val="es-BO"/>
+              </w:rPr>
+              <w:t>${</w:t>
+            </w:r>
+            <w:proofErr w:type="spellStart"/>
+            <w:proofErr w:type="gramStart"/>
+            <w:r>
+              <w:rPr>
+                <w:rFonts w:ascii="Arial" w:hAnsi="Arial" w:cs="Arial"/>
+                <w:sz w:val="16"/>
+                <w:szCs w:val="16"/>
+                <w:lang w:val="es-BO"/>
+              </w:rPr>
+              <w:t>mcal.codigo</w:t>
+            </w:r>
+            <w:proofErr w:type="gramEnd"/>
+            <w:r>
+              <w:rPr>
+                <w:rFonts w:ascii="Arial" w:hAnsi="Arial" w:cs="Arial"/>
+                <w:sz w:val="16"/>
+                <w:szCs w:val="16"/>
+                <w:lang w:val="es-BO"/>
+              </w:rPr>
+              <w:t>_lab</w:t>
+            </w:r>
+            <w:proofErr w:type="spellEnd"/>
+            <w:r>
+              <w:rPr>
+                <w:rFonts w:ascii="Arial" w:hAnsi="Arial" w:cs="Arial"/>
+                <w:sz w:val="16"/>
+                <w:szCs w:val="16"/>
+                <w:lang w:val="es-BO"/>
+              </w:rPr>
+              <w:t>}</w:t>
+            </w:r>
+          </w:p>
+        </w:tc>
+        <w:tc>
+          <w:tcPr>
+            <w:tcW w:w="833" w:type="pct"/>
+            <w:gridSpan w:val="3"/>
+            <w:tcBorders>
+              <w:top w:val="single" w:sz="6" w:space="0" w:color="A6A6A6" w:themeColor="background1" w:themeShade="A6"/>
+              <w:bottom w:val="single" w:sz="6" w:space="0" w:color="A6A6A6" w:themeColor="background1" w:themeShade="A6"/>
+            </w:tcBorders>
+            <w:vAlign w:val="center"/>
+          </w:tcPr>
+          <w:p>
+            <w:pPr>
+              <w:pStyle w:val="Sinespaciado"/>
+              <w:jc w:val="center"/>
+              <w:rPr>
+                <w:rFonts w:ascii="Arial" w:hAnsi="Arial" w:cs="Arial"/>
+                <w:sz w:val="16"/>
+                <w:szCs w:val="16"/>
+                <w:lang w:val="es-BO"/>
+              </w:rPr>
+            </w:pPr>
+            <w:r>
+              <w:rPr>
+                <w:rFonts w:ascii="Arial" w:hAnsi="Arial" w:cs="Arial"/>
+                <w:sz w:val="16"/>
+                <w:szCs w:val="16"/>
+                <w:lang w:val="es-BO"/>
+              </w:rPr>
+              <w:t>${</w:t>
+            </w:r>
+            <w:proofErr w:type="spellStart"/>
+            <w:proofErr w:type="gramStart"/>
+            <w:r>
+              <w:rPr>
+                <w:rFonts w:ascii="Arial" w:hAnsi="Arial" w:cs="Arial"/>
+                <w:sz w:val="16"/>
+                <w:szCs w:val="16"/>
+                <w:lang w:val="es-BO"/>
+              </w:rPr>
+              <w:t>mcal.profundidad</w:t>
+            </w:r>
+            <w:proofErr w:type="spellEnd"/>
+            <w:proofErr w:type="gramEnd"/>
+            <w:r>
+              <w:rPr>
+                <w:rFonts w:ascii="Arial" w:hAnsi="Arial" w:cs="Arial"/>
+                <w:sz w:val="16"/>
+                <w:szCs w:val="16"/>
+                <w:lang w:val="es-BO"/>
+              </w:rPr>
+              <w:t>}</w:t>
+            </w:r>
+          </w:p>
+        </w:tc>
+        <w:tc>
+          <w:tcPr>
+            <w:tcW w:w="834" w:type="pct"/>
+            <w:tcBorders>
+              <w:top w:val="single" w:sz="6" w:space="0" w:color="A6A6A6" w:themeColor="background1" w:themeShade="A6"/>
+              <w:bottom w:val="single" w:sz="6" w:space="0" w:color="A6A6A6" w:themeColor="background1" w:themeShade="A6"/>
+            </w:tcBorders>
+            <w:vAlign w:val="center"/>
+          </w:tcPr>
+          <w:p>
+            <w:pPr>
+              <w:pStyle w:val="Sinespaciado"/>
+              <w:jc w:val="center"/>
+              <w:rPr>
+                <w:rFonts w:ascii="Arial" w:hAnsi="Arial" w:cs="Arial"/>
+                <w:sz w:val="16"/>
+                <w:szCs w:val="16"/>
+                <w:lang w:val="es-BO"/>
+              </w:rPr>
+            </w:pPr>
+            <w:r>
+              <w:rPr>
+                <w:rFonts w:ascii="Arial" w:hAnsi="Arial" w:cs="Arial"/>
+                <w:sz w:val="16"/>
+                <w:szCs w:val="16"/>
+                <w:lang w:val="es-BO"/>
+              </w:rPr>
+              <w:t>${</w:t>
+            </w:r>
+            <w:proofErr w:type="spellStart"/>
             <w:r>
               <w:rPr>
                 <w:rFonts w:ascii="Arial" w:hAnsi="Arial" w:cs="Arial"/>
@@ -9932,6 +10056,421 @@
               <w:t>mcal.obs</w:t>
             </w:r>
             <w:proofErr w:type="spellEnd"/>
+            <w:r>
+              <w:rPr>
+                <w:rFonts w:ascii="Arial" w:hAnsi="Arial" w:cs="Arial"/>
+                <w:sz w:val="16"/>
+                <w:szCs w:val="16"/>
+                <w:lang w:val="es-BO"/>
+              </w:rPr>
+              <w:t>}</w:t>
+            </w:r>
+          </w:p>
+        </w:tc>
+      </w:tr>
+      <w:tr>
+        <w:trPr>
+          <w:trHeight w:val="390"/>
+          <w:jc w:val="right"/>
+        </w:trPr>
+        <w:tc>
+          <w:tcPr>
+            <w:tcW w:w="5000" w:type="pct"/>
+            <w:gridSpan w:val="12"/>
+            <w:tcBorders>
+              <w:top w:val="single" w:sz="6" w:space="0" w:color="A6A6A6" w:themeColor="background1" w:themeShade="A6"/>
+              <w:left w:val="single" w:sz="6" w:space="0" w:color="A6A6A6" w:themeColor="background1" w:themeShade="A6"/>
+              <w:bottom w:val="single" w:sz="6" w:space="0" w:color="A6A6A6" w:themeColor="background1" w:themeShade="A6"/>
+              <w:right w:val="single" w:sz="6" w:space="0" w:color="A6A6A6" w:themeColor="background1" w:themeShade="A6"/>
+            </w:tcBorders>
+            <w:shd w:val="clear" w:color="auto" w:fill="F2F2F2" w:themeFill="background1" w:themeFillShade="F2"/>
+            <w:vAlign w:val="center"/>
+          </w:tcPr>
+          <w:p>
+            <w:pPr>
+              <w:pStyle w:val="Sinespaciado"/>
+              <w:rPr>
+                <w:rFonts w:ascii="Arial" w:hAnsi="Arial" w:cs="Arial"/>
+                <w:sz w:val="16"/>
+                <w:szCs w:val="16"/>
+                <w:lang w:val="es-BO"/>
+              </w:rPr>
+            </w:pPr>
+            <w:r>
+              <w:rPr>
+                <w:rFonts w:ascii="Arial" w:hAnsi="Arial" w:cs="Arial"/>
+                <w:b/>
+                <w:sz w:val="16"/>
+                <w:szCs w:val="16"/>
+                <w:lang w:val="es-BO"/>
+              </w:rPr>
+              <w:t>COMPUESTOS</w:t>
+            </w:r>
+          </w:p>
+        </w:tc>
+      </w:tr>
+      <w:tr>
+        <w:trPr>
+          <w:trHeight w:val="390"/>
+          <w:jc w:val="right"/>
+        </w:trPr>
+        <w:tc>
+          <w:tcPr>
+            <w:tcW w:w="1250" w:type="pct"/>
+            <w:gridSpan w:val="3"/>
+            <w:tcBorders>
+              <w:top w:val="single" w:sz="6" w:space="0" w:color="A6A6A6" w:themeColor="background1" w:themeShade="A6"/>
+              <w:left w:val="single" w:sz="6" w:space="0" w:color="A6A6A6" w:themeColor="background1" w:themeShade="A6"/>
+              <w:bottom w:val="single" w:sz="6" w:space="0" w:color="A6A6A6" w:themeColor="background1" w:themeShade="A6"/>
+            </w:tcBorders>
+            <w:shd w:val="clear" w:color="auto" w:fill="F2F2F2" w:themeFill="background1" w:themeFillShade="F2"/>
+            <w:vAlign w:val="center"/>
+          </w:tcPr>
+          <w:p>
+            <w:pPr>
+              <w:pStyle w:val="Sinespaciado"/>
+              <w:jc w:val="center"/>
+              <w:rPr>
+                <w:rFonts w:ascii="Arial" w:hAnsi="Arial" w:cs="Arial"/>
+                <w:sz w:val="16"/>
+                <w:szCs w:val="16"/>
+                <w:lang w:val="es-BO"/>
+              </w:rPr>
+            </w:pPr>
+            <w:r>
+              <w:rPr>
+                <w:rFonts w:ascii="Arial" w:hAnsi="Arial" w:cs="Arial"/>
+                <w:b/>
+                <w:sz w:val="16"/>
+                <w:szCs w:val="16"/>
+                <w:lang w:val="es-BO"/>
+              </w:rPr>
+              <w:t>Parámetro</w:t>
+            </w:r>
+          </w:p>
+        </w:tc>
+        <w:tc>
+          <w:tcPr>
+            <w:tcW w:w="1250" w:type="pct"/>
+            <w:gridSpan w:val="3"/>
+            <w:tcBorders>
+              <w:top w:val="single" w:sz="6" w:space="0" w:color="A6A6A6" w:themeColor="background1" w:themeShade="A6"/>
+              <w:bottom w:val="single" w:sz="6" w:space="0" w:color="A6A6A6" w:themeColor="background1" w:themeShade="A6"/>
+            </w:tcBorders>
+            <w:shd w:val="clear" w:color="auto" w:fill="F2F2F2" w:themeFill="background1" w:themeFillShade="F2"/>
+            <w:vAlign w:val="center"/>
+          </w:tcPr>
+          <w:p>
+            <w:pPr>
+              <w:pStyle w:val="Sinespaciado"/>
+              <w:jc w:val="center"/>
+              <w:rPr>
+                <w:rFonts w:ascii="Arial" w:hAnsi="Arial" w:cs="Arial"/>
+                <w:sz w:val="16"/>
+                <w:szCs w:val="16"/>
+                <w:lang w:val="es-BO"/>
+              </w:rPr>
+            </w:pPr>
+            <w:r>
+              <w:rPr>
+                <w:rFonts w:ascii="Arial" w:hAnsi="Arial" w:cs="Arial"/>
+                <w:b/>
+                <w:sz w:val="16"/>
+                <w:szCs w:val="16"/>
+                <w:lang w:val="es-BO"/>
+              </w:rPr>
+              <w:t>Compuesto</w:t>
+            </w:r>
+          </w:p>
+        </w:tc>
+        <w:tc>
+          <w:tcPr>
+            <w:tcW w:w="1250" w:type="pct"/>
+            <w:gridSpan w:val="3"/>
+            <w:tcBorders>
+              <w:top w:val="single" w:sz="6" w:space="0" w:color="A6A6A6" w:themeColor="background1" w:themeShade="A6"/>
+              <w:bottom w:val="single" w:sz="6" w:space="0" w:color="A6A6A6" w:themeColor="background1" w:themeShade="A6"/>
+            </w:tcBorders>
+            <w:shd w:val="clear" w:color="auto" w:fill="F2F2F2" w:themeFill="background1" w:themeFillShade="F2"/>
+            <w:vAlign w:val="center"/>
+          </w:tcPr>
+          <w:p>
+            <w:pPr>
+              <w:pStyle w:val="Sinespaciado"/>
+              <w:jc w:val="center"/>
+              <w:rPr>
+                <w:rFonts w:ascii="Arial" w:hAnsi="Arial" w:cs="Arial"/>
+                <w:sz w:val="16"/>
+                <w:szCs w:val="16"/>
+                <w:lang w:val="es-BO"/>
+              </w:rPr>
+            </w:pPr>
+            <w:r>
+              <w:rPr>
+                <w:rFonts w:ascii="Arial" w:hAnsi="Arial" w:cs="Arial"/>
+                <w:b/>
+                <w:sz w:val="16"/>
+                <w:szCs w:val="16"/>
+                <w:lang w:val="es-BO"/>
+              </w:rPr>
+              <w:t>Valor compuesto</w:t>
+            </w:r>
+          </w:p>
+        </w:tc>
+        <w:tc>
+          <w:tcPr>
+            <w:tcW w:w="1250" w:type="pct"/>
+            <w:gridSpan w:val="3"/>
+            <w:tcBorders>
+              <w:top w:val="single" w:sz="6" w:space="0" w:color="A6A6A6" w:themeColor="background1" w:themeShade="A6"/>
+              <w:bottom w:val="single" w:sz="6" w:space="0" w:color="A6A6A6" w:themeColor="background1" w:themeShade="A6"/>
+            </w:tcBorders>
+            <w:shd w:val="clear" w:color="auto" w:fill="F2F2F2" w:themeFill="background1" w:themeFillShade="F2"/>
+            <w:vAlign w:val="center"/>
+          </w:tcPr>
+          <w:p>
+            <w:pPr>
+              <w:pStyle w:val="Sinespaciado"/>
+              <w:jc w:val="center"/>
+              <w:rPr>
+                <w:rFonts w:ascii="Arial" w:hAnsi="Arial" w:cs="Arial"/>
+                <w:sz w:val="16"/>
+                <w:szCs w:val="16"/>
+                <w:lang w:val="es-BO"/>
+              </w:rPr>
+            </w:pPr>
+            <w:r>
+              <w:rPr>
+                <w:rFonts w:ascii="Arial" w:hAnsi="Arial" w:cs="Arial"/>
+                <w:b/>
+                <w:sz w:val="16"/>
+                <w:szCs w:val="16"/>
+                <w:lang w:val="es-BO"/>
+              </w:rPr>
+              <w:t>Observaciones</w:t>
+            </w:r>
+          </w:p>
+        </w:tc>
+      </w:tr>
+      <w:tr>
+        <w:trPr>
+          <w:trHeight w:val="390"/>
+          <w:jc w:val="right"/>
+        </w:trPr>
+        <w:tc>
+          <w:tcPr>
+            <w:tcW w:w="1250" w:type="pct"/>
+            <w:gridSpan w:val="3"/>
+            <w:tcBorders>
+              <w:top w:val="single" w:sz="6" w:space="0" w:color="A6A6A6" w:themeColor="background1" w:themeShade="A6"/>
+              <w:bottom w:val="single" w:sz="2" w:space="0" w:color="A6A6A6" w:themeColor="background1" w:themeShade="A6"/>
+            </w:tcBorders>
+            <w:vAlign w:val="center"/>
+          </w:tcPr>
+          <w:p>
+            <w:pPr>
+              <w:pStyle w:val="Sinespaciado"/>
+              <w:jc w:val="center"/>
+              <w:rPr>
+                <w:rFonts w:ascii="Arial" w:hAnsi="Arial" w:cs="Arial"/>
+                <w:sz w:val="16"/>
+                <w:szCs w:val="16"/>
+                <w:lang w:val="es-BO"/>
+              </w:rPr>
+            </w:pPr>
+            <w:r>
+              <w:rPr>
+                <w:rFonts w:ascii="Arial" w:hAnsi="Arial" w:cs="Arial"/>
+                <w:sz w:val="16"/>
+                <w:szCs w:val="16"/>
+                <w:lang w:val="es-BO"/>
+              </w:rPr>
+              <w:t>${</w:t>
+            </w:r>
+            <w:proofErr w:type="spellStart"/>
+            <w:proofErr w:type="gramStart"/>
+            <w:r>
+              <w:rPr>
+                <w:rFonts w:ascii="Arial" w:hAnsi="Arial" w:cs="Arial"/>
+                <w:sz w:val="16"/>
+                <w:szCs w:val="16"/>
+                <w:lang w:val="es-BO"/>
+              </w:rPr>
+              <w:t>mcal.parametro</w:t>
+            </w:r>
+            <w:proofErr w:type="spellEnd"/>
+            <w:proofErr w:type="gramEnd"/>
+            <w:r>
+              <w:rPr>
+                <w:rFonts w:ascii="Arial" w:hAnsi="Arial" w:cs="Arial"/>
+                <w:sz w:val="16"/>
+                <w:szCs w:val="16"/>
+                <w:lang w:val="es-BO"/>
+              </w:rPr>
+              <w:t>}</w:t>
+            </w:r>
+          </w:p>
+        </w:tc>
+        <w:tc>
+          <w:tcPr>
+            <w:tcW w:w="1250" w:type="pct"/>
+            <w:gridSpan w:val="3"/>
+            <w:tcBorders>
+              <w:top w:val="single" w:sz="6" w:space="0" w:color="A6A6A6" w:themeColor="background1" w:themeShade="A6"/>
+              <w:bottom w:val="single" w:sz="2" w:space="0" w:color="A6A6A6" w:themeColor="background1" w:themeShade="A6"/>
+            </w:tcBorders>
+            <w:vAlign w:val="center"/>
+          </w:tcPr>
+          <w:p>
+            <w:pPr>
+              <w:pStyle w:val="Sinespaciado"/>
+              <w:jc w:val="center"/>
+              <w:rPr>
+                <w:rFonts w:ascii="Arial" w:hAnsi="Arial" w:cs="Arial"/>
+                <w:sz w:val="16"/>
+                <w:szCs w:val="16"/>
+                <w:lang w:val="es-BO"/>
+              </w:rPr>
+            </w:pPr>
+            <w:r>
+              <w:rPr>
+                <w:rFonts w:ascii="Arial" w:hAnsi="Arial" w:cs="Arial"/>
+                <w:sz w:val="16"/>
+                <w:szCs w:val="16"/>
+                <w:lang w:val="es-BO"/>
+              </w:rPr>
+              <w:t>${</w:t>
+            </w:r>
+            <w:proofErr w:type="spellStart"/>
+            <w:proofErr w:type="gramStart"/>
+            <w:r>
+              <w:rPr>
+                <w:rFonts w:ascii="Arial" w:hAnsi="Arial" w:cs="Arial"/>
+                <w:sz w:val="16"/>
+                <w:szCs w:val="16"/>
+                <w:lang w:val="es-BO"/>
+              </w:rPr>
+              <w:t>mcal.compuesto</w:t>
+            </w:r>
+            <w:proofErr w:type="spellEnd"/>
+            <w:proofErr w:type="gramEnd"/>
+            <w:r>
+              <w:rPr>
+                <w:rFonts w:ascii="Arial" w:hAnsi="Arial" w:cs="Arial"/>
+                <w:sz w:val="16"/>
+                <w:szCs w:val="16"/>
+                <w:lang w:val="es-BO"/>
+              </w:rPr>
+              <w:t>}</w:t>
+            </w:r>
+          </w:p>
+        </w:tc>
+        <w:tc>
+          <w:tcPr>
+            <w:tcW w:w="1250" w:type="pct"/>
+            <w:gridSpan w:val="3"/>
+            <w:tcBorders>
+              <w:top w:val="single" w:sz="6" w:space="0" w:color="A6A6A6" w:themeColor="background1" w:themeShade="A6"/>
+              <w:bottom w:val="single" w:sz="2" w:space="0" w:color="A6A6A6" w:themeColor="background1" w:themeShade="A6"/>
+            </w:tcBorders>
+            <w:vAlign w:val="center"/>
+          </w:tcPr>
+          <w:p>
+            <w:pPr>
+              <w:pStyle w:val="Sinespaciado"/>
+              <w:jc w:val="center"/>
+              <w:rPr>
+                <w:rFonts w:ascii="Arial" w:hAnsi="Arial" w:cs="Arial"/>
+                <w:sz w:val="16"/>
+                <w:szCs w:val="16"/>
+                <w:lang w:val="es-BO"/>
+              </w:rPr>
+            </w:pPr>
+            <w:r>
+              <w:rPr>
+                <w:rFonts w:ascii="Arial" w:hAnsi="Arial" w:cs="Arial"/>
+                <w:sz w:val="16"/>
+                <w:szCs w:val="16"/>
+                <w:lang w:val="es-BO"/>
+              </w:rPr>
+              <w:t>${</w:t>
+            </w:r>
+            <w:proofErr w:type="spellStart"/>
+            <w:proofErr w:type="gramStart"/>
+            <w:r>
+              <w:rPr>
+                <w:rFonts w:ascii="Arial" w:hAnsi="Arial" w:cs="Arial"/>
+                <w:sz w:val="16"/>
+                <w:szCs w:val="16"/>
+                <w:lang w:val="es-BO"/>
+              </w:rPr>
+              <w:t>mcal</w:t>
+            </w:r>
+            <w:r>
+              <w:rPr>
+                <w:rFonts w:ascii="Arial" w:hAnsi="Arial" w:cs="Arial"/>
+                <w:sz w:val="16"/>
+                <w:szCs w:val="16"/>
+                <w:lang w:val="es-BO"/>
+              </w:rPr>
+              <w:t>.valor</w:t>
+            </w:r>
+            <w:proofErr w:type="spellEnd"/>
+            <w:proofErr w:type="gramEnd"/>
+            <w:r>
+              <w:rPr>
+                <w:rFonts w:ascii="Arial" w:hAnsi="Arial" w:cs="Arial"/>
+                <w:sz w:val="16"/>
+                <w:szCs w:val="16"/>
+                <w:lang w:val="es-BO"/>
+              </w:rPr>
+              <w:t>}</w:t>
+            </w:r>
+          </w:p>
+        </w:tc>
+        <w:tc>
+          <w:tcPr>
+            <w:tcW w:w="1250" w:type="pct"/>
+            <w:gridSpan w:val="3"/>
+            <w:tcBorders>
+              <w:top w:val="single" w:sz="6" w:space="0" w:color="A6A6A6" w:themeColor="background1" w:themeShade="A6"/>
+              <w:bottom w:val="single" w:sz="2" w:space="0" w:color="A6A6A6" w:themeColor="background1" w:themeShade="A6"/>
+            </w:tcBorders>
+            <w:vAlign w:val="center"/>
+          </w:tcPr>
+          <w:p>
+            <w:pPr>
+              <w:pStyle w:val="Sinespaciado"/>
+              <w:jc w:val="center"/>
+              <w:rPr>
+                <w:rFonts w:ascii="Arial" w:hAnsi="Arial" w:cs="Arial"/>
+                <w:sz w:val="16"/>
+                <w:szCs w:val="16"/>
+                <w:lang w:val="es-BO"/>
+              </w:rPr>
+            </w:pPr>
+            <w:r>
+              <w:rPr>
+                <w:rFonts w:ascii="Arial" w:hAnsi="Arial" w:cs="Arial"/>
+                <w:sz w:val="16"/>
+                <w:szCs w:val="16"/>
+                <w:lang w:val="es-BO"/>
+              </w:rPr>
+              <w:t>${</w:t>
+            </w:r>
+            <w:proofErr w:type="spellStart"/>
+            <w:proofErr w:type="gramStart"/>
+            <w:r>
+              <w:rPr>
+                <w:rFonts w:ascii="Arial" w:hAnsi="Arial" w:cs="Arial"/>
+                <w:sz w:val="16"/>
+                <w:szCs w:val="16"/>
+                <w:lang w:val="es-BO"/>
+              </w:rPr>
+              <w:t>mcal.observacion</w:t>
+            </w:r>
+            <w:proofErr w:type="spellEnd"/>
+            <w:proofErr w:type="gramEnd"/>
             <w:r>
               <w:rPr>
                 <w:rFonts w:ascii="Arial" w:hAnsi="Arial" w:cs="Arial"/>
@@ -9945,6 +10484,17 @@
         </w:tc>
       </w:tr>
     </w:tbl>
+    <w:p>
+      <w:pPr>
+        <w:pStyle w:val="Sinespaciado"/>
+        <w:rPr>
+          <w:rFonts w:ascii="Arial" w:hAnsi="Arial" w:cs="Arial"/>
+          <w:sz w:val="16"/>
+          <w:szCs w:val="16"/>
+          <w:lang w:val="es-BO"/>
+        </w:rPr>
+      </w:pPr>
+    </w:p>
     <w:p>
       <w:pPr>
         <w:pStyle w:val="Sinespaciado"/>
@@ -9956,6 +10506,46 @@
           <w:lang w:val="es-BO"/>
         </w:rPr>
       </w:pPr>
+      <w:r>
+        <w:rPr>
+          <w:rFonts w:ascii="Arial" w:hAnsi="Arial" w:cs="Arial"/>
+          <w:sz w:val="16"/>
+          <w:szCs w:val="16"/>
+          <w:lang w:val="es-BO"/>
+        </w:rPr>
+        <w:t>${</w:t>
+      </w:r>
+      <w:r>
+        <w:rPr>
+          <w:rFonts w:ascii="Arial" w:hAnsi="Arial" w:cs="Arial"/>
+          <w:sz w:val="16"/>
+          <w:szCs w:val="16"/>
+          <w:lang w:val="es-BO"/>
+        </w:rPr>
+        <w:t>/</w:t>
+      </w:r>
+      <w:proofErr w:type="spellStart"/>
+      <w:proofErr w:type="gramStart"/>
+      <w:r>
+        <w:rPr>
+          <w:rFonts w:ascii="Arial" w:hAnsi="Arial" w:cs="Arial"/>
+          <w:sz w:val="16"/>
+          <w:szCs w:val="16"/>
+          <w:lang w:val="es-BO"/>
+        </w:rPr>
+        <w:t>mcal.registros</w:t>
+      </w:r>
+      <w:proofErr w:type="spellEnd"/>
+      <w:proofErr w:type="gramEnd"/>
+      <w:r>
+        <w:rPr>
+          <w:rFonts w:ascii="Arial" w:hAnsi="Arial" w:cs="Arial"/>
+          <w:sz w:val="16"/>
+          <w:szCs w:val="16"/>
+          <w:lang w:val="es-BO"/>
+        </w:rPr>
+        <w:t>}</w:t>
+      </w:r>
     </w:p>
     <w:sectPr>
       <w:headerReference w:type="default" r:id="rId6"/>

</xml_diff>